<commit_message>
update convert image base64
</commit_message>
<xml_diff>
--- a/Jwt_Core1/wwwroot/Template/TEMPLATE_WebPentest_2020 (en).docx
+++ b/Jwt_Core1/wwwroot/Template/TEMPLATE_WebPentest_2020 (en).docx
@@ -2670,7 +2670,6 @@
             <w:r>
               <w:t>[[</w:t>
             </w:r>
-            <w:proofErr w:type="spellStart"/>
             <w:r>
               <w:t>Doc</w:t>
             </w:r>
@@ -2680,7 +2679,6 @@
             <w:r>
               <w:t>Update_Date</w:t>
             </w:r>
-            <w:proofErr w:type="spellEnd"/>
             <w:r>
               <w:t>]]</w:t>
             </w:r>
@@ -2697,7 +2695,6 @@
             <w:r>
               <w:t>[[</w:t>
             </w:r>
-            <w:proofErr w:type="spellStart"/>
             <w:r>
               <w:t>Doc</w:t>
             </w:r>
@@ -2708,11 +2705,7 @@
               <w:t>V</w:t>
             </w:r>
             <w:r>
-              <w:t>ersion</w:t>
-            </w:r>
-            <w:proofErr w:type="spellEnd"/>
-            <w:r>
-              <w:t>]]</w:t>
+              <w:t>ersion]]</w:t>
             </w:r>
           </w:p>
         </w:tc>
@@ -2728,16 +2721,11 @@
             <w:r>
               <w:t>[[</w:t>
             </w:r>
-            <w:proofErr w:type="spellStart"/>
             <w:r>
               <w:t>Doc.T</w:t>
             </w:r>
             <w:r>
-              <w:t>ype</w:t>
-            </w:r>
-            <w:proofErr w:type="spellEnd"/>
-            <w:r>
-              <w:t>]]</w:t>
+              <w:t>ype]]</w:t>
             </w:r>
           </w:p>
         </w:tc>
@@ -2752,7 +2740,6 @@
             <w:r>
               <w:t>[[</w:t>
             </w:r>
-            <w:proofErr w:type="spellStart"/>
             <w:r>
               <w:t>Doc</w:t>
             </w:r>
@@ -2763,11 +2750,7 @@
               <w:t>A</w:t>
             </w:r>
             <w:r>
-              <w:t>uthor</w:t>
-            </w:r>
-            <w:proofErr w:type="spellEnd"/>
-            <w:r>
-              <w:t>]]</w:t>
+              <w:t>uthor]]</w:t>
             </w:r>
           </w:p>
         </w:tc>
@@ -2800,7 +2783,6 @@
       <w:r>
         <w:t>[[</w:t>
       </w:r>
-      <w:proofErr w:type="spellStart"/>
       <w:r>
         <w:t>Proj</w:t>
       </w:r>
@@ -2808,11 +2790,13 @@
         <w:t>e</w:t>
       </w:r>
       <w:r>
-        <w:t>ct.time</w:t>
+        <w:t>ct.</w:t>
       </w:r>
-      <w:proofErr w:type="spellEnd"/>
       <w:r>
-        <w:t>]]</w:t>
+        <w:t>T</w:t>
+      </w:r>
+      <w:r>
+        <w:t>ime]]</w:t>
       </w:r>
     </w:p>
     <w:p>
@@ -2925,22 +2909,20 @@
               <w:rPr>
                 <w:b w:val="0"/>
               </w:rPr>
-              <w:t>[[</w:t>
-            </w:r>
-            <w:proofErr w:type="spellStart"/>
+              <w:t>[[Tea</w:t>
+            </w:r>
             <w:r>
               <w:rPr>
                 <w:b w:val="0"/>
               </w:rPr>
-              <w:t>Tea</w:t>
+              <w:t>m.</w:t>
             </w:r>
             <w:r>
               <w:rPr>
                 <w:b w:val="0"/>
               </w:rPr>
-              <w:t>m.stt</w:t>
-            </w:r>
-            <w:proofErr w:type="spellEnd"/>
+              <w:t>ID</w:t>
+            </w:r>
             <w:r>
               <w:rPr>
                 <w:b w:val="0"/>
@@ -2958,7 +2940,13 @@
               <w:cnfStyle w:val="000000100000" w:firstRow="0" w:lastRow="0" w:firstColumn="0" w:lastColumn="0" w:oddVBand="0" w:evenVBand="0" w:oddHBand="1" w:evenHBand="0" w:firstRowFirstColumn="0" w:firstRowLastColumn="0" w:lastRowFirstColumn="0" w:lastRowLastColumn="0"/>
             </w:pPr>
             <w:r>
-              <w:t>[[Team.name]]</w:t>
+              <w:t>[[Team.</w:t>
+            </w:r>
+            <w:r>
+              <w:t>Na</w:t>
+            </w:r>
+            <w:r>
+              <w:t>me]]</w:t>
             </w:r>
           </w:p>
         </w:tc>
@@ -2971,15 +2959,13 @@
               <w:cnfStyle w:val="000000100000" w:firstRow="0" w:lastRow="0" w:firstColumn="0" w:lastColumn="0" w:oddVBand="0" w:evenVBand="0" w:oddHBand="1" w:evenHBand="0" w:firstRowFirstColumn="0" w:firstRowLastColumn="0" w:lastRowFirstColumn="0" w:lastRowLastColumn="0"/>
             </w:pPr>
             <w:r>
-              <w:t>[[</w:t>
-            </w:r>
-            <w:proofErr w:type="spellStart"/>
-            <w:r>
-              <w:t>Team.role</w:t>
-            </w:r>
-            <w:proofErr w:type="spellEnd"/>
-            <w:r>
-              <w:t>]]</w:t>
+              <w:t>[[Team.</w:t>
+            </w:r>
+            <w:r>
+              <w:t>R</w:t>
+            </w:r>
+            <w:r>
+              <w:t>ole]]</w:t>
             </w:r>
           </w:p>
         </w:tc>
@@ -3060,15 +3046,7 @@
         <w:t xml:space="preserve">: </w:t>
       </w:r>
       <w:r>
-        <w:t>[[</w:t>
-      </w:r>
-      <w:proofErr w:type="spellStart"/>
-      <w:r>
-        <w:t>Project.Name</w:t>
-      </w:r>
-      <w:proofErr w:type="spellEnd"/>
-      <w:r>
-        <w:t>]]</w:t>
+        <w:t>[[Project.Name]]</w:t>
       </w:r>
     </w:p>
     <w:p>
@@ -3086,15 +3064,7 @@
         <w:t xml:space="preserve">: </w:t>
       </w:r>
       <w:r>
-        <w:t>[[</w:t>
-      </w:r>
-      <w:proofErr w:type="spellStart"/>
-      <w:r>
-        <w:t>Project.Target</w:t>
-      </w:r>
-      <w:proofErr w:type="spellEnd"/>
-      <w:r>
-        <w:t>]]</w:t>
+        <w:t>[[Project.Target]]</w:t>
       </w:r>
     </w:p>
     <w:p>
@@ -3121,7 +3091,6 @@
         </w:numPr>
         <w:jc w:val="both"/>
       </w:pPr>
-      <w:proofErr w:type="spellStart"/>
       <w:r>
         <w:t>Black</w:t>
       </w:r>
@@ -3129,22 +3098,10 @@
         <w:t>B</w:t>
       </w:r>
       <w:r>
-        <w:t>ox</w:t>
-      </w:r>
-      <w:proofErr w:type="spellEnd"/>
-      <w:r>
-        <w:t xml:space="preserve">: </w:t>
+        <w:t xml:space="preserve">ox: </w:t>
       </w:r>
       <w:r>
-        <w:t xml:space="preserve">Perform </w:t>
-      </w:r>
-      <w:proofErr w:type="spellStart"/>
-      <w:r>
-        <w:t>pentest</w:t>
-      </w:r>
-      <w:proofErr w:type="spellEnd"/>
-      <w:r>
-        <w:t xml:space="preserve"> without any information of Web application</w:t>
+        <w:t>Perform pentest without any information of Web application</w:t>
       </w:r>
     </w:p>
     <w:p>
@@ -3156,13 +3113,8 @@
         </w:numPr>
         <w:jc w:val="both"/>
       </w:pPr>
-      <w:proofErr w:type="spellStart"/>
       <w:r>
-        <w:t>GreyBox</w:t>
-      </w:r>
-      <w:proofErr w:type="spellEnd"/>
-      <w:r>
-        <w:t>: Perform using normal user, registered user</w:t>
+        <w:t>GreyBox: Perform using normal user, registered user</w:t>
       </w:r>
     </w:p>
     <w:p>
@@ -3177,23 +3129,7 @@
     </w:p>
     <w:p>
       <w:r>
-        <w:t xml:space="preserve">The assessment method is based on OWASP Top 10 Web Category which defines top common category and </w:t>
-      </w:r>
-      <w:proofErr w:type="spellStart"/>
-      <w:r>
-        <w:t>vulnerablities</w:t>
-      </w:r>
-      <w:proofErr w:type="spellEnd"/>
-      <w:r>
-        <w:t xml:space="preserve"> in Web </w:t>
-      </w:r>
-      <w:proofErr w:type="spellStart"/>
-      <w:r>
-        <w:t>Appilcation</w:t>
-      </w:r>
-      <w:proofErr w:type="spellEnd"/>
-      <w:r>
-        <w:t>.</w:t>
+        <w:t>The assessment method is based on OWASP Top 10 Web Category which defines top common category and vulnerablities in Web Appilcation.</w:t>
       </w:r>
     </w:p>
     <w:p>
@@ -3343,15 +3279,7 @@
         <w:contextualSpacing w:val="0"/>
       </w:pPr>
       <w:r>
-        <w:t xml:space="preserve">A10 </w:t>
-      </w:r>
-      <w:proofErr w:type="spellStart"/>
-      <w:r>
-        <w:t>Unvalidated</w:t>
-      </w:r>
-      <w:proofErr w:type="spellEnd"/>
-      <w:r>
-        <w:t xml:space="preserve"> Redirects and Forwards</w:t>
+        <w:t>A10 Unvalidated Redirects and Forwards</w:t>
       </w:r>
     </w:p>
     <w:p>
@@ -3388,15 +3316,23 @@
       </w:r>
     </w:p>
     <w:p>
+      <w:pPr>
+        <w:jc w:val="center"/>
+        <w:rPr>
+          <w:color w:val="FFFFFF" w:themeColor="background1"/>
+        </w:rPr>
+      </w:pPr>
       <w:r>
         <w:rPr>
           <w:noProof/>
+          <w:color w:val="C00000"/>
+          <w:shd w:val="clear" w:color="auto" w:fill="7030A0"/>
         </w:rPr>
         <w:drawing>
-          <wp:inline distT="0" distB="0" distL="0" distR="0" wp14:anchorId="1639C666" wp14:editId="417D032F">
-            <wp:extent cx="5829300" cy="3200400"/>
-            <wp:effectExtent l="0" t="0" r="19050" b="19050"/>
-            <wp:docPr id="8" name="Chart 8"/>
+          <wp:inline distT="0" distB="0" distL="0" distR="0" wp14:anchorId="04978661" wp14:editId="1F0ED877">
+            <wp:extent cx="5760000" cy="3168000"/>
+            <wp:effectExtent l="0" t="0" r="6350" b="7620"/>
+            <wp:docPr id="2" name="Chart 1"/>
             <wp:cNvGraphicFramePr/>
             <a:graphic xmlns:a="http://schemas.openxmlformats.org/drawingml/2006/main">
               <a:graphicData uri="http://schemas.openxmlformats.org/drawingml/2006/chart">
@@ -3514,13 +3450,11 @@
             <w:r>
               <w:t>[[</w:t>
             </w:r>
-            <w:proofErr w:type="spellStart"/>
-            <w:r>
-              <w:t>Table.Id_Table</w:t>
-            </w:r>
-            <w:proofErr w:type="spellEnd"/>
-            <w:r>
-              <w:t>]]</w:t>
+            <w:r>
+              <w:t>AllVuln.</w:t>
+            </w:r>
+            <w:r>
+              <w:t>Table.Id_Table]]</w:t>
             </w:r>
           </w:p>
         </w:tc>
@@ -3539,24 +3473,29 @@
             <w:r>
               <w:t>[[</w:t>
             </w:r>
-            <w:proofErr w:type="spellStart"/>
-            <w:r>
-              <w:t>Table.color-</w:t>
-            </w:r>
-            <w:r>
-              <w:t>Risk_Table</w:t>
-            </w:r>
-            <w:proofErr w:type="spellEnd"/>
-            <w:r>
-              <w:t>]][[</w:t>
-            </w:r>
-            <w:proofErr w:type="spellStart"/>
-            <w:r>
-              <w:t>Table.Color</w:t>
-            </w:r>
-            <w:proofErr w:type="spellEnd"/>
-            <w:r>
-              <w:t>]:merge-xml]</w:t>
+            <w:r>
+              <w:t>AllVuln.</w:t>
+            </w:r>
+            <w:r>
+              <w:t>Table.</w:t>
+            </w:r>
+            <w:r>
+              <w:t>c</w:t>
+            </w:r>
+            <w:r>
+              <w:t>olor</w:t>
+            </w:r>
+            <w:r>
+              <w:t>-Risk_Table</w:t>
+            </w:r>
+            <w:r>
+              <w:t>]]</w:t>
+            </w:r>
+            <w:r>
+              <w:t xml:space="preserve"> </w:t>
+            </w:r>
+            <w:r>
+              <w:t>[[AllVuln.Table.Color]:merge-xml]</w:t>
             </w:r>
           </w:p>
         </w:tc>
@@ -3575,16 +3514,12 @@
             <w:r>
               <w:t>[[</w:t>
             </w:r>
-            <w:proofErr w:type="spellStart"/>
-            <w:r>
-              <w:t>Table.Namevuln_Table</w:t>
-            </w:r>
-            <w:proofErr w:type="spellEnd"/>
-            <w:r>
-              <w:t>]]</w:t>
-            </w:r>
-            <w:bookmarkStart w:id="8" w:name="_GoBack"/>
-            <w:bookmarkEnd w:id="8"/>
+            <w:r>
+              <w:t>AllVuln.</w:t>
+            </w:r>
+            <w:r>
+              <w:t>Table.Namevuln_Table]]</w:t>
+            </w:r>
           </w:p>
         </w:tc>
       </w:tr>
@@ -3594,11 +3529,11 @@
       <w:pPr>
         <w:pStyle w:val="Heading2"/>
       </w:pPr>
-      <w:bookmarkStart w:id="9" w:name="_Toc34146494"/>
+      <w:bookmarkStart w:id="8" w:name="_Toc34146494"/>
       <w:r>
         <w:t>RECOMMENDATION</w:t>
       </w:r>
-      <w:bookmarkEnd w:id="9"/>
+      <w:bookmarkEnd w:id="8"/>
     </w:p>
     <w:p>
       <w:r>
@@ -3639,7 +3574,7 @@
       <w:pPr>
         <w:pStyle w:val="Heading1"/>
       </w:pPr>
-      <w:bookmarkStart w:id="10" w:name="_Toc34146495"/>
+      <w:bookmarkStart w:id="9" w:name="_Toc34146495"/>
       <w:r>
         <w:rPr>
           <w:caps w:val="0"/>
@@ -3665,18 +3600,18 @@
         </w:rPr>
         <w:t xml:space="preserve"> REPORT</w:t>
       </w:r>
-      <w:bookmarkEnd w:id="10"/>
+      <w:bookmarkEnd w:id="9"/>
     </w:p>
     <w:p>
       <w:pPr>
         <w:pStyle w:val="Heading2"/>
       </w:pPr>
-      <w:bookmarkStart w:id="11" w:name="_Toc34146496"/>
+      <w:bookmarkStart w:id="10" w:name="_Toc34146496"/>
       <w:r>
         <w:t>CRITICAL RISK FINDINGS</w:t>
       </w:r>
-      <w:bookmarkStart w:id="12" w:name="_Toc251942038"/>
-      <w:bookmarkEnd w:id="11"/>
+      <w:bookmarkStart w:id="11" w:name="_Toc251942038"/>
+      <w:bookmarkEnd w:id="10"/>
     </w:p>
     <w:p>
       <w:pPr>
@@ -3692,34 +3627,11 @@
     </w:p>
     <w:p>
       <w:pPr>
-        <w:pStyle w:val="Heading2"/>
-        <w:rPr>
-          <w:rFonts w:cs="Times New Roman"/>
-        </w:rPr>
+        <w:pStyle w:val="Heading3"/>
       </w:pPr>
       <w:r>
-        <w:rPr>
-          <w:rFonts w:cs="Times New Roman"/>
-          <w:caps w:val="0"/>
-        </w:rPr>
         <w:lastRenderedPageBreak/>
-        <w:t>[[</w:t>
-      </w:r>
-      <w:proofErr w:type="spellStart"/>
-      <w:r>
-        <w:rPr>
-          <w:rFonts w:cs="Times New Roman"/>
-          <w:caps w:val="0"/>
-        </w:rPr>
-        <w:t>Critical.Vuln.Name_Vuln</w:t>
-      </w:r>
-      <w:proofErr w:type="spellEnd"/>
-      <w:r>
-        <w:rPr>
-          <w:rFonts w:cs="Times New Roman"/>
-          <w:caps w:val="0"/>
-        </w:rPr>
-        <w:t>]]</w:t>
+        <w:t>[[Critical.Vuln.Name_Vuln]]</w:t>
       </w:r>
     </w:p>
     <w:tbl>
@@ -3764,8 +3676,8 @@
                 <w:szCs w:val="20"/>
               </w:rPr>
             </w:pPr>
-            <w:bookmarkStart w:id="13" w:name="OLE_LINK1"/>
-            <w:bookmarkStart w:id="14" w:name="OLE_LINK2"/>
+            <w:bookmarkStart w:id="12" w:name="OLE_LINK1"/>
+            <w:bookmarkStart w:id="13" w:name="OLE_LINK2"/>
             <w:r>
               <w:rPr>
                 <w:b/>
@@ -3831,16 +3743,15 @@
                 <w:sz w:val="20"/>
                 <w:szCs w:val="20"/>
               </w:rPr>
-              <w:t>[[</w:t>
-            </w:r>
-            <w:proofErr w:type="spellStart"/>
+              <w:t>[[Critical.Vuln.</w:t>
+            </w:r>
             <w:r>
               <w:rPr>
                 <w:color w:val="000000" w:themeColor="text1"/>
                 <w:sz w:val="20"/>
                 <w:szCs w:val="20"/>
               </w:rPr>
-              <w:t>Critical.Vuln.</w:t>
+              <w:t>Category</w:t>
             </w:r>
             <w:r>
               <w:rPr>
@@ -3848,24 +3759,7 @@
                 <w:sz w:val="20"/>
                 <w:szCs w:val="20"/>
               </w:rPr>
-              <w:t>Category</w:t>
-            </w:r>
-            <w:r>
-              <w:rPr>
-                <w:color w:val="000000" w:themeColor="text1"/>
-                <w:sz w:val="20"/>
-                <w:szCs w:val="20"/>
-              </w:rPr>
-              <w:t>_Vuln</w:t>
-            </w:r>
-            <w:proofErr w:type="spellEnd"/>
-            <w:r>
-              <w:rPr>
-                <w:color w:val="000000" w:themeColor="text1"/>
-                <w:sz w:val="20"/>
-                <w:szCs w:val="20"/>
-              </w:rPr>
-              <w:t>]]</w:t>
+              <w:t>_Vuln]]</w:t>
             </w:r>
           </w:p>
         </w:tc>
@@ -3918,25 +3812,7 @@
                 <w:sz w:val="20"/>
                 <w:szCs w:val="20"/>
               </w:rPr>
-              <w:t>[[</w:t>
-            </w:r>
-            <w:proofErr w:type="spellStart"/>
-            <w:r>
-              <w:rPr>
-                <w:color w:val="000000" w:themeColor="text1"/>
-                <w:sz w:val="20"/>
-                <w:szCs w:val="20"/>
-              </w:rPr>
-              <w:t>Critical.Vuln.Description_Vuln</w:t>
-            </w:r>
-            <w:proofErr w:type="spellEnd"/>
-            <w:r>
-              <w:rPr>
-                <w:color w:val="000000" w:themeColor="text1"/>
-                <w:sz w:val="20"/>
-                <w:szCs w:val="20"/>
-              </w:rPr>
-              <w:t>]]</w:t>
+              <w:t>[[Critical.Vuln.Description_Vuln]]</w:t>
             </w:r>
           </w:p>
         </w:tc>
@@ -3993,29 +3869,7 @@
                 <w:sz w:val="20"/>
                 <w:szCs w:val="20"/>
               </w:rPr>
-              <w:t>[[</w:t>
-            </w:r>
-            <w:proofErr w:type="spellStart"/>
-            <w:r>
-              <w:rPr>
-                <w:b/>
-                <w:bCs/>
-                <w:color w:val="000000" w:themeColor="text1"/>
-                <w:sz w:val="20"/>
-                <w:szCs w:val="20"/>
-              </w:rPr>
-              <w:t>Critical.Vuln.Risk_Vuln</w:t>
-            </w:r>
-            <w:proofErr w:type="spellEnd"/>
-            <w:r>
-              <w:rPr>
-                <w:b/>
-                <w:bCs/>
-                <w:color w:val="000000" w:themeColor="text1"/>
-                <w:sz w:val="20"/>
-                <w:szCs w:val="20"/>
-              </w:rPr>
-              <w:t>]]</w:t>
+              <w:t>[[Critical.Vuln.Risk_Vuln]]</w:t>
             </w:r>
           </w:p>
         </w:tc>
@@ -4070,27 +3924,7 @@
                 <w:sz w:val="20"/>
                 <w:szCs w:val="20"/>
               </w:rPr>
-              <w:t>[[</w:t>
-            </w:r>
-            <w:proofErr w:type="spellStart"/>
-            <w:r>
-              <w:rPr>
-                <w:b/>
-                <w:bCs/>
-                <w:sz w:val="20"/>
-                <w:szCs w:val="20"/>
-              </w:rPr>
-              <w:t>Critical.Vuln.Affect_Vuln</w:t>
-            </w:r>
-            <w:proofErr w:type="spellEnd"/>
-            <w:r>
-              <w:rPr>
-                <w:b/>
-                <w:bCs/>
-                <w:sz w:val="20"/>
-                <w:szCs w:val="20"/>
-              </w:rPr>
-              <w:t>]]</w:t>
+              <w:t>[[Critical.Vuln.Affect_Vuln]]</w:t>
             </w:r>
           </w:p>
         </w:tc>
@@ -4143,27 +3977,7 @@
                 <w:sz w:val="20"/>
                 <w:szCs w:val="20"/>
               </w:rPr>
-              <w:t>[[</w:t>
-            </w:r>
-            <w:proofErr w:type="spellStart"/>
-            <w:r>
-              <w:rPr>
-                <w:b/>
-                <w:bCs/>
-                <w:sz w:val="20"/>
-                <w:szCs w:val="20"/>
-              </w:rPr>
-              <w:t>Critical.Vuln.Available_Vuln</w:t>
-            </w:r>
-            <w:proofErr w:type="spellEnd"/>
-            <w:r>
-              <w:rPr>
-                <w:b/>
-                <w:bCs/>
-                <w:sz w:val="20"/>
-                <w:szCs w:val="20"/>
-              </w:rPr>
-              <w:t>]]</w:t>
+              <w:t>[[Critical.Vuln.Available_Vuln]]</w:t>
             </w:r>
           </w:p>
         </w:tc>
@@ -4224,23 +4038,7 @@
                 <w:sz w:val="20"/>
                 <w:szCs w:val="20"/>
               </w:rPr>
-              <w:t>[[</w:t>
-            </w:r>
-            <w:proofErr w:type="spellStart"/>
-            <w:r>
-              <w:rPr>
-                <w:sz w:val="20"/>
-                <w:szCs w:val="20"/>
-              </w:rPr>
-              <w:t>Critical.Vuln.Suggest_Vuln</w:t>
-            </w:r>
-            <w:proofErr w:type="spellEnd"/>
-            <w:r>
-              <w:rPr>
-                <w:sz w:val="20"/>
-                <w:szCs w:val="20"/>
-              </w:rPr>
-              <w:t>]]</w:t>
+              <w:t>[[Critical.Vuln.Suggest_Vuln]]</w:t>
             </w:r>
           </w:p>
         </w:tc>
@@ -4291,23 +4089,7 @@
                 <w:sz w:val="20"/>
                 <w:szCs w:val="20"/>
               </w:rPr>
-              <w:t>[[</w:t>
-            </w:r>
-            <w:proofErr w:type="spellStart"/>
-            <w:r>
-              <w:rPr>
-                <w:sz w:val="20"/>
-                <w:szCs w:val="20"/>
-              </w:rPr>
-              <w:t>Critical.Vuln.Reference_Vuln</w:t>
-            </w:r>
-            <w:proofErr w:type="spellEnd"/>
-            <w:r>
-              <w:rPr>
-                <w:sz w:val="20"/>
-                <w:szCs w:val="20"/>
-              </w:rPr>
-              <w:t>]]</w:t>
+              <w:t>[[Critical.Vuln.Reference_Vuln]]</w:t>
             </w:r>
           </w:p>
         </w:tc>
@@ -4390,23 +4172,7 @@
                 <w:sz w:val="20"/>
                 <w:szCs w:val="20"/>
               </w:rPr>
-              <w:t>[[</w:t>
-            </w:r>
-            <w:proofErr w:type="spellStart"/>
-            <w:r>
-              <w:rPr>
-                <w:sz w:val="20"/>
-                <w:szCs w:val="20"/>
-              </w:rPr>
-              <w:t>Critical.Vuln.Name_Function</w:t>
-            </w:r>
-            <w:proofErr w:type="spellEnd"/>
-            <w:r>
-              <w:rPr>
-                <w:sz w:val="20"/>
-                <w:szCs w:val="20"/>
-              </w:rPr>
-              <w:t>]]</w:t>
+              <w:t>[[Critical.Vuln.Name_Function]]</w:t>
             </w:r>
           </w:p>
         </w:tc>
@@ -4467,23 +4233,7 @@
                 <w:sz w:val="20"/>
                 <w:szCs w:val="20"/>
               </w:rPr>
-              <w:t>[[</w:t>
-            </w:r>
-            <w:proofErr w:type="spellStart"/>
-            <w:r>
-              <w:rPr>
-                <w:sz w:val="20"/>
-                <w:szCs w:val="20"/>
-              </w:rPr>
-              <w:t>Critical.Vuln.Url</w:t>
-            </w:r>
-            <w:proofErr w:type="spellEnd"/>
-            <w:r>
-              <w:rPr>
-                <w:sz w:val="20"/>
-                <w:szCs w:val="20"/>
-              </w:rPr>
-              <w:t>]]</w:t>
+              <w:t>[[Critical.Vuln.Url]]</w:t>
             </w:r>
           </w:p>
         </w:tc>
@@ -4534,23 +4284,7 @@
                 <w:sz w:val="20"/>
                 <w:szCs w:val="20"/>
               </w:rPr>
-              <w:t>[[</w:t>
-            </w:r>
-            <w:proofErr w:type="spellStart"/>
-            <w:r>
-              <w:rPr>
-                <w:sz w:val="20"/>
-                <w:szCs w:val="20"/>
-              </w:rPr>
-              <w:t>Critical.Vuln.Parameter</w:t>
-            </w:r>
-            <w:proofErr w:type="spellEnd"/>
-            <w:r>
-              <w:rPr>
-                <w:sz w:val="20"/>
-                <w:szCs w:val="20"/>
-              </w:rPr>
-              <w:t>]]</w:t>
+              <w:t>[[Critical.Vuln.Parameter]]</w:t>
             </w:r>
           </w:p>
         </w:tc>
@@ -4601,15 +4335,7 @@
                 <w:sz w:val="20"/>
                 <w:szCs w:val="20"/>
               </w:rPr>
-              <w:t>[[</w:t>
-            </w:r>
-            <w:proofErr w:type="spellStart"/>
-            <w:r>
-              <w:rPr>
-                <w:sz w:val="20"/>
-                <w:szCs w:val="20"/>
-              </w:rPr>
-              <w:t>Critical.Vuln.</w:t>
+              <w:t>[[Critical.Vuln.</w:t>
             </w:r>
             <w:r>
               <w:rPr>
@@ -4618,7 +4344,6 @@
               </w:rPr>
               <w:t>Condition</w:t>
             </w:r>
-            <w:proofErr w:type="spellEnd"/>
             <w:r>
               <w:rPr>
                 <w:sz w:val="20"/>
@@ -4700,111 +4425,43 @@
                 <w:szCs w:val="20"/>
               </w:rPr>
               <w:lastRenderedPageBreak/>
-              <w:t>[[</w:t>
-            </w:r>
-            <w:proofErr w:type="spellStart"/>
-            <w:r>
-              <w:rPr>
-                <w:b/>
-                <w:bCs/>
-                <w:sz w:val="20"/>
-                <w:szCs w:val="20"/>
-              </w:rPr>
-              <w:t>Critical.Vuln.Details.Name</w:t>
-            </w:r>
-            <w:proofErr w:type="spellEnd"/>
-            <w:r>
-              <w:rPr>
-                <w:b/>
-                <w:bCs/>
-                <w:sz w:val="20"/>
-                <w:szCs w:val="20"/>
-              </w:rPr>
-              <w:t>]]:</w:t>
-            </w:r>
-          </w:p>
-          <w:p>
-            <w:pPr>
-              <w:rPr>
-                <w:sz w:val="20"/>
-                <w:szCs w:val="20"/>
-              </w:rPr>
-            </w:pPr>
-            <w:r>
-              <w:rPr>
-                <w:sz w:val="20"/>
-                <w:szCs w:val="20"/>
-              </w:rPr>
-              <w:t>[[</w:t>
-            </w:r>
-            <w:proofErr w:type="spellStart"/>
-            <w:r>
-              <w:rPr>
-                <w:sz w:val="20"/>
-                <w:szCs w:val="20"/>
-              </w:rPr>
-              <w:t>Critical.Vuln.Details.Data</w:t>
-            </w:r>
-            <w:proofErr w:type="spellEnd"/>
-            <w:r>
-              <w:rPr>
-                <w:sz w:val="20"/>
-                <w:szCs w:val="20"/>
-              </w:rPr>
-              <w:t>]]</w:t>
-            </w:r>
-          </w:p>
-          <w:p>
-            <w:pPr>
-              <w:rPr>
-                <w:sz w:val="20"/>
-                <w:szCs w:val="20"/>
-              </w:rPr>
-            </w:pPr>
-            <w:r>
-              <w:rPr>
-                <w:sz w:val="20"/>
-                <w:szCs w:val="20"/>
-              </w:rPr>
-              <w:t>[[</w:t>
-            </w:r>
-            <w:proofErr w:type="spellStart"/>
-            <w:r>
-              <w:rPr>
-                <w:sz w:val="20"/>
-                <w:szCs w:val="20"/>
-              </w:rPr>
-              <w:t>Critical.Vuln.Details.image</w:t>
-            </w:r>
-            <w:proofErr w:type="spellEnd"/>
-            <w:r>
-              <w:rPr>
-                <w:sz w:val="20"/>
-                <w:szCs w:val="20"/>
-              </w:rPr>
-              <w:t>-Image]:</w:t>
-            </w:r>
-            <w:proofErr w:type="spellStart"/>
-            <w:r>
-              <w:rPr>
-                <w:sz w:val="20"/>
-                <w:szCs w:val="20"/>
-              </w:rPr>
-              <w:t>from-resource:maxSize</w:t>
-            </w:r>
-            <w:proofErr w:type="spellEnd"/>
-            <w:r>
-              <w:rPr>
-                <w:sz w:val="20"/>
-                <w:szCs w:val="20"/>
-              </w:rPr>
-              <w:t>(15)]</w:t>
+              <w:t>[[Critical.Vuln.Details.Name]]:</w:t>
+            </w:r>
+          </w:p>
+          <w:p>
+            <w:pPr>
+              <w:rPr>
+                <w:sz w:val="20"/>
+                <w:szCs w:val="20"/>
+              </w:rPr>
+            </w:pPr>
+            <w:r>
+              <w:rPr>
+                <w:sz w:val="20"/>
+                <w:szCs w:val="20"/>
+              </w:rPr>
+              <w:t>[[Critical.Vuln.Details.Data]]</w:t>
+            </w:r>
+          </w:p>
+          <w:p>
+            <w:pPr>
+              <w:rPr>
+                <w:sz w:val="20"/>
+                <w:szCs w:val="20"/>
+              </w:rPr>
+            </w:pPr>
+            <w:r>
+              <w:rPr>
+                <w:sz w:val="20"/>
+                <w:szCs w:val="20"/>
+              </w:rPr>
+              <w:t>[[Critical.Vuln.Details.image-Image]:from-resource:maxSize(15)]</w:t>
             </w:r>
           </w:p>
         </w:tc>
       </w:tr>
+      <w:bookmarkEnd w:id="12"/>
       <w:bookmarkEnd w:id="13"/>
-      <w:bookmarkEnd w:id="14"/>
     </w:tbl>
     <w:p/>
     <w:p>
@@ -4841,34 +4498,17 @@
     </w:p>
     <w:p>
       <w:pPr>
-        <w:pStyle w:val="Heading2"/>
-        <w:rPr>
-          <w:rFonts w:cs="Times New Roman"/>
-        </w:rPr>
+        <w:pStyle w:val="Heading3"/>
       </w:pPr>
       <w:r>
-        <w:rPr>
-          <w:rFonts w:cs="Times New Roman"/>
-          <w:caps w:val="0"/>
-        </w:rPr>
         <w:lastRenderedPageBreak/>
         <w:t>[[</w:t>
       </w:r>
-      <w:proofErr w:type="spellStart"/>
       <w:r>
-        <w:rPr>
-          <w:rFonts w:cs="Times New Roman"/>
-          <w:caps w:val="0"/>
-        </w:rPr>
-        <w:t>Critical.Vuln.Name_Vuln</w:t>
+        <w:t>High</w:t>
       </w:r>
-      <w:proofErr w:type="spellEnd"/>
       <w:r>
-        <w:rPr>
-          <w:rFonts w:cs="Times New Roman"/>
-          <w:caps w:val="0"/>
-        </w:rPr>
-        <w:t>]]</w:t>
+        <w:t>.Vuln.Name_Vuln]]</w:t>
       </w:r>
     </w:p>
     <w:tbl>
@@ -4980,14 +4620,13 @@
               </w:rPr>
               <w:t>[[</w:t>
             </w:r>
-            <w:proofErr w:type="spellStart"/>
             <w:r>
               <w:rPr>
                 <w:color w:val="000000" w:themeColor="text1"/>
                 <w:sz w:val="20"/>
                 <w:szCs w:val="20"/>
               </w:rPr>
-              <w:t>Critical.Vuln.</w:t>
+              <w:t>High</w:t>
             </w:r>
             <w:r>
               <w:rPr>
@@ -4995,6 +4634,14 @@
                 <w:sz w:val="20"/>
                 <w:szCs w:val="20"/>
               </w:rPr>
+              <w:t>.Vuln.</w:t>
+            </w:r>
+            <w:r>
+              <w:rPr>
+                <w:color w:val="000000" w:themeColor="text1"/>
+                <w:sz w:val="20"/>
+                <w:szCs w:val="20"/>
+              </w:rPr>
               <w:t>Category</w:t>
             </w:r>
             <w:r>
@@ -5003,16 +4650,7 @@
                 <w:sz w:val="20"/>
                 <w:szCs w:val="20"/>
               </w:rPr>
-              <w:t>_Vuln</w:t>
-            </w:r>
-            <w:proofErr w:type="spellEnd"/>
-            <w:r>
-              <w:rPr>
-                <w:color w:val="000000" w:themeColor="text1"/>
-                <w:sz w:val="20"/>
-                <w:szCs w:val="20"/>
-              </w:rPr>
-              <w:t>]]</w:t>
+              <w:t>_Vuln]]</w:t>
             </w:r>
           </w:p>
         </w:tc>
@@ -5067,23 +4705,21 @@
               </w:rPr>
               <w:t>[[</w:t>
             </w:r>
-            <w:proofErr w:type="spellStart"/>
             <w:r>
               <w:rPr>
                 <w:color w:val="000000" w:themeColor="text1"/>
                 <w:sz w:val="20"/>
                 <w:szCs w:val="20"/>
               </w:rPr>
-              <w:t>Critical.Vuln.Description_Vuln</w:t>
-            </w:r>
-            <w:proofErr w:type="spellEnd"/>
+              <w:t>High</w:t>
+            </w:r>
             <w:r>
               <w:rPr>
                 <w:color w:val="000000" w:themeColor="text1"/>
                 <w:sz w:val="20"/>
                 <w:szCs w:val="20"/>
               </w:rPr>
-              <w:t>]]</w:t>
+              <w:t>.Vuln.Description_Vuln]]</w:t>
             </w:r>
           </w:p>
         </w:tc>
@@ -5142,7 +4778,6 @@
               </w:rPr>
               <w:t>[[</w:t>
             </w:r>
-            <w:proofErr w:type="spellStart"/>
             <w:r>
               <w:rPr>
                 <w:b/>
@@ -5151,9 +4786,8 @@
                 <w:sz w:val="20"/>
                 <w:szCs w:val="20"/>
               </w:rPr>
-              <w:t>Critical.Vuln.Risk_Vuln</w:t>
-            </w:r>
-            <w:proofErr w:type="spellEnd"/>
+              <w:t>High</w:t>
+            </w:r>
             <w:r>
               <w:rPr>
                 <w:b/>
@@ -5162,7 +4796,7 @@
                 <w:sz w:val="20"/>
                 <w:szCs w:val="20"/>
               </w:rPr>
-              <w:t>]]</w:t>
+              <w:t>.Vuln.Risk_Vuln]]</w:t>
             </w:r>
           </w:p>
         </w:tc>
@@ -5219,7 +4853,6 @@
               </w:rPr>
               <w:t>[[</w:t>
             </w:r>
-            <w:proofErr w:type="spellStart"/>
             <w:r>
               <w:rPr>
                 <w:b/>
@@ -5227,9 +4860,8 @@
                 <w:sz w:val="20"/>
                 <w:szCs w:val="20"/>
               </w:rPr>
-              <w:t>Critical.Vuln.Affect_Vuln</w:t>
-            </w:r>
-            <w:proofErr w:type="spellEnd"/>
+              <w:t>High</w:t>
+            </w:r>
             <w:r>
               <w:rPr>
                 <w:b/>
@@ -5237,7 +4869,7 @@
                 <w:sz w:val="20"/>
                 <w:szCs w:val="20"/>
               </w:rPr>
-              <w:t>]]</w:t>
+              <w:t>.Vuln.Affect_Vuln]]</w:t>
             </w:r>
           </w:p>
         </w:tc>
@@ -5292,7 +4924,6 @@
               </w:rPr>
               <w:t>[[</w:t>
             </w:r>
-            <w:proofErr w:type="spellStart"/>
             <w:r>
               <w:rPr>
                 <w:b/>
@@ -5300,9 +4931,8 @@
                 <w:sz w:val="20"/>
                 <w:szCs w:val="20"/>
               </w:rPr>
-              <w:t>Critical.Vuln.Available_Vuln</w:t>
-            </w:r>
-            <w:proofErr w:type="spellEnd"/>
+              <w:t>High</w:t>
+            </w:r>
             <w:r>
               <w:rPr>
                 <w:b/>
@@ -5310,7 +4940,7 @@
                 <w:sz w:val="20"/>
                 <w:szCs w:val="20"/>
               </w:rPr>
-              <w:t>]]</w:t>
+              <w:t>.Vuln.Available_Vuln]]</w:t>
             </w:r>
           </w:p>
         </w:tc>
@@ -5364,21 +4994,19 @@
               </w:rPr>
               <w:t>[[</w:t>
             </w:r>
-            <w:proofErr w:type="spellStart"/>
-            <w:r>
-              <w:rPr>
-                <w:sz w:val="20"/>
-                <w:szCs w:val="20"/>
-              </w:rPr>
-              <w:t>Critical.Vuln.Suggest_Vuln</w:t>
-            </w:r>
-            <w:proofErr w:type="spellEnd"/>
-            <w:r>
-              <w:rPr>
-                <w:sz w:val="20"/>
-                <w:szCs w:val="20"/>
-              </w:rPr>
-              <w:t>]]</w:t>
+            <w:r>
+              <w:rPr>
+                <w:sz w:val="20"/>
+                <w:szCs w:val="20"/>
+              </w:rPr>
+              <w:t>High</w:t>
+            </w:r>
+            <w:r>
+              <w:rPr>
+                <w:sz w:val="20"/>
+                <w:szCs w:val="20"/>
+              </w:rPr>
+              <w:t>.Vuln.Suggest_Vuln]]</w:t>
             </w:r>
           </w:p>
         </w:tc>
@@ -5431,21 +5059,19 @@
               </w:rPr>
               <w:t>[[</w:t>
             </w:r>
-            <w:proofErr w:type="spellStart"/>
-            <w:r>
-              <w:rPr>
-                <w:sz w:val="20"/>
-                <w:szCs w:val="20"/>
-              </w:rPr>
-              <w:t>Critical.Vuln.Reference_Vuln</w:t>
-            </w:r>
-            <w:proofErr w:type="spellEnd"/>
-            <w:r>
-              <w:rPr>
-                <w:sz w:val="20"/>
-                <w:szCs w:val="20"/>
-              </w:rPr>
-              <w:t>]]</w:t>
+            <w:r>
+              <w:rPr>
+                <w:sz w:val="20"/>
+                <w:szCs w:val="20"/>
+              </w:rPr>
+              <w:t>High</w:t>
+            </w:r>
+            <w:r>
+              <w:rPr>
+                <w:sz w:val="20"/>
+                <w:szCs w:val="20"/>
+              </w:rPr>
+              <w:t>.Vuln.Reference_Vuln]]</w:t>
             </w:r>
           </w:p>
         </w:tc>
@@ -5530,21 +5156,19 @@
               </w:rPr>
               <w:t>[[</w:t>
             </w:r>
-            <w:proofErr w:type="spellStart"/>
-            <w:r>
-              <w:rPr>
-                <w:sz w:val="20"/>
-                <w:szCs w:val="20"/>
-              </w:rPr>
-              <w:t>Critical.Vuln.Name_Function</w:t>
-            </w:r>
-            <w:proofErr w:type="spellEnd"/>
-            <w:r>
-              <w:rPr>
-                <w:sz w:val="20"/>
-                <w:szCs w:val="20"/>
-              </w:rPr>
-              <w:t>]]</w:t>
+            <w:r>
+              <w:rPr>
+                <w:sz w:val="20"/>
+                <w:szCs w:val="20"/>
+              </w:rPr>
+              <w:t>High</w:t>
+            </w:r>
+            <w:r>
+              <w:rPr>
+                <w:sz w:val="20"/>
+                <w:szCs w:val="20"/>
+              </w:rPr>
+              <w:t>.Vuln.Name_Function]]</w:t>
             </w:r>
           </w:p>
         </w:tc>
@@ -5597,21 +5221,19 @@
               </w:rPr>
               <w:t>[[</w:t>
             </w:r>
-            <w:proofErr w:type="spellStart"/>
-            <w:r>
-              <w:rPr>
-                <w:sz w:val="20"/>
-                <w:szCs w:val="20"/>
-              </w:rPr>
-              <w:t>Critical.Vuln.Url</w:t>
-            </w:r>
-            <w:proofErr w:type="spellEnd"/>
-            <w:r>
-              <w:rPr>
-                <w:sz w:val="20"/>
-                <w:szCs w:val="20"/>
-              </w:rPr>
-              <w:t>]]</w:t>
+            <w:r>
+              <w:rPr>
+                <w:sz w:val="20"/>
+                <w:szCs w:val="20"/>
+              </w:rPr>
+              <w:t>High</w:t>
+            </w:r>
+            <w:r>
+              <w:rPr>
+                <w:sz w:val="20"/>
+                <w:szCs w:val="20"/>
+              </w:rPr>
+              <w:t>.Vuln.Url]]</w:t>
             </w:r>
           </w:p>
         </w:tc>
@@ -5664,21 +5286,19 @@
               </w:rPr>
               <w:t>[[</w:t>
             </w:r>
-            <w:proofErr w:type="spellStart"/>
-            <w:r>
-              <w:rPr>
-                <w:sz w:val="20"/>
-                <w:szCs w:val="20"/>
-              </w:rPr>
-              <w:t>Critical.Vuln.Parameter</w:t>
-            </w:r>
-            <w:proofErr w:type="spellEnd"/>
-            <w:r>
-              <w:rPr>
-                <w:sz w:val="20"/>
-                <w:szCs w:val="20"/>
-              </w:rPr>
-              <w:t>]]</w:t>
+            <w:r>
+              <w:rPr>
+                <w:sz w:val="20"/>
+                <w:szCs w:val="20"/>
+              </w:rPr>
+              <w:t>High</w:t>
+            </w:r>
+            <w:r>
+              <w:rPr>
+                <w:sz w:val="20"/>
+                <w:szCs w:val="20"/>
+              </w:rPr>
+              <w:t>.Vuln.Parameter]]</w:t>
             </w:r>
           </w:p>
         </w:tc>
@@ -5731,13 +5351,19 @@
               </w:rPr>
               <w:t>[[</w:t>
             </w:r>
-            <w:proofErr w:type="spellStart"/>
-            <w:r>
-              <w:rPr>
-                <w:sz w:val="20"/>
-                <w:szCs w:val="20"/>
-              </w:rPr>
-              <w:t>Critical.Vuln.</w:t>
+            <w:r>
+              <w:rPr>
+                <w:sz w:val="20"/>
+                <w:szCs w:val="20"/>
+              </w:rPr>
+              <w:t>High</w:t>
+            </w:r>
+            <w:r>
+              <w:rPr>
+                <w:sz w:val="20"/>
+                <w:szCs w:val="20"/>
+              </w:rPr>
+              <w:t>.Vuln.</w:t>
             </w:r>
             <w:r>
               <w:rPr>
@@ -5746,7 +5372,6 @@
               </w:rPr>
               <w:t>Condition</w:t>
             </w:r>
-            <w:proofErr w:type="spellEnd"/>
             <w:r>
               <w:rPr>
                 <w:sz w:val="20"/>
@@ -5830,7 +5455,6 @@
               <w:lastRenderedPageBreak/>
               <w:t>[[</w:t>
             </w:r>
-            <w:proofErr w:type="spellStart"/>
             <w:r>
               <w:rPr>
                 <w:b/>
@@ -5838,9 +5462,8 @@
                 <w:sz w:val="20"/>
                 <w:szCs w:val="20"/>
               </w:rPr>
-              <w:t>Critical.Vuln.Details.Name</w:t>
-            </w:r>
-            <w:proofErr w:type="spellEnd"/>
+              <w:t>High</w:t>
+            </w:r>
             <w:r>
               <w:rPr>
                 <w:b/>
@@ -5848,7 +5471,7 @@
                 <w:sz w:val="20"/>
                 <w:szCs w:val="20"/>
               </w:rPr>
-              <w:t>]]:</w:t>
+              <w:t>.Vuln.Details.Name]]:</w:t>
             </w:r>
           </w:p>
           <w:p>
@@ -5865,21 +5488,19 @@
               </w:rPr>
               <w:t>[[</w:t>
             </w:r>
-            <w:proofErr w:type="spellStart"/>
-            <w:r>
-              <w:rPr>
-                <w:sz w:val="20"/>
-                <w:szCs w:val="20"/>
-              </w:rPr>
-              <w:t>Critical.Vuln.Details.Data</w:t>
-            </w:r>
-            <w:proofErr w:type="spellEnd"/>
-            <w:r>
-              <w:rPr>
-                <w:sz w:val="20"/>
-                <w:szCs w:val="20"/>
-              </w:rPr>
-              <w:t>]]</w:t>
+            <w:r>
+              <w:rPr>
+                <w:sz w:val="20"/>
+                <w:szCs w:val="20"/>
+              </w:rPr>
+              <w:t>High</w:t>
+            </w:r>
+            <w:r>
+              <w:rPr>
+                <w:sz w:val="20"/>
+                <w:szCs w:val="20"/>
+              </w:rPr>
+              <w:t>.Vuln.Details.Data]]</w:t>
             </w:r>
           </w:p>
           <w:p>
@@ -5896,37 +5517,19 @@
               </w:rPr>
               <w:t>[[</w:t>
             </w:r>
-            <w:proofErr w:type="spellStart"/>
-            <w:r>
-              <w:rPr>
-                <w:sz w:val="20"/>
-                <w:szCs w:val="20"/>
-              </w:rPr>
-              <w:t>Critical.Vuln.Details.image</w:t>
-            </w:r>
-            <w:proofErr w:type="spellEnd"/>
-            <w:r>
-              <w:rPr>
-                <w:sz w:val="20"/>
-                <w:szCs w:val="20"/>
-              </w:rPr>
-              <w:t>-Image]:</w:t>
-            </w:r>
-            <w:proofErr w:type="spellStart"/>
-            <w:r>
-              <w:rPr>
-                <w:sz w:val="20"/>
-                <w:szCs w:val="20"/>
-              </w:rPr>
-              <w:t>from-resource:maxSize</w:t>
-            </w:r>
-            <w:proofErr w:type="spellEnd"/>
-            <w:r>
-              <w:rPr>
-                <w:sz w:val="20"/>
-                <w:szCs w:val="20"/>
-              </w:rPr>
-              <w:t>(15)]</w:t>
+            <w:r>
+              <w:rPr>
+                <w:sz w:val="20"/>
+                <w:szCs w:val="20"/>
+              </w:rPr>
+              <w:t>High</w:t>
+            </w:r>
+            <w:r>
+              <w:rPr>
+                <w:sz w:val="20"/>
+                <w:szCs w:val="20"/>
+              </w:rPr>
+              <w:t>.Vuln.Details.image-Image]:from-resource:maxSize(15)]</w:t>
             </w:r>
           </w:p>
         </w:tc>
@@ -5967,34 +5570,17 @@
     </w:p>
     <w:p>
       <w:pPr>
-        <w:pStyle w:val="Heading2"/>
-        <w:rPr>
-          <w:rFonts w:cs="Times New Roman"/>
-        </w:rPr>
+        <w:pStyle w:val="Heading3"/>
       </w:pPr>
       <w:r>
-        <w:rPr>
-          <w:rFonts w:cs="Times New Roman"/>
-          <w:caps w:val="0"/>
-        </w:rPr>
         <w:lastRenderedPageBreak/>
         <w:t>[[</w:t>
       </w:r>
-      <w:proofErr w:type="spellStart"/>
       <w:r>
-        <w:rPr>
-          <w:rFonts w:cs="Times New Roman"/>
-          <w:caps w:val="0"/>
-        </w:rPr>
-        <w:t>Critical.Vuln.Name_Vuln</w:t>
+        <w:t>Medium</w:t>
       </w:r>
-      <w:proofErr w:type="spellEnd"/>
       <w:r>
-        <w:rPr>
-          <w:rFonts w:cs="Times New Roman"/>
-          <w:caps w:val="0"/>
-        </w:rPr>
-        <w:t>]]</w:t>
+        <w:t>.Vuln.Name_Vuln]]</w:t>
       </w:r>
     </w:p>
     <w:tbl>
@@ -6106,14 +5692,13 @@
               </w:rPr>
               <w:t>[[</w:t>
             </w:r>
-            <w:proofErr w:type="spellStart"/>
             <w:r>
               <w:rPr>
                 <w:color w:val="000000" w:themeColor="text1"/>
                 <w:sz w:val="20"/>
                 <w:szCs w:val="20"/>
               </w:rPr>
-              <w:t>Critical.Vuln.</w:t>
+              <w:t>Medium</w:t>
             </w:r>
             <w:r>
               <w:rPr>
@@ -6121,6 +5706,14 @@
                 <w:sz w:val="20"/>
                 <w:szCs w:val="20"/>
               </w:rPr>
+              <w:t>.Vuln.</w:t>
+            </w:r>
+            <w:r>
+              <w:rPr>
+                <w:color w:val="000000" w:themeColor="text1"/>
+                <w:sz w:val="20"/>
+                <w:szCs w:val="20"/>
+              </w:rPr>
               <w:t>Category</w:t>
             </w:r>
             <w:r>
@@ -6129,16 +5722,7 @@
                 <w:sz w:val="20"/>
                 <w:szCs w:val="20"/>
               </w:rPr>
-              <w:t>_Vuln</w:t>
-            </w:r>
-            <w:proofErr w:type="spellEnd"/>
-            <w:r>
-              <w:rPr>
-                <w:color w:val="000000" w:themeColor="text1"/>
-                <w:sz w:val="20"/>
-                <w:szCs w:val="20"/>
-              </w:rPr>
-              <w:t>]]</w:t>
+              <w:t>_Vuln]]</w:t>
             </w:r>
           </w:p>
         </w:tc>
@@ -6193,23 +5777,21 @@
               </w:rPr>
               <w:t>[[</w:t>
             </w:r>
-            <w:proofErr w:type="spellStart"/>
             <w:r>
               <w:rPr>
                 <w:color w:val="000000" w:themeColor="text1"/>
                 <w:sz w:val="20"/>
                 <w:szCs w:val="20"/>
               </w:rPr>
-              <w:t>Critical.Vuln.Description_Vuln</w:t>
-            </w:r>
-            <w:proofErr w:type="spellEnd"/>
+              <w:t>Medium</w:t>
+            </w:r>
             <w:r>
               <w:rPr>
                 <w:color w:val="000000" w:themeColor="text1"/>
                 <w:sz w:val="20"/>
                 <w:szCs w:val="20"/>
               </w:rPr>
-              <w:t>]]</w:t>
+              <w:t>.Vuln.Description_Vuln]]</w:t>
             </w:r>
           </w:p>
         </w:tc>
@@ -6268,7 +5850,6 @@
               </w:rPr>
               <w:t>[[</w:t>
             </w:r>
-            <w:proofErr w:type="spellStart"/>
             <w:r>
               <w:rPr>
                 <w:b/>
@@ -6277,9 +5858,8 @@
                 <w:sz w:val="20"/>
                 <w:szCs w:val="20"/>
               </w:rPr>
-              <w:t>Critical.Vuln.Risk_Vuln</w:t>
-            </w:r>
-            <w:proofErr w:type="spellEnd"/>
+              <w:t>Medium</w:t>
+            </w:r>
             <w:r>
               <w:rPr>
                 <w:b/>
@@ -6288,7 +5868,7 @@
                 <w:sz w:val="20"/>
                 <w:szCs w:val="20"/>
               </w:rPr>
-              <w:t>]]</w:t>
+              <w:t>.Vuln.Risk_Vuln]]</w:t>
             </w:r>
           </w:p>
         </w:tc>
@@ -6345,7 +5925,6 @@
               </w:rPr>
               <w:t>[[</w:t>
             </w:r>
-            <w:proofErr w:type="spellStart"/>
             <w:r>
               <w:rPr>
                 <w:b/>
@@ -6353,9 +5932,8 @@
                 <w:sz w:val="20"/>
                 <w:szCs w:val="20"/>
               </w:rPr>
-              <w:t>Critical.Vuln.Affect_Vuln</w:t>
-            </w:r>
-            <w:proofErr w:type="spellEnd"/>
+              <w:t>Medium</w:t>
+            </w:r>
             <w:r>
               <w:rPr>
                 <w:b/>
@@ -6363,7 +5941,7 @@
                 <w:sz w:val="20"/>
                 <w:szCs w:val="20"/>
               </w:rPr>
-              <w:t>]]</w:t>
+              <w:t>.Vuln.Affect_Vuln]]</w:t>
             </w:r>
           </w:p>
         </w:tc>
@@ -6418,7 +5996,6 @@
               </w:rPr>
               <w:t>[[</w:t>
             </w:r>
-            <w:proofErr w:type="spellStart"/>
             <w:r>
               <w:rPr>
                 <w:b/>
@@ -6426,9 +6003,8 @@
                 <w:sz w:val="20"/>
                 <w:szCs w:val="20"/>
               </w:rPr>
-              <w:t>Critical.Vuln.Available_Vuln</w:t>
-            </w:r>
-            <w:proofErr w:type="spellEnd"/>
+              <w:t>Medium</w:t>
+            </w:r>
             <w:r>
               <w:rPr>
                 <w:b/>
@@ -6436,7 +6012,7 @@
                 <w:sz w:val="20"/>
                 <w:szCs w:val="20"/>
               </w:rPr>
-              <w:t>]]</w:t>
+              <w:t>.Vuln.Available_Vuln]]</w:t>
             </w:r>
           </w:p>
         </w:tc>
@@ -6489,21 +6065,19 @@
               </w:rPr>
               <w:t>[[</w:t>
             </w:r>
-            <w:proofErr w:type="spellStart"/>
-            <w:r>
-              <w:rPr>
-                <w:sz w:val="20"/>
-                <w:szCs w:val="20"/>
-              </w:rPr>
-              <w:t>Critical.Vuln.Suggest_Vuln</w:t>
-            </w:r>
-            <w:proofErr w:type="spellEnd"/>
-            <w:r>
-              <w:rPr>
-                <w:sz w:val="20"/>
-                <w:szCs w:val="20"/>
-              </w:rPr>
-              <w:t>]]</w:t>
+            <w:r>
+              <w:rPr>
+                <w:sz w:val="20"/>
+                <w:szCs w:val="20"/>
+              </w:rPr>
+              <w:t>Medium</w:t>
+            </w:r>
+            <w:r>
+              <w:rPr>
+                <w:sz w:val="20"/>
+                <w:szCs w:val="20"/>
+              </w:rPr>
+              <w:t>.Vuln.Suggest_Vuln]]</w:t>
             </w:r>
           </w:p>
         </w:tc>
@@ -6556,21 +6130,19 @@
               </w:rPr>
               <w:t>[[</w:t>
             </w:r>
-            <w:proofErr w:type="spellStart"/>
-            <w:r>
-              <w:rPr>
-                <w:sz w:val="20"/>
-                <w:szCs w:val="20"/>
-              </w:rPr>
-              <w:t>Critical.Vuln.Reference_Vuln</w:t>
-            </w:r>
-            <w:proofErr w:type="spellEnd"/>
-            <w:r>
-              <w:rPr>
-                <w:sz w:val="20"/>
-                <w:szCs w:val="20"/>
-              </w:rPr>
-              <w:t>]]</w:t>
+            <w:r>
+              <w:rPr>
+                <w:sz w:val="20"/>
+                <w:szCs w:val="20"/>
+              </w:rPr>
+              <w:t>Medium</w:t>
+            </w:r>
+            <w:r>
+              <w:rPr>
+                <w:sz w:val="20"/>
+                <w:szCs w:val="20"/>
+              </w:rPr>
+              <w:t>.Vuln.Reference_Vuln]]</w:t>
             </w:r>
           </w:p>
         </w:tc>
@@ -6655,21 +6227,19 @@
               </w:rPr>
               <w:t>[[</w:t>
             </w:r>
-            <w:proofErr w:type="spellStart"/>
-            <w:r>
-              <w:rPr>
-                <w:sz w:val="20"/>
-                <w:szCs w:val="20"/>
-              </w:rPr>
-              <w:t>Critical.Vuln.Name_Function</w:t>
-            </w:r>
-            <w:proofErr w:type="spellEnd"/>
-            <w:r>
-              <w:rPr>
-                <w:sz w:val="20"/>
-                <w:szCs w:val="20"/>
-              </w:rPr>
-              <w:t>]]</w:t>
+            <w:r>
+              <w:rPr>
+                <w:sz w:val="20"/>
+                <w:szCs w:val="20"/>
+              </w:rPr>
+              <w:t>Medium</w:t>
+            </w:r>
+            <w:r>
+              <w:rPr>
+                <w:sz w:val="20"/>
+                <w:szCs w:val="20"/>
+              </w:rPr>
+              <w:t>.Vuln.Name_Function]]</w:t>
             </w:r>
           </w:p>
         </w:tc>
@@ -6722,21 +6292,19 @@
               </w:rPr>
               <w:t>[[</w:t>
             </w:r>
-            <w:proofErr w:type="spellStart"/>
-            <w:r>
-              <w:rPr>
-                <w:sz w:val="20"/>
-                <w:szCs w:val="20"/>
-              </w:rPr>
-              <w:t>Critical.Vuln.Url</w:t>
-            </w:r>
-            <w:proofErr w:type="spellEnd"/>
-            <w:r>
-              <w:rPr>
-                <w:sz w:val="20"/>
-                <w:szCs w:val="20"/>
-              </w:rPr>
-              <w:t>]]</w:t>
+            <w:r>
+              <w:rPr>
+                <w:sz w:val="20"/>
+                <w:szCs w:val="20"/>
+              </w:rPr>
+              <w:t>Medium</w:t>
+            </w:r>
+            <w:r>
+              <w:rPr>
+                <w:sz w:val="20"/>
+                <w:szCs w:val="20"/>
+              </w:rPr>
+              <w:t>.Vuln.Url]]</w:t>
             </w:r>
           </w:p>
         </w:tc>
@@ -6789,21 +6357,19 @@
               </w:rPr>
               <w:t>[[</w:t>
             </w:r>
-            <w:proofErr w:type="spellStart"/>
-            <w:r>
-              <w:rPr>
-                <w:sz w:val="20"/>
-                <w:szCs w:val="20"/>
-              </w:rPr>
-              <w:t>Critical.Vuln.Parameter</w:t>
-            </w:r>
-            <w:proofErr w:type="spellEnd"/>
-            <w:r>
-              <w:rPr>
-                <w:sz w:val="20"/>
-                <w:szCs w:val="20"/>
-              </w:rPr>
-              <w:t>]]</w:t>
+            <w:r>
+              <w:rPr>
+                <w:sz w:val="20"/>
+                <w:szCs w:val="20"/>
+              </w:rPr>
+              <w:t>Medium</w:t>
+            </w:r>
+            <w:r>
+              <w:rPr>
+                <w:sz w:val="20"/>
+                <w:szCs w:val="20"/>
+              </w:rPr>
+              <w:t>.Vuln.Parameter]]</w:t>
             </w:r>
           </w:p>
         </w:tc>
@@ -6856,13 +6422,19 @@
               </w:rPr>
               <w:t>[[</w:t>
             </w:r>
-            <w:proofErr w:type="spellStart"/>
-            <w:r>
-              <w:rPr>
-                <w:sz w:val="20"/>
-                <w:szCs w:val="20"/>
-              </w:rPr>
-              <w:t>Critical.Vuln.</w:t>
+            <w:r>
+              <w:rPr>
+                <w:sz w:val="20"/>
+                <w:szCs w:val="20"/>
+              </w:rPr>
+              <w:t>Medium</w:t>
+            </w:r>
+            <w:r>
+              <w:rPr>
+                <w:sz w:val="20"/>
+                <w:szCs w:val="20"/>
+              </w:rPr>
+              <w:t>.Vuln.</w:t>
             </w:r>
             <w:r>
               <w:rPr>
@@ -6871,7 +6443,6 @@
               </w:rPr>
               <w:t>Condition</w:t>
             </w:r>
-            <w:proofErr w:type="spellEnd"/>
             <w:r>
               <w:rPr>
                 <w:sz w:val="20"/>
@@ -6955,7 +6526,6 @@
               <w:lastRenderedPageBreak/>
               <w:t>[[</w:t>
             </w:r>
-            <w:proofErr w:type="spellStart"/>
             <w:r>
               <w:rPr>
                 <w:b/>
@@ -6963,9 +6533,8 @@
                 <w:sz w:val="20"/>
                 <w:szCs w:val="20"/>
               </w:rPr>
-              <w:t>Critical.Vuln.Details.Name</w:t>
-            </w:r>
-            <w:proofErr w:type="spellEnd"/>
+              <w:t>Medium</w:t>
+            </w:r>
             <w:r>
               <w:rPr>
                 <w:b/>
@@ -6973,7 +6542,7 @@
                 <w:sz w:val="20"/>
                 <w:szCs w:val="20"/>
               </w:rPr>
-              <w:t>]]:</w:t>
+              <w:t>.Vuln.Details.Name]]:</w:t>
             </w:r>
           </w:p>
           <w:p>
@@ -6990,21 +6559,19 @@
               </w:rPr>
               <w:t>[[</w:t>
             </w:r>
-            <w:proofErr w:type="spellStart"/>
-            <w:r>
-              <w:rPr>
-                <w:sz w:val="20"/>
-                <w:szCs w:val="20"/>
-              </w:rPr>
-              <w:t>Critical.Vuln.Details.Data</w:t>
-            </w:r>
-            <w:proofErr w:type="spellEnd"/>
-            <w:r>
-              <w:rPr>
-                <w:sz w:val="20"/>
-                <w:szCs w:val="20"/>
-              </w:rPr>
-              <w:t>]]</w:t>
+            <w:r>
+              <w:rPr>
+                <w:sz w:val="20"/>
+                <w:szCs w:val="20"/>
+              </w:rPr>
+              <w:t>Medium</w:t>
+            </w:r>
+            <w:r>
+              <w:rPr>
+                <w:sz w:val="20"/>
+                <w:szCs w:val="20"/>
+              </w:rPr>
+              <w:t>.Vuln.Details.Data]]</w:t>
             </w:r>
           </w:p>
           <w:p>
@@ -7021,37 +6588,19 @@
               </w:rPr>
               <w:t>[[</w:t>
             </w:r>
-            <w:proofErr w:type="spellStart"/>
-            <w:r>
-              <w:rPr>
-                <w:sz w:val="20"/>
-                <w:szCs w:val="20"/>
-              </w:rPr>
-              <w:t>Critical.Vuln.Details.image</w:t>
-            </w:r>
-            <w:proofErr w:type="spellEnd"/>
-            <w:r>
-              <w:rPr>
-                <w:sz w:val="20"/>
-                <w:szCs w:val="20"/>
-              </w:rPr>
-              <w:t>-Image]:</w:t>
-            </w:r>
-            <w:proofErr w:type="spellStart"/>
-            <w:r>
-              <w:rPr>
-                <w:sz w:val="20"/>
-                <w:szCs w:val="20"/>
-              </w:rPr>
-              <w:t>from-resource:maxSize</w:t>
-            </w:r>
-            <w:proofErr w:type="spellEnd"/>
-            <w:r>
-              <w:rPr>
-                <w:sz w:val="20"/>
-                <w:szCs w:val="20"/>
-              </w:rPr>
-              <w:t>(15)]</w:t>
+            <w:r>
+              <w:rPr>
+                <w:sz w:val="20"/>
+                <w:szCs w:val="20"/>
+              </w:rPr>
+              <w:t>Medium</w:t>
+            </w:r>
+            <w:r>
+              <w:rPr>
+                <w:sz w:val="20"/>
+                <w:szCs w:val="20"/>
+              </w:rPr>
+              <w:t>.Vuln.Details.image-Image]:from-resource:maxSize(15)]</w:t>
             </w:r>
           </w:p>
         </w:tc>
@@ -7092,34 +6641,19 @@
     </w:p>
     <w:p>
       <w:pPr>
-        <w:pStyle w:val="Heading2"/>
-        <w:rPr>
-          <w:rFonts w:cs="Times New Roman"/>
-        </w:rPr>
-      </w:pPr>
+        <w:pStyle w:val="Heading3"/>
+      </w:pPr>
+      <w:bookmarkStart w:id="14" w:name="_GoBack"/>
+      <w:bookmarkEnd w:id="14"/>
       <w:r>
-        <w:rPr>
-          <w:rFonts w:cs="Times New Roman"/>
-          <w:caps w:val="0"/>
-        </w:rPr>
         <w:lastRenderedPageBreak/>
         <w:t>[[</w:t>
       </w:r>
-      <w:proofErr w:type="spellStart"/>
       <w:r>
-        <w:rPr>
-          <w:rFonts w:cs="Times New Roman"/>
-          <w:caps w:val="0"/>
-        </w:rPr>
-        <w:t>Critical.Vuln.Name_Vuln</w:t>
+        <w:t>Low</w:t>
       </w:r>
-      <w:proofErr w:type="spellEnd"/>
       <w:r>
-        <w:rPr>
-          <w:rFonts w:cs="Times New Roman"/>
-          <w:caps w:val="0"/>
-        </w:rPr>
-        <w:t>]]</w:t>
+        <w:t>.Vuln.Name_Vuln]]</w:t>
       </w:r>
     </w:p>
     <w:tbl>
@@ -7231,14 +6765,13 @@
               </w:rPr>
               <w:t>[[</w:t>
             </w:r>
-            <w:proofErr w:type="spellStart"/>
             <w:r>
               <w:rPr>
                 <w:color w:val="000000" w:themeColor="text1"/>
                 <w:sz w:val="20"/>
                 <w:szCs w:val="20"/>
               </w:rPr>
-              <w:t>Critical.Vuln.</w:t>
+              <w:t>Low</w:t>
             </w:r>
             <w:r>
               <w:rPr>
@@ -7246,6 +6779,14 @@
                 <w:sz w:val="20"/>
                 <w:szCs w:val="20"/>
               </w:rPr>
+              <w:t>.Vuln.</w:t>
+            </w:r>
+            <w:r>
+              <w:rPr>
+                <w:color w:val="000000" w:themeColor="text1"/>
+                <w:sz w:val="20"/>
+                <w:szCs w:val="20"/>
+              </w:rPr>
               <w:t>Category</w:t>
             </w:r>
             <w:r>
@@ -7254,16 +6795,7 @@
                 <w:sz w:val="20"/>
                 <w:szCs w:val="20"/>
               </w:rPr>
-              <w:t>_Vuln</w:t>
-            </w:r>
-            <w:proofErr w:type="spellEnd"/>
-            <w:r>
-              <w:rPr>
-                <w:color w:val="000000" w:themeColor="text1"/>
-                <w:sz w:val="20"/>
-                <w:szCs w:val="20"/>
-              </w:rPr>
-              <w:t>]]</w:t>
+              <w:t>_Vuln]]</w:t>
             </w:r>
           </w:p>
         </w:tc>
@@ -7318,23 +6850,21 @@
               </w:rPr>
               <w:t>[[</w:t>
             </w:r>
-            <w:proofErr w:type="spellStart"/>
             <w:r>
               <w:rPr>
                 <w:color w:val="000000" w:themeColor="text1"/>
                 <w:sz w:val="20"/>
                 <w:szCs w:val="20"/>
               </w:rPr>
-              <w:t>Critical.Vuln.Description_Vuln</w:t>
-            </w:r>
-            <w:proofErr w:type="spellEnd"/>
+              <w:t>Low</w:t>
+            </w:r>
             <w:r>
               <w:rPr>
                 <w:color w:val="000000" w:themeColor="text1"/>
                 <w:sz w:val="20"/>
                 <w:szCs w:val="20"/>
               </w:rPr>
-              <w:t>]]</w:t>
+              <w:t>.Vuln.Description_Vuln]]</w:t>
             </w:r>
           </w:p>
         </w:tc>
@@ -7393,7 +6923,6 @@
               </w:rPr>
               <w:t>[[</w:t>
             </w:r>
-            <w:proofErr w:type="spellStart"/>
             <w:r>
               <w:rPr>
                 <w:b/>
@@ -7402,9 +6931,8 @@
                 <w:sz w:val="20"/>
                 <w:szCs w:val="20"/>
               </w:rPr>
-              <w:t>Critical.Vuln.Risk_Vuln</w:t>
-            </w:r>
-            <w:proofErr w:type="spellEnd"/>
+              <w:t>Low</w:t>
+            </w:r>
             <w:r>
               <w:rPr>
                 <w:b/>
@@ -7413,7 +6941,7 @@
                 <w:sz w:val="20"/>
                 <w:szCs w:val="20"/>
               </w:rPr>
-              <w:t>]]</w:t>
+              <w:t>.Vuln.Risk_Vuln]]</w:t>
             </w:r>
           </w:p>
         </w:tc>
@@ -7470,7 +6998,6 @@
               </w:rPr>
               <w:t>[[</w:t>
             </w:r>
-            <w:proofErr w:type="spellStart"/>
             <w:r>
               <w:rPr>
                 <w:b/>
@@ -7478,9 +7005,8 @@
                 <w:sz w:val="20"/>
                 <w:szCs w:val="20"/>
               </w:rPr>
-              <w:t>Critical.Vuln.Affect_Vuln</w:t>
-            </w:r>
-            <w:proofErr w:type="spellEnd"/>
+              <w:t>Low</w:t>
+            </w:r>
             <w:r>
               <w:rPr>
                 <w:b/>
@@ -7488,7 +7014,7 @@
                 <w:sz w:val="20"/>
                 <w:szCs w:val="20"/>
               </w:rPr>
-              <w:t>]]</w:t>
+              <w:t>.Vuln.Affect_Vuln]]</w:t>
             </w:r>
           </w:p>
         </w:tc>
@@ -7543,7 +7069,6 @@
               </w:rPr>
               <w:t>[[</w:t>
             </w:r>
-            <w:proofErr w:type="spellStart"/>
             <w:r>
               <w:rPr>
                 <w:b/>
@@ -7551,9 +7076,8 @@
                 <w:sz w:val="20"/>
                 <w:szCs w:val="20"/>
               </w:rPr>
-              <w:t>Critical.Vuln.Available_Vuln</w:t>
-            </w:r>
-            <w:proofErr w:type="spellEnd"/>
+              <w:t>Low</w:t>
+            </w:r>
             <w:r>
               <w:rPr>
                 <w:b/>
@@ -7561,7 +7085,7 @@
                 <w:sz w:val="20"/>
                 <w:szCs w:val="20"/>
               </w:rPr>
-              <w:t>]]</w:t>
+              <w:t>.Vuln.Available_Vuln]]</w:t>
             </w:r>
           </w:p>
         </w:tc>
@@ -7614,21 +7138,19 @@
               </w:rPr>
               <w:t>[[</w:t>
             </w:r>
-            <w:proofErr w:type="spellStart"/>
-            <w:r>
-              <w:rPr>
-                <w:sz w:val="20"/>
-                <w:szCs w:val="20"/>
-              </w:rPr>
-              <w:t>Critical.Vuln.Suggest_Vuln</w:t>
-            </w:r>
-            <w:proofErr w:type="spellEnd"/>
-            <w:r>
-              <w:rPr>
-                <w:sz w:val="20"/>
-                <w:szCs w:val="20"/>
-              </w:rPr>
-              <w:t>]]</w:t>
+            <w:r>
+              <w:rPr>
+                <w:sz w:val="20"/>
+                <w:szCs w:val="20"/>
+              </w:rPr>
+              <w:t>Low</w:t>
+            </w:r>
+            <w:r>
+              <w:rPr>
+                <w:sz w:val="20"/>
+                <w:szCs w:val="20"/>
+              </w:rPr>
+              <w:t>.Vuln.Suggest_Vuln]]</w:t>
             </w:r>
           </w:p>
         </w:tc>
@@ -7681,21 +7203,19 @@
               </w:rPr>
               <w:t>[[</w:t>
             </w:r>
-            <w:proofErr w:type="spellStart"/>
-            <w:r>
-              <w:rPr>
-                <w:sz w:val="20"/>
-                <w:szCs w:val="20"/>
-              </w:rPr>
-              <w:t>Critical.Vuln.Reference_Vuln</w:t>
-            </w:r>
-            <w:proofErr w:type="spellEnd"/>
-            <w:r>
-              <w:rPr>
-                <w:sz w:val="20"/>
-                <w:szCs w:val="20"/>
-              </w:rPr>
-              <w:t>]]</w:t>
+            <w:r>
+              <w:rPr>
+                <w:sz w:val="20"/>
+                <w:szCs w:val="20"/>
+              </w:rPr>
+              <w:t>Low</w:t>
+            </w:r>
+            <w:r>
+              <w:rPr>
+                <w:sz w:val="20"/>
+                <w:szCs w:val="20"/>
+              </w:rPr>
+              <w:t>.Vuln.Reference_Vuln]]</w:t>
             </w:r>
           </w:p>
         </w:tc>
@@ -7780,21 +7300,19 @@
               </w:rPr>
               <w:t>[[</w:t>
             </w:r>
-            <w:proofErr w:type="spellStart"/>
-            <w:r>
-              <w:rPr>
-                <w:sz w:val="20"/>
-                <w:szCs w:val="20"/>
-              </w:rPr>
-              <w:t>Critical.Vuln.Name_Function</w:t>
-            </w:r>
-            <w:proofErr w:type="spellEnd"/>
-            <w:r>
-              <w:rPr>
-                <w:sz w:val="20"/>
-                <w:szCs w:val="20"/>
-              </w:rPr>
-              <w:t>]]</w:t>
+            <w:r>
+              <w:rPr>
+                <w:sz w:val="20"/>
+                <w:szCs w:val="20"/>
+              </w:rPr>
+              <w:t>Low</w:t>
+            </w:r>
+            <w:r>
+              <w:rPr>
+                <w:sz w:val="20"/>
+                <w:szCs w:val="20"/>
+              </w:rPr>
+              <w:t>.Vuln.Name_Function]]</w:t>
             </w:r>
           </w:p>
         </w:tc>
@@ -7847,21 +7365,19 @@
               </w:rPr>
               <w:t>[[</w:t>
             </w:r>
-            <w:proofErr w:type="spellStart"/>
-            <w:r>
-              <w:rPr>
-                <w:sz w:val="20"/>
-                <w:szCs w:val="20"/>
-              </w:rPr>
-              <w:t>Critical.Vuln.Url</w:t>
-            </w:r>
-            <w:proofErr w:type="spellEnd"/>
-            <w:r>
-              <w:rPr>
-                <w:sz w:val="20"/>
-                <w:szCs w:val="20"/>
-              </w:rPr>
-              <w:t>]]</w:t>
+            <w:r>
+              <w:rPr>
+                <w:sz w:val="20"/>
+                <w:szCs w:val="20"/>
+              </w:rPr>
+              <w:t>Low</w:t>
+            </w:r>
+            <w:r>
+              <w:rPr>
+                <w:sz w:val="20"/>
+                <w:szCs w:val="20"/>
+              </w:rPr>
+              <w:t>.Vuln.Url]]</w:t>
             </w:r>
           </w:p>
         </w:tc>
@@ -7914,21 +7430,19 @@
               </w:rPr>
               <w:t>[[</w:t>
             </w:r>
-            <w:proofErr w:type="spellStart"/>
-            <w:r>
-              <w:rPr>
-                <w:sz w:val="20"/>
-                <w:szCs w:val="20"/>
-              </w:rPr>
-              <w:t>Critical.Vuln.Parameter</w:t>
-            </w:r>
-            <w:proofErr w:type="spellEnd"/>
-            <w:r>
-              <w:rPr>
-                <w:sz w:val="20"/>
-                <w:szCs w:val="20"/>
-              </w:rPr>
-              <w:t>]]</w:t>
+            <w:r>
+              <w:rPr>
+                <w:sz w:val="20"/>
+                <w:szCs w:val="20"/>
+              </w:rPr>
+              <w:t>Low</w:t>
+            </w:r>
+            <w:r>
+              <w:rPr>
+                <w:sz w:val="20"/>
+                <w:szCs w:val="20"/>
+              </w:rPr>
+              <w:t>.Vuln.Parameter]]</w:t>
             </w:r>
           </w:p>
         </w:tc>
@@ -7981,13 +7495,19 @@
               </w:rPr>
               <w:t>[[</w:t>
             </w:r>
-            <w:proofErr w:type="spellStart"/>
-            <w:r>
-              <w:rPr>
-                <w:sz w:val="20"/>
-                <w:szCs w:val="20"/>
-              </w:rPr>
-              <w:t>Critical.Vuln.</w:t>
+            <w:r>
+              <w:rPr>
+                <w:sz w:val="20"/>
+                <w:szCs w:val="20"/>
+              </w:rPr>
+              <w:t>Low</w:t>
+            </w:r>
+            <w:r>
+              <w:rPr>
+                <w:sz w:val="20"/>
+                <w:szCs w:val="20"/>
+              </w:rPr>
+              <w:t>.Vuln.</w:t>
             </w:r>
             <w:r>
               <w:rPr>
@@ -7996,7 +7516,6 @@
               </w:rPr>
               <w:t>Condition</w:t>
             </w:r>
-            <w:proofErr w:type="spellEnd"/>
             <w:r>
               <w:rPr>
                 <w:sz w:val="20"/>
@@ -8080,7 +7599,6 @@
               <w:lastRenderedPageBreak/>
               <w:t>[[</w:t>
             </w:r>
-            <w:proofErr w:type="spellStart"/>
             <w:r>
               <w:rPr>
                 <w:b/>
@@ -8088,9 +7606,8 @@
                 <w:sz w:val="20"/>
                 <w:szCs w:val="20"/>
               </w:rPr>
-              <w:t>Critical.Vuln.Details.Name</w:t>
-            </w:r>
-            <w:proofErr w:type="spellEnd"/>
+              <w:t>Low</w:t>
+            </w:r>
             <w:r>
               <w:rPr>
                 <w:b/>
@@ -8098,7 +7615,7 @@
                 <w:sz w:val="20"/>
                 <w:szCs w:val="20"/>
               </w:rPr>
-              <w:t>]]:</w:t>
+              <w:t>.Vuln.Details.Name]]:</w:t>
             </w:r>
           </w:p>
           <w:p>
@@ -8115,21 +7632,19 @@
               </w:rPr>
               <w:t>[[</w:t>
             </w:r>
-            <w:proofErr w:type="spellStart"/>
-            <w:r>
-              <w:rPr>
-                <w:sz w:val="20"/>
-                <w:szCs w:val="20"/>
-              </w:rPr>
-              <w:t>Critical.Vuln.Details.Data</w:t>
-            </w:r>
-            <w:proofErr w:type="spellEnd"/>
-            <w:r>
-              <w:rPr>
-                <w:sz w:val="20"/>
-                <w:szCs w:val="20"/>
-              </w:rPr>
-              <w:t>]]</w:t>
+            <w:r>
+              <w:rPr>
+                <w:sz w:val="20"/>
+                <w:szCs w:val="20"/>
+              </w:rPr>
+              <w:t>Low</w:t>
+            </w:r>
+            <w:r>
+              <w:rPr>
+                <w:sz w:val="20"/>
+                <w:szCs w:val="20"/>
+              </w:rPr>
+              <w:t>.Vuln.Details.Data]]</w:t>
             </w:r>
           </w:p>
           <w:p>
@@ -8146,37 +7661,19 @@
               </w:rPr>
               <w:t>[[</w:t>
             </w:r>
-            <w:proofErr w:type="spellStart"/>
-            <w:r>
-              <w:rPr>
-                <w:sz w:val="20"/>
-                <w:szCs w:val="20"/>
-              </w:rPr>
-              <w:t>Critical.Vuln.Details.image</w:t>
-            </w:r>
-            <w:proofErr w:type="spellEnd"/>
-            <w:r>
-              <w:rPr>
-                <w:sz w:val="20"/>
-                <w:szCs w:val="20"/>
-              </w:rPr>
-              <w:t>-Image]:</w:t>
-            </w:r>
-            <w:proofErr w:type="spellStart"/>
-            <w:r>
-              <w:rPr>
-                <w:sz w:val="20"/>
-                <w:szCs w:val="20"/>
-              </w:rPr>
-              <w:t>from-resource:maxSize</w:t>
-            </w:r>
-            <w:proofErr w:type="spellEnd"/>
-            <w:r>
-              <w:rPr>
-                <w:sz w:val="20"/>
-                <w:szCs w:val="20"/>
-              </w:rPr>
-              <w:t>(15)]</w:t>
+            <w:r>
+              <w:rPr>
+                <w:sz w:val="20"/>
+                <w:szCs w:val="20"/>
+              </w:rPr>
+              <w:t>Low</w:t>
+            </w:r>
+            <w:r>
+              <w:rPr>
+                <w:sz w:val="20"/>
+                <w:szCs w:val="20"/>
+              </w:rPr>
+              <w:t>.Vuln.Details.image-Image]:from-resource:maxSize(15)]</w:t>
             </w:r>
           </w:p>
         </w:tc>
@@ -8223,7 +7720,7 @@
       </w:pPr>
       <w:bookmarkStart w:id="17" w:name="_Toc34146505"/>
       <w:bookmarkStart w:id="18" w:name="_Toc445395815"/>
-      <w:bookmarkEnd w:id="12"/>
+      <w:bookmarkEnd w:id="11"/>
       <w:r>
         <w:t>LIST OF IP DOING ASSESSMENT</w:t>
       </w:r>
@@ -8324,15 +7821,7 @@
               <w:cnfStyle w:val="000000100000" w:firstRow="0" w:lastRow="0" w:firstColumn="0" w:lastColumn="0" w:oddVBand="0" w:evenVBand="0" w:oddHBand="1" w:evenHBand="0" w:firstRowFirstColumn="0" w:firstRowLastColumn="0" w:lastRowFirstColumn="0" w:lastRowLastColumn="0"/>
             </w:pPr>
             <w:r>
-              <w:t>[[</w:t>
-            </w:r>
-            <w:proofErr w:type="spellStart"/>
-            <w:r>
-              <w:t>Project.time</w:t>
-            </w:r>
-            <w:proofErr w:type="spellEnd"/>
-            <w:r>
-              <w:t>]]</w:t>
+              <w:t>[[Project.time]]</w:t>
             </w:r>
           </w:p>
         </w:tc>
@@ -8374,15 +7863,7 @@
               <w:cnfStyle w:val="000000000000" w:firstRow="0" w:lastRow="0" w:firstColumn="0" w:lastColumn="0" w:oddVBand="0" w:evenVBand="0" w:oddHBand="0" w:evenHBand="0" w:firstRowFirstColumn="0" w:firstRowLastColumn="0" w:lastRowFirstColumn="0" w:lastRowLastColumn="0"/>
             </w:pPr>
             <w:r>
-              <w:t>[[</w:t>
-            </w:r>
-            <w:proofErr w:type="spellStart"/>
-            <w:r>
-              <w:t>Project.time</w:t>
-            </w:r>
-            <w:proofErr w:type="spellEnd"/>
-            <w:r>
-              <w:t>]]</w:t>
+              <w:t>[[Project.time]]</w:t>
             </w:r>
           </w:p>
         </w:tc>
@@ -8549,61 +8030,11 @@
                 <w:color w:val="000000"/>
               </w:rPr>
             </w:pPr>
-            <w:proofErr w:type="spellStart"/>
             <w:r>
               <w:rPr>
                 <w:color w:val="000000"/>
               </w:rPr>
-              <w:t>Nmap</w:t>
-            </w:r>
-            <w:proofErr w:type="spellEnd"/>
-            <w:r>
-              <w:rPr>
-                <w:color w:val="000000"/>
-              </w:rPr>
-              <w:t xml:space="preserve">, Firefox </w:t>
-            </w:r>
-            <w:proofErr w:type="spellStart"/>
-            <w:r>
-              <w:rPr>
-                <w:color w:val="000000"/>
-              </w:rPr>
-              <w:t>addons</w:t>
-            </w:r>
-            <w:proofErr w:type="spellEnd"/>
-            <w:r>
-              <w:rPr>
-                <w:color w:val="000000"/>
-              </w:rPr>
-              <w:t xml:space="preserve">, Grabber, Zed, </w:t>
-            </w:r>
-            <w:proofErr w:type="spellStart"/>
-            <w:r>
-              <w:rPr>
-                <w:color w:val="000000"/>
-              </w:rPr>
-              <w:t>Sqlmap</w:t>
-            </w:r>
-            <w:proofErr w:type="spellEnd"/>
-            <w:r>
-              <w:rPr>
-                <w:color w:val="000000"/>
-              </w:rPr>
-              <w:t xml:space="preserve">, </w:t>
-            </w:r>
-            <w:proofErr w:type="spellStart"/>
-            <w:r>
-              <w:rPr>
-                <w:color w:val="000000"/>
-              </w:rPr>
-              <w:t>WebScarab</w:t>
-            </w:r>
-            <w:proofErr w:type="spellEnd"/>
-            <w:r>
-              <w:rPr>
-                <w:color w:val="000000"/>
-              </w:rPr>
-              <w:t>, Wireshark and other tool in Kali Linux (advanced penetration testing platform)</w:t>
+              <w:t>Nmap, Firefox addons, Grabber, Zed, Sqlmap, WebScarab, Wireshark and other tool in Kali Linux (advanced penetration testing platform)</w:t>
             </w:r>
           </w:p>
         </w:tc>
@@ -8788,19 +8219,11 @@
                 <w:color w:val="000000"/>
               </w:rPr>
             </w:pPr>
-            <w:proofErr w:type="spellStart"/>
             <w:r>
               <w:rPr>
                 <w:color w:val="000000"/>
               </w:rPr>
-              <w:t>Burpsuite</w:t>
-            </w:r>
-            <w:proofErr w:type="spellEnd"/>
-            <w:r>
-              <w:rPr>
-                <w:color w:val="000000"/>
-              </w:rPr>
-              <w:t xml:space="preserve"> – </w:t>
+              <w:t xml:space="preserve">Burpsuite – </w:t>
             </w:r>
             <w:r>
               <w:rPr>
@@ -8984,21 +8407,7 @@
               <w:rPr>
                 <w:color w:val="000000"/>
               </w:rPr>
-              <w:t xml:space="preserve">, </w:t>
-            </w:r>
-            <w:proofErr w:type="spellStart"/>
-            <w:r>
-              <w:rPr>
-                <w:color w:val="000000"/>
-              </w:rPr>
-              <w:t>url</w:t>
-            </w:r>
-            <w:proofErr w:type="spellEnd"/>
-            <w:r>
-              <w:rPr>
-                <w:color w:val="000000"/>
-              </w:rPr>
-              <w:t xml:space="preserve">, </w:t>
+              <w:t xml:space="preserve">, url, </w:t>
             </w:r>
             <w:r>
               <w:rPr>
@@ -14282,11 +13691,11 @@
         <w:tblLook w:val="04A0" w:firstRow="1" w:lastRow="0" w:firstColumn="1" w:lastColumn="0" w:noHBand="0" w:noVBand="1"/>
       </w:tblPr>
       <w:tblGrid>
-        <w:gridCol w:w="1734"/>
-        <w:gridCol w:w="1851"/>
-        <w:gridCol w:w="1988"/>
-        <w:gridCol w:w="2011"/>
-        <w:gridCol w:w="1989"/>
+        <w:gridCol w:w="1726"/>
+        <w:gridCol w:w="1849"/>
+        <w:gridCol w:w="1994"/>
+        <w:gridCol w:w="2009"/>
+        <w:gridCol w:w="1995"/>
       </w:tblGrid>
       <w:tr>
         <w:tc>
@@ -14301,14 +13710,14 @@
               <w:pStyle w:val="Content"/>
               <w:jc w:val="center"/>
               <w:rPr>
-                <w:rFonts w:ascii="Times New Roman" w:hAnsi="Times New Roman"/>
+                <w:rFonts w:ascii="Arial" w:hAnsi="Arial" w:cs="Arial"/>
                 <w:b/>
                 <w:sz w:val="22"/>
               </w:rPr>
             </w:pPr>
             <w:r>
               <w:rPr>
-                <w:rFonts w:ascii="Times New Roman" w:hAnsi="Times New Roman"/>
+                <w:rFonts w:ascii="Arial" w:hAnsi="Arial" w:cs="Arial"/>
                 <w:b/>
                 <w:sz w:val="22"/>
               </w:rPr>
@@ -14330,14 +13739,14 @@
               <w:pStyle w:val="Content"/>
               <w:jc w:val="center"/>
               <w:rPr>
-                <w:rFonts w:ascii="Times New Roman" w:hAnsi="Times New Roman"/>
+                <w:rFonts w:ascii="Arial" w:hAnsi="Arial" w:cs="Arial"/>
                 <w:b/>
                 <w:sz w:val="22"/>
               </w:rPr>
             </w:pPr>
             <w:r>
               <w:rPr>
-                <w:rFonts w:ascii="Times New Roman" w:hAnsi="Times New Roman"/>
+                <w:rFonts w:ascii="Arial" w:hAnsi="Arial" w:cs="Arial"/>
                 <w:b/>
                 <w:sz w:val="22"/>
               </w:rPr>
@@ -14357,12 +13766,16 @@
               <w:spacing w:after="120"/>
               <w:jc w:val="center"/>
               <w:rPr>
-                <w:rFonts w:ascii="Times New Roman" w:hAnsi="Times New Roman"/>
-              </w:rPr>
-            </w:pPr>
-            <w:r>
-              <w:rPr>
-                <w:rFonts w:ascii="Times New Roman" w:hAnsi="Times New Roman"/>
+                <w:rFonts w:ascii="Arial" w:hAnsi="Arial" w:cs="Arial"/>
+                <w:b/>
+                <w:bCs/>
+              </w:rPr>
+            </w:pPr>
+            <w:r>
+              <w:rPr>
+                <w:rFonts w:ascii="Arial" w:hAnsi="Arial" w:cs="Arial"/>
+                <w:b/>
+                <w:bCs/>
               </w:rPr>
               <w:t>HIGH</w:t>
             </w:r>
@@ -14380,12 +13793,12 @@
               <w:spacing w:after="120"/>
               <w:jc w:val="center"/>
               <w:rPr>
-                <w:rFonts w:ascii="Times New Roman" w:hAnsi="Times New Roman"/>
-              </w:rPr>
-            </w:pPr>
-            <w:r>
-              <w:rPr>
-                <w:rFonts w:ascii="Times New Roman" w:hAnsi="Times New Roman"/>
+                <w:rFonts w:ascii="Arial" w:hAnsi="Arial" w:cs="Arial"/>
+              </w:rPr>
+            </w:pPr>
+            <w:r>
+              <w:rPr>
+                <w:rFonts w:ascii="Arial" w:hAnsi="Arial" w:cs="Arial"/>
               </w:rPr>
               <w:t>Medium</w:t>
             </w:r>
@@ -14403,12 +13816,12 @@
               <w:spacing w:after="120"/>
               <w:jc w:val="center"/>
               <w:rPr>
-                <w:rFonts w:ascii="Times New Roman" w:hAnsi="Times New Roman"/>
-              </w:rPr>
-            </w:pPr>
-            <w:r>
-              <w:rPr>
-                <w:rFonts w:ascii="Times New Roman" w:hAnsi="Times New Roman"/>
+                <w:rFonts w:ascii="Arial" w:hAnsi="Arial" w:cs="Arial"/>
+              </w:rPr>
+            </w:pPr>
+            <w:r>
+              <w:rPr>
+                <w:rFonts w:ascii="Arial" w:hAnsi="Arial" w:cs="Arial"/>
               </w:rPr>
               <w:t>High</w:t>
             </w:r>
@@ -14417,7 +13830,7 @@
         <w:tc>
           <w:tcPr>
             <w:tcW w:w="2172" w:type="dxa"/>
-            <w:shd w:val="clear" w:color="auto" w:fill="CC0000"/>
+            <w:shd w:val="clear" w:color="auto" w:fill="FFC0CB"/>
             <w:vAlign w:val="center"/>
           </w:tcPr>
           <w:p>
@@ -14426,12 +13839,12 @@
               <w:spacing w:after="120"/>
               <w:jc w:val="center"/>
               <w:rPr>
-                <w:rFonts w:ascii="Times New Roman" w:hAnsi="Times New Roman"/>
-              </w:rPr>
-            </w:pPr>
-            <w:r>
-              <w:rPr>
-                <w:rFonts w:ascii="Times New Roman" w:hAnsi="Times New Roman"/>
+                <w:rFonts w:ascii="Arial" w:hAnsi="Arial" w:cs="Arial"/>
+              </w:rPr>
+            </w:pPr>
+            <w:r>
+              <w:rPr>
+                <w:rFonts w:ascii="Arial" w:hAnsi="Arial" w:cs="Arial"/>
               </w:rPr>
               <w:t>Critical</w:t>
             </w:r>
@@ -14451,7 +13864,7 @@
               <w:pStyle w:val="Content"/>
               <w:jc w:val="center"/>
               <w:rPr>
-                <w:rFonts w:ascii="Times New Roman" w:hAnsi="Times New Roman"/>
+                <w:rFonts w:ascii="Arial" w:hAnsi="Arial" w:cs="Arial"/>
               </w:rPr>
             </w:pPr>
           </w:p>
@@ -14468,12 +13881,16 @@
               <w:spacing w:after="120"/>
               <w:jc w:val="center"/>
               <w:rPr>
-                <w:rFonts w:ascii="Times New Roman" w:hAnsi="Times New Roman"/>
-              </w:rPr>
-            </w:pPr>
-            <w:r>
-              <w:rPr>
-                <w:rFonts w:ascii="Times New Roman" w:hAnsi="Times New Roman"/>
+                <w:rFonts w:ascii="Arial" w:hAnsi="Arial" w:cs="Arial"/>
+                <w:b/>
+                <w:bCs/>
+              </w:rPr>
+            </w:pPr>
+            <w:r>
+              <w:rPr>
+                <w:rFonts w:ascii="Arial" w:hAnsi="Arial" w:cs="Arial"/>
+                <w:b/>
+                <w:bCs/>
               </w:rPr>
               <w:t>MEDIUM</w:t>
             </w:r>
@@ -14491,12 +13908,12 @@
               <w:spacing w:after="120"/>
               <w:jc w:val="center"/>
               <w:rPr>
-                <w:rFonts w:ascii="Times New Roman" w:hAnsi="Times New Roman"/>
-              </w:rPr>
-            </w:pPr>
-            <w:r>
-              <w:rPr>
-                <w:rFonts w:ascii="Times New Roman" w:hAnsi="Times New Roman"/>
+                <w:rFonts w:ascii="Arial" w:hAnsi="Arial" w:cs="Arial"/>
+              </w:rPr>
+            </w:pPr>
+            <w:r>
+              <w:rPr>
+                <w:rFonts w:ascii="Arial" w:hAnsi="Arial" w:cs="Arial"/>
               </w:rPr>
               <w:t>Low</w:t>
             </w:r>
@@ -14514,12 +13931,12 @@
               <w:spacing w:after="120"/>
               <w:jc w:val="center"/>
               <w:rPr>
-                <w:rFonts w:ascii="Times New Roman" w:hAnsi="Times New Roman"/>
-              </w:rPr>
-            </w:pPr>
-            <w:r>
-              <w:rPr>
-                <w:rFonts w:ascii="Times New Roman" w:hAnsi="Times New Roman"/>
+                <w:rFonts w:ascii="Arial" w:hAnsi="Arial" w:cs="Arial"/>
+              </w:rPr>
+            </w:pPr>
+            <w:r>
+              <w:rPr>
+                <w:rFonts w:ascii="Arial" w:hAnsi="Arial" w:cs="Arial"/>
               </w:rPr>
               <w:t>Medium</w:t>
             </w:r>
@@ -14537,12 +13954,12 @@
               <w:spacing w:after="120"/>
               <w:jc w:val="center"/>
               <w:rPr>
-                <w:rFonts w:ascii="Times New Roman" w:hAnsi="Times New Roman"/>
-              </w:rPr>
-            </w:pPr>
-            <w:r>
-              <w:rPr>
-                <w:rFonts w:ascii="Times New Roman" w:hAnsi="Times New Roman"/>
+                <w:rFonts w:ascii="Arial" w:hAnsi="Arial" w:cs="Arial"/>
+              </w:rPr>
+            </w:pPr>
+            <w:r>
+              <w:rPr>
+                <w:rFonts w:ascii="Arial" w:hAnsi="Arial" w:cs="Arial"/>
               </w:rPr>
               <w:t>High</w:t>
             </w:r>
@@ -14562,7 +13979,7 @@
               <w:pStyle w:val="Content"/>
               <w:jc w:val="center"/>
               <w:rPr>
-                <w:rFonts w:ascii="Times New Roman" w:hAnsi="Times New Roman"/>
+                <w:rFonts w:ascii="Arial" w:hAnsi="Arial" w:cs="Arial"/>
               </w:rPr>
             </w:pPr>
           </w:p>
@@ -14579,12 +13996,16 @@
               <w:spacing w:after="120"/>
               <w:jc w:val="center"/>
               <w:rPr>
-                <w:rFonts w:ascii="Times New Roman" w:hAnsi="Times New Roman"/>
-              </w:rPr>
-            </w:pPr>
-            <w:r>
-              <w:rPr>
-                <w:rFonts w:ascii="Times New Roman" w:hAnsi="Times New Roman"/>
+                <w:rFonts w:ascii="Arial" w:hAnsi="Arial" w:cs="Arial"/>
+                <w:b/>
+                <w:bCs/>
+              </w:rPr>
+            </w:pPr>
+            <w:r>
+              <w:rPr>
+                <w:rFonts w:ascii="Arial" w:hAnsi="Arial" w:cs="Arial"/>
+                <w:b/>
+                <w:bCs/>
               </w:rPr>
               <w:t>LOW</w:t>
             </w:r>
@@ -14602,12 +14023,12 @@
               <w:spacing w:after="120"/>
               <w:jc w:val="center"/>
               <w:rPr>
-                <w:rFonts w:ascii="Times New Roman" w:hAnsi="Times New Roman"/>
-              </w:rPr>
-            </w:pPr>
-            <w:r>
-              <w:rPr>
-                <w:rFonts w:ascii="Times New Roman" w:hAnsi="Times New Roman"/>
+                <w:rFonts w:ascii="Arial" w:hAnsi="Arial" w:cs="Arial"/>
+              </w:rPr>
+            </w:pPr>
+            <w:r>
+              <w:rPr>
+                <w:rFonts w:ascii="Arial" w:hAnsi="Arial" w:cs="Arial"/>
               </w:rPr>
               <w:t>Note</w:t>
             </w:r>
@@ -14625,12 +14046,12 @@
               <w:spacing w:after="120"/>
               <w:jc w:val="center"/>
               <w:rPr>
-                <w:rFonts w:ascii="Times New Roman" w:hAnsi="Times New Roman"/>
-              </w:rPr>
-            </w:pPr>
-            <w:r>
-              <w:rPr>
-                <w:rFonts w:ascii="Times New Roman" w:hAnsi="Times New Roman"/>
+                <w:rFonts w:ascii="Arial" w:hAnsi="Arial" w:cs="Arial"/>
+              </w:rPr>
+            </w:pPr>
+            <w:r>
+              <w:rPr>
+                <w:rFonts w:ascii="Arial" w:hAnsi="Arial" w:cs="Arial"/>
               </w:rPr>
               <w:t>Low</w:t>
             </w:r>
@@ -14648,12 +14069,12 @@
               <w:spacing w:after="120"/>
               <w:jc w:val="center"/>
               <w:rPr>
-                <w:rFonts w:ascii="Times New Roman" w:hAnsi="Times New Roman"/>
-              </w:rPr>
-            </w:pPr>
-            <w:r>
-              <w:rPr>
-                <w:rFonts w:ascii="Times New Roman" w:hAnsi="Times New Roman"/>
+                <w:rFonts w:ascii="Arial" w:hAnsi="Arial" w:cs="Arial"/>
+              </w:rPr>
+            </w:pPr>
+            <w:r>
+              <w:rPr>
+                <w:rFonts w:ascii="Arial" w:hAnsi="Arial" w:cs="Arial"/>
               </w:rPr>
               <w:t>Medium</w:t>
             </w:r>
@@ -14673,7 +14094,7 @@
               <w:pStyle w:val="Content"/>
               <w:jc w:val="center"/>
               <w:rPr>
-                <w:rFonts w:ascii="Times New Roman" w:hAnsi="Times New Roman"/>
+                <w:rFonts w:ascii="Arial" w:hAnsi="Arial" w:cs="Arial"/>
               </w:rPr>
             </w:pPr>
           </w:p>
@@ -14690,7 +14111,7 @@
               <w:spacing w:after="120"/>
               <w:jc w:val="center"/>
               <w:rPr>
-                <w:rFonts w:ascii="Times New Roman" w:hAnsi="Times New Roman"/>
+                <w:rFonts w:ascii="Arial" w:hAnsi="Arial" w:cs="Arial"/>
               </w:rPr>
             </w:pPr>
           </w:p>
@@ -14707,12 +14128,16 @@
               <w:spacing w:after="120"/>
               <w:jc w:val="center"/>
               <w:rPr>
-                <w:rFonts w:ascii="Times New Roman" w:hAnsi="Times New Roman"/>
-              </w:rPr>
-            </w:pPr>
-            <w:r>
-              <w:rPr>
-                <w:rFonts w:ascii="Times New Roman" w:hAnsi="Times New Roman"/>
+                <w:rFonts w:ascii="Arial" w:hAnsi="Arial" w:cs="Arial"/>
+                <w:b/>
+                <w:bCs/>
+              </w:rPr>
+            </w:pPr>
+            <w:r>
+              <w:rPr>
+                <w:rFonts w:ascii="Arial" w:hAnsi="Arial" w:cs="Arial"/>
+                <w:b/>
+                <w:bCs/>
               </w:rPr>
               <w:t>LOW</w:t>
             </w:r>
@@ -14730,12 +14155,16 @@
               <w:spacing w:after="120"/>
               <w:jc w:val="center"/>
               <w:rPr>
-                <w:rFonts w:ascii="Times New Roman" w:hAnsi="Times New Roman"/>
-              </w:rPr>
-            </w:pPr>
-            <w:r>
-              <w:rPr>
-                <w:rFonts w:ascii="Times New Roman" w:hAnsi="Times New Roman"/>
+                <w:rFonts w:ascii="Arial" w:hAnsi="Arial" w:cs="Arial"/>
+                <w:b/>
+                <w:bCs/>
+              </w:rPr>
+            </w:pPr>
+            <w:r>
+              <w:rPr>
+                <w:rFonts w:ascii="Arial" w:hAnsi="Arial" w:cs="Arial"/>
+                <w:b/>
+                <w:bCs/>
               </w:rPr>
               <w:t>MEDIUM</w:t>
             </w:r>
@@ -14753,12 +14182,16 @@
               <w:spacing w:after="120"/>
               <w:jc w:val="center"/>
               <w:rPr>
-                <w:rFonts w:ascii="Times New Roman" w:hAnsi="Times New Roman"/>
-              </w:rPr>
-            </w:pPr>
-            <w:r>
-              <w:rPr>
-                <w:rFonts w:ascii="Times New Roman" w:hAnsi="Times New Roman"/>
+                <w:rFonts w:ascii="Arial" w:hAnsi="Arial" w:cs="Arial"/>
+                <w:b/>
+                <w:bCs/>
+              </w:rPr>
+            </w:pPr>
+            <w:r>
+              <w:rPr>
+                <w:rFonts w:ascii="Arial" w:hAnsi="Arial" w:cs="Arial"/>
+                <w:b/>
+                <w:bCs/>
               </w:rPr>
               <w:t>HIGH</w:t>
             </w:r>
@@ -14777,7 +14210,7 @@
               <w:pStyle w:val="Content"/>
               <w:jc w:val="center"/>
               <w:rPr>
-                <w:rFonts w:ascii="Times New Roman" w:hAnsi="Times New Roman"/>
+                <w:rFonts w:ascii="Arial" w:hAnsi="Arial" w:cs="Arial"/>
               </w:rPr>
             </w:pPr>
           </w:p>
@@ -14794,14 +14227,14 @@
               <w:pStyle w:val="Content"/>
               <w:jc w:val="center"/>
               <w:rPr>
-                <w:rFonts w:ascii="Times New Roman" w:hAnsi="Times New Roman"/>
+                <w:rFonts w:ascii="Arial" w:hAnsi="Arial" w:cs="Arial"/>
                 <w:b/>
                 <w:sz w:val="22"/>
               </w:rPr>
             </w:pPr>
             <w:r>
               <w:rPr>
-                <w:rFonts w:ascii="Times New Roman" w:hAnsi="Times New Roman"/>
+                <w:rFonts w:ascii="Arial" w:hAnsi="Arial" w:cs="Arial"/>
                 <w:b/>
                 <w:sz w:val="22"/>
               </w:rPr>
@@ -14902,13 +14335,7 @@
       <w:rPr>
         <w:lang w:val="vi-VN"/>
       </w:rPr>
-      <w:t xml:space="preserve">&lt;Tên </w:t>
-    </w:r>
-    <w:r>
-      <w:rPr>
-        <w:lang w:val="vi-VN"/>
-      </w:rPr>
-      <w:t>hồ sơ giải pháp&gt;</w:t>
+      <w:t>&lt;Tên hồ sơ giải pháp&gt;</w:t>
     </w:r>
     <w:r>
       <w:rPr>
@@ -15010,14 +14437,7 @@
         <w:i/>
         <w:lang w:val="vi-VN"/>
       </w:rPr>
-      <w:t xml:space="preserve">&lt;Tên </w:t>
-    </w:r>
-    <w:r>
-      <w:rPr>
-        <w:i/>
-        <w:lang w:val="vi-VN"/>
-      </w:rPr>
-      <w:t>hồ sơ giải pháp&gt;</w:t>
+      <w:t>&lt;Tên hồ sơ giải pháp&gt;</w:t>
     </w:r>
     <w:r>
       <w:rPr>
@@ -15161,7 +14581,7 @@
         <w:sz w:val="18"/>
         <w:szCs w:val="18"/>
       </w:rPr>
-      <w:t>3</w:t>
+      <w:t>4</w:t>
     </w:r>
     <w:r>
       <w:rPr>
@@ -15499,7 +14919,7 @@
         <v:path o:extrusionok="f" gradientshapeok="t" o:connecttype="rect"/>
         <o:lock v:ext="edit" aspectratio="t"/>
       </v:shapetype>
-      <v:shape id="_x0000_i1027" type="#_x0000_t75" style="width:7.5pt;height:7.5pt" o:bullet="t">
+      <v:shape id="_x0000_i1029" type="#_x0000_t75" style="width:7.5pt;height:7.5pt" o:bullet="t">
         <v:imagedata r:id="rId1" o:title="Word Work File L_1265246123"/>
       </v:shape>
     </w:pict>
@@ -23665,12 +23085,9 @@
           <a:lstStyle/>
           <a:p>
             <a:pPr>
-              <a:defRPr sz="1800" b="1" i="0" u="none" strike="noStrike" kern="1200" baseline="0">
+              <a:defRPr sz="1400" b="0" i="0" u="none" strike="noStrike" kern="1200" spc="0" baseline="0">
                 <a:solidFill>
-                  <a:schemeClr val="dk1">
-                    <a:lumMod val="75000"/>
-                    <a:lumOff val="25000"/>
-                  </a:schemeClr>
+                  <a:schemeClr val="tx2"/>
                 </a:solidFill>
                 <a:latin typeface="+mn-lt"/>
                 <a:ea typeface="+mn-ea"/>
@@ -23678,13 +23095,23 @@
               </a:defRPr>
             </a:pPr>
             <a:r>
-              <a:rPr lang="en-US" sz="1800" b="1" i="0" baseline="0">
+              <a:rPr lang="en-US" sz="1600" b="1" i="0" baseline="0">
+                <a:solidFill>
+                  <a:schemeClr val="tx2"/>
+                </a:solidFill>
                 <a:effectLst/>
+                <a:latin typeface="Times New Roman" panose="02020603050405020304" pitchFamily="18" charset="0"/>
+                <a:cs typeface="Times New Roman" panose="02020603050405020304" pitchFamily="18" charset="0"/>
               </a:rPr>
               <a:t>VULNERABILITIES STATISTICS CHART </a:t>
             </a:r>
-            <a:endParaRPr lang="en-US">
+            <a:endParaRPr lang="x-none" sz="1200">
+              <a:solidFill>
+                <a:schemeClr val="tx2"/>
+              </a:solidFill>
               <a:effectLst/>
+              <a:latin typeface="Times New Roman" panose="02020603050405020304" pitchFamily="18" charset="0"/>
+              <a:cs typeface="Times New Roman" panose="02020603050405020304" pitchFamily="18" charset="0"/>
             </a:endParaRPr>
           </a:p>
         </c:rich>
@@ -23700,7 +23127,17 @@
     </c:title>
     <c:autoTitleDeleted val="0"/>
     <c:plotArea>
-      <c:layout/>
+      <c:layout>
+        <c:manualLayout>
+          <c:layoutTarget val="inner"/>
+          <c:xMode val="edge"/>
+          <c:yMode val="edge"/>
+          <c:x val="7.0391513560804905E-2"/>
+          <c:y val="0.14321428571428574"/>
+          <c:w val="0.92960848643919514"/>
+          <c:h val="0.7183923884514436"/>
+        </c:manualLayout>
+      </c:layout>
       <c:pieChart>
         <c:varyColors val="1"/>
         <c:ser>
@@ -23712,62 +23149,27 @@
               <c:strCache>
                 <c:ptCount val="1"/>
                 <c:pt idx="0">
-                  <c:v>VULNERABILITIES STATISTICS CHART 
-</c:v>
+                  <c:v>VULNERABILITIES STATISTICS CHART </c:v>
                 </c:pt>
               </c:strCache>
             </c:strRef>
           </c:tx>
-          <c:dPt>
-            <c:idx val="0"/>
-            <c:bubble3D val="0"/>
+          <c:spPr>
+            <a:solidFill>
+              <a:srgbClr val="FFC0CB"/>
+            </a:solidFill>
+            <a:ln>
+              <a:noFill/>
+            </a:ln>
+            <a:effectLst/>
+          </c:spPr>
+          <c:dLbls>
             <c:spPr>
-              <a:solidFill>
-                <a:schemeClr val="accent1"/>
-              </a:solidFill>
+              <a:noFill/>
               <a:ln>
                 <a:noFill/>
               </a:ln>
-              <a:effectLst>
-                <a:outerShdw blurRad="254000" sx="102000" sy="102000" algn="ctr" rotWithShape="0">
-                  <a:prstClr val="black">
-                    <a:alpha val="20000"/>
-                  </a:prstClr>
-                </a:outerShdw>
-              </a:effectLst>
-            </c:spPr>
-            <c:extLst xmlns:c16r2="http://schemas.microsoft.com/office/drawing/2015/06/chart">
-              <c:ext xmlns:c16="http://schemas.microsoft.com/office/drawing/2014/chart" uri="{C3380CC4-5D6E-409C-BE32-E72D297353CC}">
-                <c16:uniqueId val="{00000001-DA5C-4362-BFA2-B25556087831}"/>
-              </c:ext>
-            </c:extLst>
-          </c:dPt>
-          <c:dLbls>
-            <c:spPr>
-              <a:pattFill prst="pct75">
-                <a:fgClr>
-                  <a:schemeClr val="dk1">
-                    <a:lumMod val="75000"/>
-                    <a:lumOff val="25000"/>
-                  </a:schemeClr>
-                </a:fgClr>
-                <a:bgClr>
-                  <a:schemeClr val="dk1">
-                    <a:lumMod val="65000"/>
-                    <a:lumOff val="35000"/>
-                  </a:schemeClr>
-                </a:bgClr>
-              </a:pattFill>
-              <a:ln>
-                <a:noFill/>
-              </a:ln>
-              <a:effectLst>
-                <a:outerShdw blurRad="50800" dist="38100" dir="2700000" algn="tl" rotWithShape="0">
-                  <a:prstClr val="black">
-                    <a:alpha val="40000"/>
-                  </a:prstClr>
-                </a:outerShdw>
-              </a:effectLst>
+              <a:effectLst/>
             </c:spPr>
             <c:txPr>
               <a:bodyPr rot="0" spcFirstLastPara="1" vertOverflow="ellipsis" vert="horz" wrap="square" lIns="38100" tIns="19050" rIns="38100" bIns="19050" anchor="ctr" anchorCtr="1">
@@ -23776,9 +23178,12 @@
               <a:lstStyle/>
               <a:p>
                 <a:pPr>
-                  <a:defRPr sz="1000" b="1" i="0" u="none" strike="noStrike" kern="1200" baseline="0">
+                  <a:defRPr sz="900" b="0" i="0" u="none" strike="noStrike" kern="1200" baseline="0">
                     <a:solidFill>
-                      <a:schemeClr val="lt1"/>
+                      <a:schemeClr val="tx1">
+                        <a:lumMod val="75000"/>
+                        <a:lumOff val="25000"/>
+                      </a:schemeClr>
                     </a:solidFill>
                     <a:latin typeface="+mn-lt"/>
                     <a:ea typeface="+mn-ea"/>
@@ -23788,23 +23193,24 @@
                 <a:endParaRPr lang="en-US"/>
               </a:p>
             </c:txPr>
-            <c:dLblPos val="ctr"/>
+            <c:dLblPos val="outEnd"/>
             <c:showLegendKey val="0"/>
-            <c:showVal val="0"/>
+            <c:showVal val="1"/>
             <c:showCatName val="0"/>
             <c:showSerName val="0"/>
-            <c:showPercent val="1"/>
+            <c:showPercent val="0"/>
             <c:showBubbleSize val="0"/>
             <c:showLeaderLines val="1"/>
             <c:leaderLines>
               <c:spPr>
-                <a:ln w="9525">
+                <a:ln w="9525" cap="flat" cmpd="sng" algn="ctr">
                   <a:solidFill>
-                    <a:schemeClr val="dk1">
-                      <a:lumMod val="50000"/>
-                      <a:lumOff val="50000"/>
+                    <a:schemeClr val="tx1">
+                      <a:lumMod val="35000"/>
+                      <a:lumOff val="65000"/>
                     </a:schemeClr>
                   </a:solidFill>
+                  <a:round/>
                 </a:ln>
                 <a:effectLst/>
               </c:spPr>
@@ -23838,17 +23244,16 @@
           </c:val>
           <c:extLst xmlns:c16r2="http://schemas.microsoft.com/office/drawing/2015/06/chart">
             <c:ext xmlns:c16="http://schemas.microsoft.com/office/drawing/2014/chart" uri="{C3380CC4-5D6E-409C-BE32-E72D297353CC}">
-              <c16:uniqueId val="{00000002-DA5C-4362-BFA2-B25556087831}"/>
+              <c16:uniqueId val="{00000000-8459-494B-AD3E-271B6A16D9EB}"/>
             </c:ext>
           </c:extLst>
         </c:ser>
         <c:dLbls>
-          <c:dLblPos val="ctr"/>
           <c:showLegendKey val="0"/>
           <c:showVal val="0"/>
           <c:showCatName val="0"/>
           <c:showSerName val="0"/>
-          <c:showPercent val="1"/>
+          <c:showPercent val="0"/>
           <c:showBubbleSize val="0"/>
           <c:showLeaderLines val="1"/>
         </c:dLbls>
@@ -23866,12 +23271,7 @@
       <c:legendPos val="b"/>
       <c:overlay val="0"/>
       <c:spPr>
-        <a:solidFill>
-          <a:schemeClr val="lt1">
-            <a:lumMod val="95000"/>
-            <a:alpha val="39000"/>
-          </a:schemeClr>
-        </a:solidFill>
+        <a:noFill/>
         <a:ln>
           <a:noFill/>
         </a:ln>
@@ -23882,16 +23282,16 @@
         <a:lstStyle/>
         <a:p>
           <a:pPr>
-            <a:defRPr sz="900" b="0" i="0" u="none" strike="noStrike" kern="1200" baseline="0">
+            <a:defRPr sz="1000" b="0" i="0" u="none" strike="noStrike" kern="1200" baseline="0">
               <a:solidFill>
-                <a:schemeClr val="dk1">
-                  <a:lumMod val="75000"/>
-                  <a:lumOff val="25000"/>
+                <a:schemeClr val="tx1">
+                  <a:lumMod val="65000"/>
+                  <a:lumOff val="35000"/>
                 </a:schemeClr>
               </a:solidFill>
-              <a:latin typeface="+mn-lt"/>
+              <a:latin typeface="Times New Roman" panose="02020603050405020304" pitchFamily="18" charset="0"/>
               <a:ea typeface="+mn-ea"/>
-              <a:cs typeface="+mn-cs"/>
+              <a:cs typeface="Times New Roman" panose="02020603050405020304" pitchFamily="18" charset="0"/>
             </a:defRPr>
           </a:pPr>
           <a:endParaRPr lang="en-US"/>
@@ -23899,16 +23299,18 @@
       </c:txPr>
     </c:legend>
     <c:plotVisOnly val="1"/>
-    <c:dispBlanksAs val="zero"/>
+    <c:dispBlanksAs val="gap"/>
     <c:showDLblsOverMax val="0"/>
   </c:chart>
   <c:spPr>
-    <a:noFill/>
+    <a:solidFill>
+      <a:schemeClr val="bg1"/>
+    </a:solidFill>
     <a:ln w="9525" cap="flat" cmpd="sng" algn="ctr">
       <a:solidFill>
-        <a:schemeClr val="dk1">
-          <a:lumMod val="25000"/>
-          <a:lumOff val="75000"/>
+        <a:schemeClr val="tx1">
+          <a:lumMod val="15000"/>
+          <a:lumOff val="85000"/>
         </a:schemeClr>
       </a:solidFill>
       <a:round/>
@@ -24221,7 +23623,7 @@
 </file>
 
 <file path=customXml/itemProps1.xml><?xml version="1.0" encoding="utf-8"?>
-<ds:datastoreItem xmlns:ds="http://schemas.openxmlformats.org/officeDocument/2006/customXml" ds:itemID="{BE2D34E7-C38E-41E6-A9B6-DB0FA0CFFF1F}">
+<ds:datastoreItem xmlns:ds="http://schemas.openxmlformats.org/officeDocument/2006/customXml" ds:itemID="{E960394E-F9D0-4CCF-9A5C-D1357376EBE9}">
   <ds:schemaRefs>
     <ds:schemaRef ds:uri="http://schemas.openxmlformats.org/officeDocument/2006/bibliography"/>
   </ds:schemaRefs>

</xml_diff>

<commit_message>
update process when missing tag
</commit_message>
<xml_diff>
--- a/Jwt_Core1/wwwroot/Template/TEMPLATE_WebPentest_2020 (en).docx
+++ b/Jwt_Core1/wwwroot/Template/TEMPLATE_WebPentest_2020 (en).docx
@@ -1,6 +1,6 @@
 
 <file path=word/document.xml><?xml version="1.0" encoding="utf-8"?>
-<w:document xmlns:wpc="http://schemas.microsoft.com/office/word/2010/wordprocessingCanvas" xmlns:mc="http://schemas.openxmlformats.org/markup-compatibility/2006" xmlns:o="urn:schemas-microsoft-com:office:office" xmlns:r="http://schemas.openxmlformats.org/officeDocument/2006/relationships" xmlns:m="http://schemas.openxmlformats.org/officeDocument/2006/math" xmlns:v="urn:schemas-microsoft-com:vml" xmlns:wp14="http://schemas.microsoft.com/office/word/2010/wordprocessingDrawing" xmlns:wp="http://schemas.openxmlformats.org/drawingml/2006/wordprocessingDrawing" xmlns:w10="urn:schemas-microsoft-com:office:word" xmlns:w="http://schemas.openxmlformats.org/wordprocessingml/2006/main" xmlns:w14="http://schemas.microsoft.com/office/word/2010/wordml" xmlns:wpg="http://schemas.microsoft.com/office/word/2010/wordprocessingGroup" xmlns:wpi="http://schemas.microsoft.com/office/word/2010/wordprocessingInk" xmlns:wne="http://schemas.microsoft.com/office/word/2006/wordml" xmlns:wps="http://schemas.microsoft.com/office/word/2010/wordprocessingShape" mc:Ignorable="w14 wp14">
+<w:document xmlns:wpc="http://schemas.microsoft.com/office/word/2010/wordprocessingCanvas" xmlns:cx="http://schemas.microsoft.com/office/drawing/2014/chartex" xmlns:cx1="http://schemas.microsoft.com/office/drawing/2015/9/8/chartex" xmlns:cx2="http://schemas.microsoft.com/office/drawing/2015/10/21/chartex" xmlns:cx3="http://schemas.microsoft.com/office/drawing/2016/5/9/chartex" xmlns:cx4="http://schemas.microsoft.com/office/drawing/2016/5/10/chartex" xmlns:cx5="http://schemas.microsoft.com/office/drawing/2016/5/11/chartex" xmlns:cx6="http://schemas.microsoft.com/office/drawing/2016/5/12/chartex" xmlns:cx7="http://schemas.microsoft.com/office/drawing/2016/5/13/chartex" xmlns:cx8="http://schemas.microsoft.com/office/drawing/2016/5/14/chartex" xmlns:mc="http://schemas.openxmlformats.org/markup-compatibility/2006" xmlns:aink="http://schemas.microsoft.com/office/drawing/2016/ink" xmlns:am3d="http://schemas.microsoft.com/office/drawing/2017/model3d" xmlns:o="urn:schemas-microsoft-com:office:office" xmlns:r="http://schemas.openxmlformats.org/officeDocument/2006/relationships" xmlns:m="http://schemas.openxmlformats.org/officeDocument/2006/math" xmlns:v="urn:schemas-microsoft-com:vml" xmlns:wp14="http://schemas.microsoft.com/office/word/2010/wordprocessingDrawing" xmlns:wp="http://schemas.openxmlformats.org/drawingml/2006/wordprocessingDrawing" xmlns:w10="urn:schemas-microsoft-com:office:word" xmlns:w="http://schemas.openxmlformats.org/wordprocessingml/2006/main" xmlns:w14="http://schemas.microsoft.com/office/word/2010/wordml" xmlns:w15="http://schemas.microsoft.com/office/word/2012/wordml" xmlns:w16cex="http://schemas.microsoft.com/office/word/2018/wordml/cex" xmlns:w16cid="http://schemas.microsoft.com/office/word/2016/wordml/cid" xmlns:w16="http://schemas.microsoft.com/office/word/2018/wordml" xmlns:w16se="http://schemas.microsoft.com/office/word/2015/wordml/symex" xmlns:wpg="http://schemas.microsoft.com/office/word/2010/wordprocessingGroup" xmlns:wpi="http://schemas.microsoft.com/office/word/2010/wordprocessingInk" xmlns:wne="http://schemas.microsoft.com/office/word/2006/wordml" xmlns:wps="http://schemas.microsoft.com/office/word/2010/wordprocessingShape" mc:Ignorable="w14 w15 w16se w16cid w16 w16cex wp14">
   <w:body>
     <w:p>
       <w:pPr>
@@ -147,7 +147,7 @@
           <w:szCs w:val="28"/>
         </w:rPr>
         <w:drawing>
-          <wp:inline distT="0" distB="0" distL="0" distR="0" wp14:anchorId="40D99D18" wp14:editId="776C7077">
+          <wp:inline distT="0" distB="0" distL="0" distR="0" wp14:anchorId="3BD4CBC3" wp14:editId="6D99BC06">
             <wp:extent cx="2222031" cy="1161530"/>
             <wp:effectExtent l="0" t="0" r="0" b="6985"/>
             <wp:docPr id="6" name="Picture 6"/>
@@ -162,7 +162,7 @@
                     <pic:cNvPicPr/>
                   </pic:nvPicPr>
                   <pic:blipFill>
-                    <a:blip r:embed="rId9" cstate="print">
+                    <a:blip r:embed="rId8" cstate="print">
                       <a:extLst>
                         <a:ext uri="{28A0092B-C50C-407E-A947-70E740481C1C}">
                           <a14:useLocalDpi xmlns:a14="http://schemas.microsoft.com/office/drawing/2010/main" val="0"/>
@@ -219,7 +219,7 @@
           <w:szCs w:val="28"/>
         </w:rPr>
         <w:drawing>
-          <wp:inline distT="0" distB="0" distL="0" distR="0" wp14:anchorId="5D166754" wp14:editId="785615A2">
+          <wp:inline distT="0" distB="0" distL="0" distR="0" wp14:anchorId="3DCF1742" wp14:editId="4CBC1A2A">
             <wp:extent cx="5941695" cy="1631120"/>
             <wp:effectExtent l="0" t="0" r="1905" b="0"/>
             <wp:docPr id="9" name="Picture 9" descr="A computer mouse and keyboard&#10;&#10;Description automatically generated with medium confidence"/>
@@ -234,7 +234,7 @@
                     <pic:cNvPicPr/>
                   </pic:nvPicPr>
                   <pic:blipFill>
-                    <a:blip r:embed="rId10">
+                    <a:blip r:embed="rId9">
                       <a:extLst>
                         <a:ext uri="{28A0092B-C50C-407E-A947-70E740481C1C}">
                           <a14:useLocalDpi xmlns:a14="http://schemas.microsoft.com/office/drawing/2010/main" val="0"/>
@@ -411,9 +411,9 @@
           <w:u w:val="single"/>
         </w:rPr>
         <w:sectPr>
-          <w:footerReference w:type="default" r:id="rId11"/>
-          <w:headerReference w:type="first" r:id="rId12"/>
-          <w:footerReference w:type="first" r:id="rId13"/>
+          <w:footerReference w:type="default" r:id="rId10"/>
+          <w:headerReference w:type="first" r:id="rId11"/>
+          <w:footerReference w:type="first" r:id="rId12"/>
           <w:pgSz w:w="11909" w:h="16834" w:code="9"/>
           <w:pgMar w:top="1134" w:right="1134" w:bottom="1134" w:left="1418" w:header="680" w:footer="699" w:gutter="0"/>
           <w:pgNumType w:start="1" w:chapStyle="1"/>
@@ -2459,12 +2459,12 @@
           <w:lang w:val="vi-VN"/>
         </w:rPr>
         <w:sectPr>
-          <w:headerReference w:type="even" r:id="rId14"/>
-          <w:headerReference w:type="default" r:id="rId15"/>
-          <w:footerReference w:type="even" r:id="rId16"/>
-          <w:footerReference w:type="default" r:id="rId17"/>
-          <w:headerReference w:type="first" r:id="rId18"/>
-          <w:footerReference w:type="first" r:id="rId19"/>
+          <w:headerReference w:type="even" r:id="rId13"/>
+          <w:headerReference w:type="default" r:id="rId14"/>
+          <w:footerReference w:type="even" r:id="rId15"/>
+          <w:footerReference w:type="default" r:id="rId16"/>
+          <w:headerReference w:type="first" r:id="rId17"/>
+          <w:footerReference w:type="first" r:id="rId18"/>
           <w:pgSz w:w="11909" w:h="16834" w:code="9"/>
           <w:pgMar w:top="1134" w:right="1134" w:bottom="1134" w:left="1418" w:header="680" w:footer="699" w:gutter="0"/>
           <w:pgNumType w:start="1"/>
@@ -2522,7 +2522,7 @@
     </w:p>
     <w:tbl>
       <w:tblPr>
-        <w:tblStyle w:val="GridTable4Accent1"/>
+        <w:tblStyle w:val="GridTable4-Accent11"/>
         <w:tblW w:w="0" w:type="auto"/>
         <w:tblLayout w:type="fixed"/>
         <w:tblLook w:val="04A0" w:firstRow="1" w:lastRow="0" w:firstColumn="1" w:lastColumn="0" w:noHBand="0" w:noVBand="1"/>
@@ -2814,7 +2814,7 @@
     </w:p>
     <w:tbl>
       <w:tblPr>
-        <w:tblStyle w:val="GridTable4-Accent11"/>
+        <w:tblStyle w:val="GridTable4-Accent110"/>
         <w:tblW w:w="0" w:type="auto"/>
         <w:tblLayout w:type="fixed"/>
         <w:tblLook w:val="04A0" w:firstRow="1" w:lastRow="0" w:firstColumn="1" w:lastColumn="0" w:noHBand="0" w:noVBand="1"/>
@@ -3329,14 +3329,14 @@
           <w:shd w:val="clear" w:color="auto" w:fill="7030A0"/>
         </w:rPr>
         <w:drawing>
-          <wp:inline distT="0" distB="0" distL="0" distR="0" wp14:anchorId="04978661" wp14:editId="1F0ED877">
+          <wp:inline distT="0" distB="0" distL="0" distR="0" wp14:anchorId="67449945" wp14:editId="4DB8C801">
             <wp:extent cx="5760000" cy="3168000"/>
             <wp:effectExtent l="0" t="0" r="6350" b="7620"/>
             <wp:docPr id="2" name="Chart 1"/>
             <wp:cNvGraphicFramePr/>
             <a:graphic xmlns:a="http://schemas.openxmlformats.org/drawingml/2006/main">
               <a:graphicData uri="http://schemas.openxmlformats.org/drawingml/2006/chart">
-                <c:chart xmlns:c="http://schemas.openxmlformats.org/drawingml/2006/chart" xmlns:r="http://schemas.openxmlformats.org/officeDocument/2006/relationships" r:id="rId20"/>
+                <c:chart xmlns:c="http://schemas.openxmlformats.org/drawingml/2006/chart" xmlns:r="http://schemas.openxmlformats.org/officeDocument/2006/relationships" r:id="rId19"/>
               </a:graphicData>
             </a:graphic>
           </wp:inline>
@@ -3345,7 +3345,7 @@
     </w:p>
     <w:tbl>
       <w:tblPr>
-        <w:tblStyle w:val="GridTable4Accent1"/>
+        <w:tblStyle w:val="GridTable4-Accent11"/>
         <w:tblW w:w="0" w:type="auto"/>
         <w:tblLayout w:type="fixed"/>
         <w:tblLook w:val="04A0" w:firstRow="1" w:lastRow="0" w:firstColumn="1" w:lastColumn="0" w:noHBand="0" w:noVBand="1"/>
@@ -3616,7 +3616,7 @@
     <w:p>
       <w:pPr>
         <w:sectPr>
-          <w:footerReference w:type="default" r:id="rId21"/>
+          <w:footerReference w:type="default" r:id="rId20"/>
           <w:type w:val="continuous"/>
           <w:pgSz w:w="11909" w:h="16834" w:code="9"/>
           <w:pgMar w:top="1134" w:right="1134" w:bottom="1134" w:left="1418" w:header="680" w:footer="783" w:gutter="0"/>
@@ -3630,7 +3630,6 @@
         <w:pStyle w:val="Heading3"/>
       </w:pPr>
       <w:r>
-        <w:lastRenderedPageBreak/>
         <w:t>[[Critical.Vuln.Name_Vuln]]</w:t>
       </w:r>
     </w:p>
@@ -4424,38 +4423,37 @@
                 <w:sz w:val="20"/>
                 <w:szCs w:val="20"/>
               </w:rPr>
-              <w:lastRenderedPageBreak/>
-              <w:t>[[Critical.Vuln.Details.Name]]:</w:t>
-            </w:r>
-          </w:p>
-          <w:p>
-            <w:pPr>
-              <w:rPr>
-                <w:sz w:val="20"/>
-                <w:szCs w:val="20"/>
-              </w:rPr>
-            </w:pPr>
-            <w:r>
-              <w:rPr>
-                <w:sz w:val="20"/>
-                <w:szCs w:val="20"/>
-              </w:rPr>
-              <w:t>[[Critical.Vuln.Details.Data]]</w:t>
-            </w:r>
-          </w:p>
-          <w:p>
-            <w:pPr>
-              <w:rPr>
-                <w:sz w:val="20"/>
-                <w:szCs w:val="20"/>
-              </w:rPr>
-            </w:pPr>
-            <w:r>
-              <w:rPr>
-                <w:sz w:val="20"/>
-                <w:szCs w:val="20"/>
-              </w:rPr>
-              <w:t>[[Critical.Vuln.Details.image-Image]:from-resource:maxSize(15)]</w:t>
+              <w:t>[[CriticalVulnDetails.Name]]:</w:t>
+            </w:r>
+          </w:p>
+          <w:p>
+            <w:pPr>
+              <w:rPr>
+                <w:sz w:val="20"/>
+                <w:szCs w:val="20"/>
+              </w:rPr>
+            </w:pPr>
+            <w:r>
+              <w:rPr>
+                <w:sz w:val="20"/>
+                <w:szCs w:val="20"/>
+              </w:rPr>
+              <w:t>[[CriticalVulnDetails.Data]]</w:t>
+            </w:r>
+          </w:p>
+          <w:p>
+            <w:pPr>
+              <w:rPr>
+                <w:sz w:val="20"/>
+                <w:szCs w:val="20"/>
+              </w:rPr>
+            </w:pPr>
+            <w:r>
+              <w:rPr>
+                <w:sz w:val="20"/>
+                <w:szCs w:val="20"/>
+              </w:rPr>
+              <w:t>[[CriticalVulnDetails.image-Image]:from-resource:maxSize(15)]</w:t>
             </w:r>
           </w:p>
         </w:tc>
@@ -4480,14 +4478,13 @@
         <w:pStyle w:val="Heading2"/>
       </w:pPr>
       <w:r>
-        <w:lastRenderedPageBreak/>
         <w:t>HIGH RISK FINDINGS</w:t>
       </w:r>
     </w:p>
     <w:p>
       <w:pPr>
         <w:sectPr>
-          <w:footerReference w:type="default" r:id="rId22"/>
+          <w:footerReference w:type="default" r:id="rId21"/>
           <w:type w:val="continuous"/>
           <w:pgSz w:w="11909" w:h="16834" w:code="9"/>
           <w:pgMar w:top="1134" w:right="1134" w:bottom="1134" w:left="1418" w:header="680" w:footer="783" w:gutter="0"/>
@@ -4501,7 +4498,6 @@
         <w:pStyle w:val="Heading3"/>
       </w:pPr>
       <w:r>
-        <w:lastRenderedPageBreak/>
         <w:t>[[</w:t>
       </w:r>
       <w:r>
@@ -5452,7 +5448,6 @@
                 <w:sz w:val="20"/>
                 <w:szCs w:val="20"/>
               </w:rPr>
-              <w:lastRenderedPageBreak/>
               <w:t>[[</w:t>
             </w:r>
             <w:r>
@@ -5471,7 +5466,7 @@
                 <w:sz w:val="20"/>
                 <w:szCs w:val="20"/>
               </w:rPr>
-              <w:t>.Vuln.Details.Name]]:</w:t>
+              <w:t>VulnDetailsName]]:</w:t>
             </w:r>
           </w:p>
           <w:p>
@@ -5500,7 +5495,7 @@
                 <w:sz w:val="20"/>
                 <w:szCs w:val="20"/>
               </w:rPr>
-              <w:t>.Vuln.Details.Data]]</w:t>
+              <w:t>VulnDetailsData]]</w:t>
             </w:r>
           </w:p>
           <w:p>
@@ -5529,7 +5524,7 @@
                 <w:sz w:val="20"/>
                 <w:szCs w:val="20"/>
               </w:rPr>
-              <w:t>.Vuln.Details.image-Image]:from-resource:maxSize(15)]</w:t>
+              <w:t>VulnDetails.image-Image]:from-resource:maxSize(15)]</w:t>
             </w:r>
           </w:p>
         </w:tc>
@@ -5552,14 +5547,13 @@
         <w:pStyle w:val="Heading2"/>
       </w:pPr>
       <w:r>
-        <w:lastRenderedPageBreak/>
         <w:t>MEDIUM RISK FINDINGS</w:t>
       </w:r>
     </w:p>
     <w:p>
       <w:pPr>
         <w:sectPr>
-          <w:footerReference w:type="default" r:id="rId23"/>
+          <w:footerReference w:type="default" r:id="rId22"/>
           <w:type w:val="continuous"/>
           <w:pgSz w:w="11909" w:h="16834" w:code="9"/>
           <w:pgMar w:top="1134" w:right="1134" w:bottom="1134" w:left="1418" w:header="680" w:footer="783" w:gutter="0"/>
@@ -5573,7 +5567,6 @@
         <w:pStyle w:val="Heading3"/>
       </w:pPr>
       <w:r>
-        <w:lastRenderedPageBreak/>
         <w:t>[[</w:t>
       </w:r>
       <w:r>
@@ -6542,7 +6535,7 @@
                 <w:sz w:val="20"/>
                 <w:szCs w:val="20"/>
               </w:rPr>
-              <w:t>.Vuln.Details.Name]]:</w:t>
+              <w:t>VulnDetails.Name]]:</w:t>
             </w:r>
           </w:p>
           <w:p>
@@ -6571,7 +6564,7 @@
                 <w:sz w:val="20"/>
                 <w:szCs w:val="20"/>
               </w:rPr>
-              <w:t>.Vuln.Details.Data]]</w:t>
+              <w:t>VulnDetails.Data]]</w:t>
             </w:r>
           </w:p>
           <w:p>
@@ -6600,7 +6593,21 @@
                 <w:sz w:val="20"/>
                 <w:szCs w:val="20"/>
               </w:rPr>
-              <w:t>.Vuln.Details.image-Image]:from-resource:maxSize(15)]</w:t>
+              <w:t>VulnDetails.image-Image]:</w:t>
+            </w:r>
+            <w:r>
+              <w:rPr>
+                <w:sz w:val="20"/>
+                <w:szCs w:val="20"/>
+              </w:rPr>
+              <w:t>missing():</w:t>
+            </w:r>
+            <w:r>
+              <w:rPr>
+                <w:sz w:val="20"/>
+                <w:szCs w:val="20"/>
+              </w:rPr>
+              <w:t>from-resource:maxSize(15)]</w:t>
             </w:r>
           </w:p>
         </w:tc>
@@ -6623,14 +6630,13 @@
         <w:pStyle w:val="Heading2"/>
       </w:pPr>
       <w:r>
-        <w:lastRenderedPageBreak/>
         <w:t>LOW RISK FINDINGS</w:t>
       </w:r>
     </w:p>
     <w:p>
       <w:pPr>
         <w:sectPr>
-          <w:footerReference w:type="default" r:id="rId24"/>
+          <w:footerReference w:type="default" r:id="rId23"/>
           <w:type w:val="continuous"/>
           <w:pgSz w:w="11909" w:h="16834" w:code="9"/>
           <w:pgMar w:top="1134" w:right="1134" w:bottom="1134" w:left="1418" w:header="680" w:footer="783" w:gutter="0"/>
@@ -6643,10 +6649,7 @@
       <w:pPr>
         <w:pStyle w:val="Heading3"/>
       </w:pPr>
-      <w:bookmarkStart w:id="14" w:name="_GoBack"/>
-      <w:bookmarkEnd w:id="14"/>
       <w:r>
-        <w:lastRenderedPageBreak/>
         <w:t>[[</w:t>
       </w:r>
       <w:r>
@@ -7596,7 +7599,6 @@
                 <w:sz w:val="20"/>
                 <w:szCs w:val="20"/>
               </w:rPr>
-              <w:lastRenderedPageBreak/>
               <w:t>[[</w:t>
             </w:r>
             <w:r>
@@ -7615,7 +7617,7 @@
                 <w:sz w:val="20"/>
                 <w:szCs w:val="20"/>
               </w:rPr>
-              <w:t>.Vuln.Details.Name]]:</w:t>
+              <w:t>VulnDetails.Name]]:</w:t>
             </w:r>
           </w:p>
           <w:p>
@@ -7644,7 +7646,7 @@
                 <w:sz w:val="20"/>
                 <w:szCs w:val="20"/>
               </w:rPr>
-              <w:t>.Vuln.Details.Data]]</w:t>
+              <w:t>VulnDetails.Data]]</w:t>
             </w:r>
           </w:p>
           <w:p>
@@ -7673,7 +7675,7 @@
                 <w:sz w:val="20"/>
                 <w:szCs w:val="20"/>
               </w:rPr>
-              <w:t>.Vuln.Details.image-Image]:from-resource:maxSize(15)]</w:t>
+              <w:t>VulnDetails.image-Image]:from-resource:maxSize(15)]</w:t>
             </w:r>
           </w:p>
         </w:tc>
@@ -7696,8 +7698,8 @@
       <w:pPr>
         <w:pStyle w:val="Heading1"/>
       </w:pPr>
-      <w:bookmarkStart w:id="15" w:name="_Toc449697705"/>
-      <w:bookmarkStart w:id="16" w:name="_Toc34146504"/>
+      <w:bookmarkStart w:id="14" w:name="_Toc449697705"/>
+      <w:bookmarkStart w:id="15" w:name="_Toc34146504"/>
       <w:r>
         <w:lastRenderedPageBreak/>
         <w:t>APPENDIX</w:t>
@@ -7705,30 +7707,30 @@
       <w:r>
         <w:t xml:space="preserve"> A: </w:t>
       </w:r>
-      <w:bookmarkEnd w:id="15"/>
+      <w:bookmarkEnd w:id="14"/>
       <w:r>
         <w:rPr>
           <w:caps w:val="0"/>
         </w:rPr>
         <w:t>ASSESSMENT INFORMATION</w:t>
       </w:r>
-      <w:bookmarkEnd w:id="16"/>
+      <w:bookmarkEnd w:id="15"/>
     </w:p>
     <w:p>
       <w:pPr>
         <w:pStyle w:val="Heading2"/>
       </w:pPr>
-      <w:bookmarkStart w:id="17" w:name="_Toc34146505"/>
-      <w:bookmarkStart w:id="18" w:name="_Toc445395815"/>
+      <w:bookmarkStart w:id="16" w:name="_Toc34146505"/>
+      <w:bookmarkStart w:id="17" w:name="_Toc445395815"/>
       <w:bookmarkEnd w:id="11"/>
       <w:r>
         <w:t>LIST OF IP DOING ASSESSMENT</w:t>
       </w:r>
-      <w:bookmarkEnd w:id="17"/>
+      <w:bookmarkEnd w:id="16"/>
     </w:p>
     <w:tbl>
       <w:tblPr>
-        <w:tblStyle w:val="GridTable4-Accent11"/>
+        <w:tblStyle w:val="GridTable4-Accent110"/>
         <w:tblW w:w="0" w:type="auto"/>
         <w:tblLayout w:type="fixed"/>
         <w:tblLook w:val="04A0" w:firstRow="1" w:lastRow="0" w:firstColumn="1" w:lastColumn="0" w:noHBand="0" w:noVBand="1"/>
@@ -7886,11 +7888,11 @@
       <w:pPr>
         <w:pStyle w:val="Heading2"/>
       </w:pPr>
-      <w:bookmarkStart w:id="19" w:name="_Toc34146506"/>
+      <w:bookmarkStart w:id="18" w:name="_Toc34146506"/>
       <w:r>
         <w:t>LIST OF TOOLS</w:t>
       </w:r>
-      <w:bookmarkEnd w:id="19"/>
+      <w:bookmarkEnd w:id="18"/>
     </w:p>
     <w:tbl>
       <w:tblPr>
@@ -8572,7 +8574,7 @@
       <w:pPr>
         <w:pStyle w:val="Heading2"/>
       </w:pPr>
-      <w:bookmarkStart w:id="20" w:name="_Toc34146507"/>
+      <w:bookmarkStart w:id="19" w:name="_Toc34146507"/>
       <w:r>
         <w:t xml:space="preserve">LIST OF </w:t>
       </w:r>
@@ -8582,14 +8584,14 @@
       <w:r>
         <w:t xml:space="preserve"> TESTCASE</w:t>
       </w:r>
-      <w:bookmarkEnd w:id="20"/>
+      <w:bookmarkEnd w:id="19"/>
       <w:r>
         <w:t>S</w:t>
       </w:r>
     </w:p>
     <w:tbl>
       <w:tblPr>
-        <w:tblStyle w:val="GridTable4-Accent11"/>
+        <w:tblStyle w:val="GridTable4-Accent110"/>
         <w:tblW w:w="0" w:type="auto"/>
         <w:tblLayout w:type="fixed"/>
         <w:tblLook w:val="04A0" w:firstRow="1" w:lastRow="0" w:firstColumn="1" w:lastColumn="0" w:noHBand="0" w:noVBand="1"/>
@@ -9616,11 +9618,11 @@
             <w:pPr>
               <w:cnfStyle w:val="000000000000" w:firstRow="0" w:lastRow="0" w:firstColumn="0" w:lastColumn="0" w:oddVBand="0" w:evenVBand="0" w:oddHBand="0" w:evenHBand="0" w:firstRowFirstColumn="0" w:firstRowLastColumn="0" w:lastRowFirstColumn="0" w:lastRowLastColumn="0"/>
             </w:pPr>
-            <w:bookmarkStart w:id="21" w:name="_Hlk15996155"/>
+            <w:bookmarkStart w:id="20" w:name="_Hlk15996155"/>
             <w:r>
               <w:t>Test User Registration Process (OTG-IDENT-002)</w:t>
             </w:r>
-            <w:bookmarkEnd w:id="21"/>
+            <w:bookmarkEnd w:id="20"/>
           </w:p>
         </w:tc>
         <w:tc>
@@ -13573,7 +13575,7 @@
           <w:szCs w:val="24"/>
         </w:rPr>
       </w:pPr>
-      <w:bookmarkStart w:id="22" w:name="_Toc34146508"/>
+      <w:bookmarkStart w:id="21" w:name="_Toc34146508"/>
       <w:r>
         <w:rPr>
           <w:caps w:val="0"/>
@@ -13599,7 +13601,7 @@
         </w:rPr>
         <w:t xml:space="preserve">: </w:t>
       </w:r>
-      <w:bookmarkEnd w:id="18"/>
+      <w:bookmarkEnd w:id="17"/>
       <w:r>
         <w:rPr>
           <w:caps w:val="0"/>
@@ -13608,7 +13610,7 @@
         </w:rPr>
         <w:t>RISK CLASSIFICATION</w:t>
       </w:r>
-      <w:bookmarkEnd w:id="22"/>
+      <w:bookmarkEnd w:id="21"/>
     </w:p>
     <w:p>
       <w:pPr>
@@ -14251,7 +14253,7 @@
       </w:r>
     </w:p>
     <w:p>
-      <w:hyperlink r:id="rId25" w:history="1">
+      <w:hyperlink r:id="rId24" w:history="1">
         <w:r>
           <w:rPr>
             <w:rStyle w:val="Hyperlink"/>
@@ -14276,7 +14278,7 @@
 </file>
 
 <file path=word/endnotes.xml><?xml version="1.0" encoding="utf-8"?>
-<w:endnotes xmlns:wpc="http://schemas.microsoft.com/office/word/2010/wordprocessingCanvas" xmlns:mc="http://schemas.openxmlformats.org/markup-compatibility/2006" xmlns:o="urn:schemas-microsoft-com:office:office" xmlns:r="http://schemas.openxmlformats.org/officeDocument/2006/relationships" xmlns:m="http://schemas.openxmlformats.org/officeDocument/2006/math" xmlns:v="urn:schemas-microsoft-com:vml" xmlns:wp14="http://schemas.microsoft.com/office/word/2010/wordprocessingDrawing" xmlns:wp="http://schemas.openxmlformats.org/drawingml/2006/wordprocessingDrawing" xmlns:w10="urn:schemas-microsoft-com:office:word" xmlns:w="http://schemas.openxmlformats.org/wordprocessingml/2006/main" xmlns:w14="http://schemas.microsoft.com/office/word/2010/wordml" xmlns:wpg="http://schemas.microsoft.com/office/word/2010/wordprocessingGroup" xmlns:wpi="http://schemas.microsoft.com/office/word/2010/wordprocessingInk" xmlns:wne="http://schemas.microsoft.com/office/word/2006/wordml" xmlns:wps="http://schemas.microsoft.com/office/word/2010/wordprocessingShape" mc:Ignorable="w14 wp14">
+<w:endnotes xmlns:wpc="http://schemas.microsoft.com/office/word/2010/wordprocessingCanvas" xmlns:cx="http://schemas.microsoft.com/office/drawing/2014/chartex" xmlns:cx1="http://schemas.microsoft.com/office/drawing/2015/9/8/chartex" xmlns:cx2="http://schemas.microsoft.com/office/drawing/2015/10/21/chartex" xmlns:cx3="http://schemas.microsoft.com/office/drawing/2016/5/9/chartex" xmlns:cx4="http://schemas.microsoft.com/office/drawing/2016/5/10/chartex" xmlns:cx5="http://schemas.microsoft.com/office/drawing/2016/5/11/chartex" xmlns:cx6="http://schemas.microsoft.com/office/drawing/2016/5/12/chartex" xmlns:cx7="http://schemas.microsoft.com/office/drawing/2016/5/13/chartex" xmlns:cx8="http://schemas.microsoft.com/office/drawing/2016/5/14/chartex" xmlns:mc="http://schemas.openxmlformats.org/markup-compatibility/2006" xmlns:aink="http://schemas.microsoft.com/office/drawing/2016/ink" xmlns:am3d="http://schemas.microsoft.com/office/drawing/2017/model3d" xmlns:o="urn:schemas-microsoft-com:office:office" xmlns:r="http://schemas.openxmlformats.org/officeDocument/2006/relationships" xmlns:m="http://schemas.openxmlformats.org/officeDocument/2006/math" xmlns:v="urn:schemas-microsoft-com:vml" xmlns:wp14="http://schemas.microsoft.com/office/word/2010/wordprocessingDrawing" xmlns:wp="http://schemas.openxmlformats.org/drawingml/2006/wordprocessingDrawing" xmlns:w10="urn:schemas-microsoft-com:office:word" xmlns:w="http://schemas.openxmlformats.org/wordprocessingml/2006/main" xmlns:w14="http://schemas.microsoft.com/office/word/2010/wordml" xmlns:w15="http://schemas.microsoft.com/office/word/2012/wordml" xmlns:w16cex="http://schemas.microsoft.com/office/word/2018/wordml/cex" xmlns:w16cid="http://schemas.microsoft.com/office/word/2016/wordml/cid" xmlns:w16="http://schemas.microsoft.com/office/word/2018/wordml" xmlns:w16se="http://schemas.microsoft.com/office/word/2015/wordml/symex" xmlns:wpg="http://schemas.microsoft.com/office/word/2010/wordprocessingGroup" xmlns:wpi="http://schemas.microsoft.com/office/word/2010/wordprocessingInk" xmlns:wne="http://schemas.microsoft.com/office/word/2006/wordml" xmlns:wps="http://schemas.microsoft.com/office/word/2010/wordprocessingShape" mc:Ignorable="w14 w15 w16se w16cid w16 w16cex wp14">
   <w:endnote w:type="separator" w:id="-1">
     <w:p>
       <w:r>
@@ -14295,7 +14297,7 @@
 </file>
 
 <file path=word/footer1.xml><?xml version="1.0" encoding="utf-8"?>
-<w:ftr xmlns:wpc="http://schemas.microsoft.com/office/word/2010/wordprocessingCanvas" xmlns:mc="http://schemas.openxmlformats.org/markup-compatibility/2006" xmlns:o="urn:schemas-microsoft-com:office:office" xmlns:r="http://schemas.openxmlformats.org/officeDocument/2006/relationships" xmlns:m="http://schemas.openxmlformats.org/officeDocument/2006/math" xmlns:v="urn:schemas-microsoft-com:vml" xmlns:wp14="http://schemas.microsoft.com/office/word/2010/wordprocessingDrawing" xmlns:wp="http://schemas.openxmlformats.org/drawingml/2006/wordprocessingDrawing" xmlns:w10="urn:schemas-microsoft-com:office:word" xmlns:w="http://schemas.openxmlformats.org/wordprocessingml/2006/main" xmlns:w14="http://schemas.microsoft.com/office/word/2010/wordml" xmlns:wpg="http://schemas.microsoft.com/office/word/2010/wordprocessingGroup" xmlns:wpi="http://schemas.microsoft.com/office/word/2010/wordprocessingInk" xmlns:wne="http://schemas.microsoft.com/office/word/2006/wordml" xmlns:wps="http://schemas.microsoft.com/office/word/2010/wordprocessingShape" mc:Ignorable="w14 wp14">
+<w:ftr xmlns:wpc="http://schemas.microsoft.com/office/word/2010/wordprocessingCanvas" xmlns:cx="http://schemas.microsoft.com/office/drawing/2014/chartex" xmlns:cx1="http://schemas.microsoft.com/office/drawing/2015/9/8/chartex" xmlns:cx2="http://schemas.microsoft.com/office/drawing/2015/10/21/chartex" xmlns:cx3="http://schemas.microsoft.com/office/drawing/2016/5/9/chartex" xmlns:cx4="http://schemas.microsoft.com/office/drawing/2016/5/10/chartex" xmlns:cx5="http://schemas.microsoft.com/office/drawing/2016/5/11/chartex" xmlns:cx6="http://schemas.microsoft.com/office/drawing/2016/5/12/chartex" xmlns:cx7="http://schemas.microsoft.com/office/drawing/2016/5/13/chartex" xmlns:cx8="http://schemas.microsoft.com/office/drawing/2016/5/14/chartex" xmlns:mc="http://schemas.openxmlformats.org/markup-compatibility/2006" xmlns:aink="http://schemas.microsoft.com/office/drawing/2016/ink" xmlns:am3d="http://schemas.microsoft.com/office/drawing/2017/model3d" xmlns:o="urn:schemas-microsoft-com:office:office" xmlns:r="http://schemas.openxmlformats.org/officeDocument/2006/relationships" xmlns:m="http://schemas.openxmlformats.org/officeDocument/2006/math" xmlns:v="urn:schemas-microsoft-com:vml" xmlns:wp14="http://schemas.microsoft.com/office/word/2010/wordprocessingDrawing" xmlns:wp="http://schemas.openxmlformats.org/drawingml/2006/wordprocessingDrawing" xmlns:w10="urn:schemas-microsoft-com:office:word" xmlns:w="http://schemas.openxmlformats.org/wordprocessingml/2006/main" xmlns:w14="http://schemas.microsoft.com/office/word/2010/wordml" xmlns:w15="http://schemas.microsoft.com/office/word/2012/wordml" xmlns:w16cex="http://schemas.microsoft.com/office/word/2018/wordml/cex" xmlns:w16cid="http://schemas.microsoft.com/office/word/2016/wordml/cid" xmlns:w16="http://schemas.microsoft.com/office/word/2018/wordml" xmlns:w16se="http://schemas.microsoft.com/office/word/2015/wordml/symex" xmlns:wpg="http://schemas.microsoft.com/office/word/2010/wordprocessingGroup" xmlns:wpi="http://schemas.microsoft.com/office/word/2010/wordprocessingInk" xmlns:wne="http://schemas.microsoft.com/office/word/2006/wordml" xmlns:wps="http://schemas.microsoft.com/office/word/2010/wordprocessingShape" mc:Ignorable="w14 w15 w16se w16cid w16 w16cex wp14">
   <w:p>
     <w:pPr>
       <w:pStyle w:val="Footer"/>
@@ -14315,7 +14317,7 @@
 </file>
 
 <file path=word/footer2.xml><?xml version="1.0" encoding="utf-8"?>
-<w:ftr xmlns:wpc="http://schemas.microsoft.com/office/word/2010/wordprocessingCanvas" xmlns:mc="http://schemas.openxmlformats.org/markup-compatibility/2006" xmlns:o="urn:schemas-microsoft-com:office:office" xmlns:r="http://schemas.openxmlformats.org/officeDocument/2006/relationships" xmlns:m="http://schemas.openxmlformats.org/officeDocument/2006/math" xmlns:v="urn:schemas-microsoft-com:vml" xmlns:wp14="http://schemas.microsoft.com/office/word/2010/wordprocessingDrawing" xmlns:wp="http://schemas.openxmlformats.org/drawingml/2006/wordprocessingDrawing" xmlns:w10="urn:schemas-microsoft-com:office:word" xmlns:w="http://schemas.openxmlformats.org/wordprocessingml/2006/main" xmlns:w14="http://schemas.microsoft.com/office/word/2010/wordml" xmlns:wpg="http://schemas.microsoft.com/office/word/2010/wordprocessingGroup" xmlns:wpi="http://schemas.microsoft.com/office/word/2010/wordprocessingInk" xmlns:wne="http://schemas.microsoft.com/office/word/2006/wordml" xmlns:wps="http://schemas.microsoft.com/office/word/2010/wordprocessingShape" mc:Ignorable="w14 wp14">
+<w:ftr xmlns:wpc="http://schemas.microsoft.com/office/word/2010/wordprocessingCanvas" xmlns:cx="http://schemas.microsoft.com/office/drawing/2014/chartex" xmlns:cx1="http://schemas.microsoft.com/office/drawing/2015/9/8/chartex" xmlns:cx2="http://schemas.microsoft.com/office/drawing/2015/10/21/chartex" xmlns:cx3="http://schemas.microsoft.com/office/drawing/2016/5/9/chartex" xmlns:cx4="http://schemas.microsoft.com/office/drawing/2016/5/10/chartex" xmlns:cx5="http://schemas.microsoft.com/office/drawing/2016/5/11/chartex" xmlns:cx6="http://schemas.microsoft.com/office/drawing/2016/5/12/chartex" xmlns:cx7="http://schemas.microsoft.com/office/drawing/2016/5/13/chartex" xmlns:cx8="http://schemas.microsoft.com/office/drawing/2016/5/14/chartex" xmlns:mc="http://schemas.openxmlformats.org/markup-compatibility/2006" xmlns:aink="http://schemas.microsoft.com/office/drawing/2016/ink" xmlns:am3d="http://schemas.microsoft.com/office/drawing/2017/model3d" xmlns:o="urn:schemas-microsoft-com:office:office" xmlns:r="http://schemas.openxmlformats.org/officeDocument/2006/relationships" xmlns:m="http://schemas.openxmlformats.org/officeDocument/2006/math" xmlns:v="urn:schemas-microsoft-com:vml" xmlns:wp14="http://schemas.microsoft.com/office/word/2010/wordprocessingDrawing" xmlns:wp="http://schemas.openxmlformats.org/drawingml/2006/wordprocessingDrawing" xmlns:w10="urn:schemas-microsoft-com:office:word" xmlns:w="http://schemas.openxmlformats.org/wordprocessingml/2006/main" xmlns:w14="http://schemas.microsoft.com/office/word/2010/wordml" xmlns:w15="http://schemas.microsoft.com/office/word/2012/wordml" xmlns:w16cex="http://schemas.microsoft.com/office/word/2018/wordml/cex" xmlns:w16cid="http://schemas.microsoft.com/office/word/2016/wordml/cid" xmlns:w16="http://schemas.microsoft.com/office/word/2018/wordml" xmlns:w16se="http://schemas.microsoft.com/office/word/2015/wordml/symex" xmlns:wpg="http://schemas.microsoft.com/office/word/2010/wordprocessingGroup" xmlns:wpi="http://schemas.microsoft.com/office/word/2010/wordprocessingInk" xmlns:wne="http://schemas.microsoft.com/office/word/2006/wordml" xmlns:wps="http://schemas.microsoft.com/office/word/2010/wordprocessingShape" mc:Ignorable="w14 w15 w16se w16cid w16 w16cex wp14">
   <w:p>
     <w:pPr>
       <w:pStyle w:val="Footer"/>
@@ -14386,7 +14388,7 @@
 </file>
 
 <file path=word/footer3.xml><?xml version="1.0" encoding="utf-8"?>
-<w:ftr xmlns:wpc="http://schemas.microsoft.com/office/word/2010/wordprocessingCanvas" xmlns:mc="http://schemas.openxmlformats.org/markup-compatibility/2006" xmlns:o="urn:schemas-microsoft-com:office:office" xmlns:r="http://schemas.openxmlformats.org/officeDocument/2006/relationships" xmlns:m="http://schemas.openxmlformats.org/officeDocument/2006/math" xmlns:v="urn:schemas-microsoft-com:vml" xmlns:wp14="http://schemas.microsoft.com/office/word/2010/wordprocessingDrawing" xmlns:wp="http://schemas.openxmlformats.org/drawingml/2006/wordprocessingDrawing" xmlns:w10="urn:schemas-microsoft-com:office:word" xmlns:w="http://schemas.openxmlformats.org/wordprocessingml/2006/main" xmlns:w14="http://schemas.microsoft.com/office/word/2010/wordml" xmlns:wpg="http://schemas.microsoft.com/office/word/2010/wordprocessingGroup" xmlns:wpi="http://schemas.microsoft.com/office/word/2010/wordprocessingInk" xmlns:wne="http://schemas.microsoft.com/office/word/2006/wordml" xmlns:wps="http://schemas.microsoft.com/office/word/2010/wordprocessingShape" mc:Ignorable="w14 wp14">
+<w:ftr xmlns:wpc="http://schemas.microsoft.com/office/word/2010/wordprocessingCanvas" xmlns:cx="http://schemas.microsoft.com/office/drawing/2014/chartex" xmlns:cx1="http://schemas.microsoft.com/office/drawing/2015/9/8/chartex" xmlns:cx2="http://schemas.microsoft.com/office/drawing/2015/10/21/chartex" xmlns:cx3="http://schemas.microsoft.com/office/drawing/2016/5/9/chartex" xmlns:cx4="http://schemas.microsoft.com/office/drawing/2016/5/10/chartex" xmlns:cx5="http://schemas.microsoft.com/office/drawing/2016/5/11/chartex" xmlns:cx6="http://schemas.microsoft.com/office/drawing/2016/5/12/chartex" xmlns:cx7="http://schemas.microsoft.com/office/drawing/2016/5/13/chartex" xmlns:cx8="http://schemas.microsoft.com/office/drawing/2016/5/14/chartex" xmlns:mc="http://schemas.openxmlformats.org/markup-compatibility/2006" xmlns:aink="http://schemas.microsoft.com/office/drawing/2016/ink" xmlns:am3d="http://schemas.microsoft.com/office/drawing/2017/model3d" xmlns:o="urn:schemas-microsoft-com:office:office" xmlns:r="http://schemas.openxmlformats.org/officeDocument/2006/relationships" xmlns:m="http://schemas.openxmlformats.org/officeDocument/2006/math" xmlns:v="urn:schemas-microsoft-com:vml" xmlns:wp14="http://schemas.microsoft.com/office/word/2010/wordprocessingDrawing" xmlns:wp="http://schemas.openxmlformats.org/drawingml/2006/wordprocessingDrawing" xmlns:w10="urn:schemas-microsoft-com:office:word" xmlns:w="http://schemas.openxmlformats.org/wordprocessingml/2006/main" xmlns:w14="http://schemas.microsoft.com/office/word/2010/wordml" xmlns:w15="http://schemas.microsoft.com/office/word/2012/wordml" xmlns:w16cex="http://schemas.microsoft.com/office/word/2018/wordml/cex" xmlns:w16cid="http://schemas.microsoft.com/office/word/2016/wordml/cid" xmlns:w16="http://schemas.microsoft.com/office/word/2018/wordml" xmlns:w16se="http://schemas.microsoft.com/office/word/2015/wordml/symex" xmlns:wpg="http://schemas.microsoft.com/office/word/2010/wordprocessingGroup" xmlns:wpi="http://schemas.microsoft.com/office/word/2010/wordprocessingInk" xmlns:wne="http://schemas.microsoft.com/office/word/2006/wordml" xmlns:wps="http://schemas.microsoft.com/office/word/2010/wordprocessingShape" mc:Ignorable="w14 w15 w16se w16cid w16 w16cex wp14">
   <w:p>
     <w:pPr>
       <w:pStyle w:val="Footer"/>
@@ -14396,7 +14398,7 @@
 </file>
 
 <file path=word/footer4.xml><?xml version="1.0" encoding="utf-8"?>
-<w:ftr xmlns:wpc="http://schemas.microsoft.com/office/word/2010/wordprocessingCanvas" xmlns:mc="http://schemas.openxmlformats.org/markup-compatibility/2006" xmlns:o="urn:schemas-microsoft-com:office:office" xmlns:r="http://schemas.openxmlformats.org/officeDocument/2006/relationships" xmlns:m="http://schemas.openxmlformats.org/officeDocument/2006/math" xmlns:v="urn:schemas-microsoft-com:vml" xmlns:wp14="http://schemas.microsoft.com/office/word/2010/wordprocessingDrawing" xmlns:wp="http://schemas.openxmlformats.org/drawingml/2006/wordprocessingDrawing" xmlns:w10="urn:schemas-microsoft-com:office:word" xmlns:w="http://schemas.openxmlformats.org/wordprocessingml/2006/main" xmlns:w14="http://schemas.microsoft.com/office/word/2010/wordml" xmlns:wpg="http://schemas.microsoft.com/office/word/2010/wordprocessingGroup" xmlns:wpi="http://schemas.microsoft.com/office/word/2010/wordprocessingInk" xmlns:wne="http://schemas.microsoft.com/office/word/2006/wordml" xmlns:wps="http://schemas.microsoft.com/office/word/2010/wordprocessingShape" mc:Ignorable="w14 wp14">
+<w:ftr xmlns:wpc="http://schemas.microsoft.com/office/word/2010/wordprocessingCanvas" xmlns:cx="http://schemas.microsoft.com/office/drawing/2014/chartex" xmlns:cx1="http://schemas.microsoft.com/office/drawing/2015/9/8/chartex" xmlns:cx2="http://schemas.microsoft.com/office/drawing/2015/10/21/chartex" xmlns:cx3="http://schemas.microsoft.com/office/drawing/2016/5/9/chartex" xmlns:cx4="http://schemas.microsoft.com/office/drawing/2016/5/10/chartex" xmlns:cx5="http://schemas.microsoft.com/office/drawing/2016/5/11/chartex" xmlns:cx6="http://schemas.microsoft.com/office/drawing/2016/5/12/chartex" xmlns:cx7="http://schemas.microsoft.com/office/drawing/2016/5/13/chartex" xmlns:cx8="http://schemas.microsoft.com/office/drawing/2016/5/14/chartex" xmlns:mc="http://schemas.openxmlformats.org/markup-compatibility/2006" xmlns:aink="http://schemas.microsoft.com/office/drawing/2016/ink" xmlns:am3d="http://schemas.microsoft.com/office/drawing/2017/model3d" xmlns:o="urn:schemas-microsoft-com:office:office" xmlns:r="http://schemas.openxmlformats.org/officeDocument/2006/relationships" xmlns:m="http://schemas.openxmlformats.org/officeDocument/2006/math" xmlns:v="urn:schemas-microsoft-com:vml" xmlns:wp14="http://schemas.microsoft.com/office/word/2010/wordprocessingDrawing" xmlns:wp="http://schemas.openxmlformats.org/drawingml/2006/wordprocessingDrawing" xmlns:w10="urn:schemas-microsoft-com:office:word" xmlns:w="http://schemas.openxmlformats.org/wordprocessingml/2006/main" xmlns:w14="http://schemas.microsoft.com/office/word/2010/wordml" xmlns:w15="http://schemas.microsoft.com/office/word/2012/wordml" xmlns:w16cex="http://schemas.microsoft.com/office/word/2018/wordml/cex" xmlns:w16cid="http://schemas.microsoft.com/office/word/2016/wordml/cid" xmlns:w16="http://schemas.microsoft.com/office/word/2018/wordml" xmlns:w16se="http://schemas.microsoft.com/office/word/2015/wordml/symex" xmlns:wpg="http://schemas.microsoft.com/office/word/2010/wordprocessingGroup" xmlns:wpi="http://schemas.microsoft.com/office/word/2010/wordprocessingInk" xmlns:wne="http://schemas.microsoft.com/office/word/2006/wordml" xmlns:wps="http://schemas.microsoft.com/office/word/2010/wordprocessingShape" mc:Ignorable="w14 w15 w16se w16cid w16 w16cex wp14">
   <w:p>
     <w:pPr>
       <w:pStyle w:val="Footer"/>
@@ -14415,7 +14417,7 @@
 </file>
 
 <file path=word/footer5.xml><?xml version="1.0" encoding="utf-8"?>
-<w:ftr xmlns:wpc="http://schemas.microsoft.com/office/word/2010/wordprocessingCanvas" xmlns:mc="http://schemas.openxmlformats.org/markup-compatibility/2006" xmlns:o="urn:schemas-microsoft-com:office:office" xmlns:r="http://schemas.openxmlformats.org/officeDocument/2006/relationships" xmlns:m="http://schemas.openxmlformats.org/officeDocument/2006/math" xmlns:v="urn:schemas-microsoft-com:vml" xmlns:wp14="http://schemas.microsoft.com/office/word/2010/wordprocessingDrawing" xmlns:wp="http://schemas.openxmlformats.org/drawingml/2006/wordprocessingDrawing" xmlns:w10="urn:schemas-microsoft-com:office:word" xmlns:w="http://schemas.openxmlformats.org/wordprocessingml/2006/main" xmlns:w14="http://schemas.microsoft.com/office/word/2010/wordml" xmlns:wpg="http://schemas.microsoft.com/office/word/2010/wordprocessingGroup" xmlns:wpi="http://schemas.microsoft.com/office/word/2010/wordprocessingInk" xmlns:wne="http://schemas.microsoft.com/office/word/2006/wordml" xmlns:wps="http://schemas.microsoft.com/office/word/2010/wordprocessingShape" mc:Ignorable="w14 wp14">
+<w:ftr xmlns:wpc="http://schemas.microsoft.com/office/word/2010/wordprocessingCanvas" xmlns:cx="http://schemas.microsoft.com/office/drawing/2014/chartex" xmlns:cx1="http://schemas.microsoft.com/office/drawing/2015/9/8/chartex" xmlns:cx2="http://schemas.microsoft.com/office/drawing/2015/10/21/chartex" xmlns:cx3="http://schemas.microsoft.com/office/drawing/2016/5/9/chartex" xmlns:cx4="http://schemas.microsoft.com/office/drawing/2016/5/10/chartex" xmlns:cx5="http://schemas.microsoft.com/office/drawing/2016/5/11/chartex" xmlns:cx6="http://schemas.microsoft.com/office/drawing/2016/5/12/chartex" xmlns:cx7="http://schemas.microsoft.com/office/drawing/2016/5/13/chartex" xmlns:cx8="http://schemas.microsoft.com/office/drawing/2016/5/14/chartex" xmlns:mc="http://schemas.openxmlformats.org/markup-compatibility/2006" xmlns:aink="http://schemas.microsoft.com/office/drawing/2016/ink" xmlns:am3d="http://schemas.microsoft.com/office/drawing/2017/model3d" xmlns:o="urn:schemas-microsoft-com:office:office" xmlns:r="http://schemas.openxmlformats.org/officeDocument/2006/relationships" xmlns:m="http://schemas.openxmlformats.org/officeDocument/2006/math" xmlns:v="urn:schemas-microsoft-com:vml" xmlns:wp14="http://schemas.microsoft.com/office/word/2010/wordprocessingDrawing" xmlns:wp="http://schemas.openxmlformats.org/drawingml/2006/wordprocessingDrawing" xmlns:w10="urn:schemas-microsoft-com:office:word" xmlns:w="http://schemas.openxmlformats.org/wordprocessingml/2006/main" xmlns:w14="http://schemas.microsoft.com/office/word/2010/wordml" xmlns:w15="http://schemas.microsoft.com/office/word/2012/wordml" xmlns:w16cex="http://schemas.microsoft.com/office/word/2018/wordml/cex" xmlns:w16cid="http://schemas.microsoft.com/office/word/2016/wordml/cid" xmlns:w16="http://schemas.microsoft.com/office/word/2018/wordml" xmlns:w16se="http://schemas.microsoft.com/office/word/2015/wordml/symex" xmlns:wpg="http://schemas.microsoft.com/office/word/2010/wordprocessingGroup" xmlns:wpi="http://schemas.microsoft.com/office/word/2010/wordprocessingInk" xmlns:wne="http://schemas.microsoft.com/office/word/2006/wordml" xmlns:wps="http://schemas.microsoft.com/office/word/2010/wordprocessingShape" mc:Ignorable="w14 w15 w16se w16cid w16 w16cex wp14">
   <w:p>
     <w:pPr>
       <w:pStyle w:val="Footer"/>
@@ -14518,7 +14520,7 @@
 </file>
 
 <file path=word/footer6.xml><?xml version="1.0" encoding="utf-8"?>
-<w:ftr xmlns:wpc="http://schemas.microsoft.com/office/word/2010/wordprocessingCanvas" xmlns:mc="http://schemas.openxmlformats.org/markup-compatibility/2006" xmlns:o="urn:schemas-microsoft-com:office:office" xmlns:r="http://schemas.openxmlformats.org/officeDocument/2006/relationships" xmlns:m="http://schemas.openxmlformats.org/officeDocument/2006/math" xmlns:v="urn:schemas-microsoft-com:vml" xmlns:wp14="http://schemas.microsoft.com/office/word/2010/wordprocessingDrawing" xmlns:wp="http://schemas.openxmlformats.org/drawingml/2006/wordprocessingDrawing" xmlns:w10="urn:schemas-microsoft-com:office:word" xmlns:w="http://schemas.openxmlformats.org/wordprocessingml/2006/main" xmlns:w14="http://schemas.microsoft.com/office/word/2010/wordml" xmlns:wpg="http://schemas.microsoft.com/office/word/2010/wordprocessingGroup" xmlns:wpi="http://schemas.microsoft.com/office/word/2010/wordprocessingInk" xmlns:wne="http://schemas.microsoft.com/office/word/2006/wordml" xmlns:wps="http://schemas.microsoft.com/office/word/2010/wordprocessingShape" mc:Ignorable="w14 wp14">
+<w:ftr xmlns:wpc="http://schemas.microsoft.com/office/word/2010/wordprocessingCanvas" xmlns:cx="http://schemas.microsoft.com/office/drawing/2014/chartex" xmlns:cx1="http://schemas.microsoft.com/office/drawing/2015/9/8/chartex" xmlns:cx2="http://schemas.microsoft.com/office/drawing/2015/10/21/chartex" xmlns:cx3="http://schemas.microsoft.com/office/drawing/2016/5/9/chartex" xmlns:cx4="http://schemas.microsoft.com/office/drawing/2016/5/10/chartex" xmlns:cx5="http://schemas.microsoft.com/office/drawing/2016/5/11/chartex" xmlns:cx6="http://schemas.microsoft.com/office/drawing/2016/5/12/chartex" xmlns:cx7="http://schemas.microsoft.com/office/drawing/2016/5/13/chartex" xmlns:cx8="http://schemas.microsoft.com/office/drawing/2016/5/14/chartex" xmlns:mc="http://schemas.openxmlformats.org/markup-compatibility/2006" xmlns:aink="http://schemas.microsoft.com/office/drawing/2016/ink" xmlns:am3d="http://schemas.microsoft.com/office/drawing/2017/model3d" xmlns:o="urn:schemas-microsoft-com:office:office" xmlns:r="http://schemas.openxmlformats.org/officeDocument/2006/relationships" xmlns:m="http://schemas.openxmlformats.org/officeDocument/2006/math" xmlns:v="urn:schemas-microsoft-com:vml" xmlns:wp14="http://schemas.microsoft.com/office/word/2010/wordprocessingDrawing" xmlns:wp="http://schemas.openxmlformats.org/drawingml/2006/wordprocessingDrawing" xmlns:w10="urn:schemas-microsoft-com:office:word" xmlns:w="http://schemas.openxmlformats.org/wordprocessingml/2006/main" xmlns:w14="http://schemas.microsoft.com/office/word/2010/wordml" xmlns:w15="http://schemas.microsoft.com/office/word/2012/wordml" xmlns:w16cex="http://schemas.microsoft.com/office/word/2018/wordml/cex" xmlns:w16cid="http://schemas.microsoft.com/office/word/2016/wordml/cid" xmlns:w16="http://schemas.microsoft.com/office/word/2018/wordml" xmlns:w16se="http://schemas.microsoft.com/office/word/2015/wordml/symex" xmlns:wpg="http://schemas.microsoft.com/office/word/2010/wordprocessingGroup" xmlns:wpi="http://schemas.microsoft.com/office/word/2010/wordprocessingInk" xmlns:wne="http://schemas.microsoft.com/office/word/2006/wordml" xmlns:wps="http://schemas.microsoft.com/office/word/2010/wordprocessingShape" mc:Ignorable="w14 w15 w16se w16cid w16 w16cex wp14">
   <w:p>
     <w:pPr>
       <w:pStyle w:val="Footer"/>
@@ -14595,7 +14597,7 @@
 </file>
 
 <file path=word/footer7.xml><?xml version="1.0" encoding="utf-8"?>
-<w:ftr xmlns:wpc="http://schemas.microsoft.com/office/word/2010/wordprocessingCanvas" xmlns:mc="http://schemas.openxmlformats.org/markup-compatibility/2006" xmlns:o="urn:schemas-microsoft-com:office:office" xmlns:r="http://schemas.openxmlformats.org/officeDocument/2006/relationships" xmlns:m="http://schemas.openxmlformats.org/officeDocument/2006/math" xmlns:v="urn:schemas-microsoft-com:vml" xmlns:wp14="http://schemas.microsoft.com/office/word/2010/wordprocessingDrawing" xmlns:wp="http://schemas.openxmlformats.org/drawingml/2006/wordprocessingDrawing" xmlns:w10="urn:schemas-microsoft-com:office:word" xmlns:w="http://schemas.openxmlformats.org/wordprocessingml/2006/main" xmlns:w14="http://schemas.microsoft.com/office/word/2010/wordml" xmlns:wpg="http://schemas.microsoft.com/office/word/2010/wordprocessingGroup" xmlns:wpi="http://schemas.microsoft.com/office/word/2010/wordprocessingInk" xmlns:wne="http://schemas.microsoft.com/office/word/2006/wordml" xmlns:wps="http://schemas.microsoft.com/office/word/2010/wordprocessingShape" mc:Ignorable="w14 wp14">
+<w:ftr xmlns:wpc="http://schemas.microsoft.com/office/word/2010/wordprocessingCanvas" xmlns:cx="http://schemas.microsoft.com/office/drawing/2014/chartex" xmlns:cx1="http://schemas.microsoft.com/office/drawing/2015/9/8/chartex" xmlns:cx2="http://schemas.microsoft.com/office/drawing/2015/10/21/chartex" xmlns:cx3="http://schemas.microsoft.com/office/drawing/2016/5/9/chartex" xmlns:cx4="http://schemas.microsoft.com/office/drawing/2016/5/10/chartex" xmlns:cx5="http://schemas.microsoft.com/office/drawing/2016/5/11/chartex" xmlns:cx6="http://schemas.microsoft.com/office/drawing/2016/5/12/chartex" xmlns:cx7="http://schemas.microsoft.com/office/drawing/2016/5/13/chartex" xmlns:cx8="http://schemas.microsoft.com/office/drawing/2016/5/14/chartex" xmlns:mc="http://schemas.openxmlformats.org/markup-compatibility/2006" xmlns:aink="http://schemas.microsoft.com/office/drawing/2016/ink" xmlns:am3d="http://schemas.microsoft.com/office/drawing/2017/model3d" xmlns:o="urn:schemas-microsoft-com:office:office" xmlns:r="http://schemas.openxmlformats.org/officeDocument/2006/relationships" xmlns:m="http://schemas.openxmlformats.org/officeDocument/2006/math" xmlns:v="urn:schemas-microsoft-com:vml" xmlns:wp14="http://schemas.microsoft.com/office/word/2010/wordprocessingDrawing" xmlns:wp="http://schemas.openxmlformats.org/drawingml/2006/wordprocessingDrawing" xmlns:w10="urn:schemas-microsoft-com:office:word" xmlns:w="http://schemas.openxmlformats.org/wordprocessingml/2006/main" xmlns:w14="http://schemas.microsoft.com/office/word/2010/wordml" xmlns:w15="http://schemas.microsoft.com/office/word/2012/wordml" xmlns:w16cex="http://schemas.microsoft.com/office/word/2018/wordml/cex" xmlns:w16cid="http://schemas.microsoft.com/office/word/2016/wordml/cid" xmlns:w16="http://schemas.microsoft.com/office/word/2018/wordml" xmlns:w16se="http://schemas.microsoft.com/office/word/2015/wordml/symex" xmlns:wpg="http://schemas.microsoft.com/office/word/2010/wordprocessingGroup" xmlns:wpi="http://schemas.microsoft.com/office/word/2010/wordprocessingInk" xmlns:wne="http://schemas.microsoft.com/office/word/2006/wordml" xmlns:wps="http://schemas.microsoft.com/office/word/2010/wordprocessingShape" mc:Ignorable="w14 w15 w16se w16cid w16 w16cex wp14">
   <w:p>
     <w:pPr>
       <w:pStyle w:val="Footer"/>
@@ -14672,7 +14674,7 @@
 </file>
 
 <file path=word/footer8.xml><?xml version="1.0" encoding="utf-8"?>
-<w:ftr xmlns:wpc="http://schemas.microsoft.com/office/word/2010/wordprocessingCanvas" xmlns:mc="http://schemas.openxmlformats.org/markup-compatibility/2006" xmlns:o="urn:schemas-microsoft-com:office:office" xmlns:r="http://schemas.openxmlformats.org/officeDocument/2006/relationships" xmlns:m="http://schemas.openxmlformats.org/officeDocument/2006/math" xmlns:v="urn:schemas-microsoft-com:vml" xmlns:wp14="http://schemas.microsoft.com/office/word/2010/wordprocessingDrawing" xmlns:wp="http://schemas.openxmlformats.org/drawingml/2006/wordprocessingDrawing" xmlns:w10="urn:schemas-microsoft-com:office:word" xmlns:w="http://schemas.openxmlformats.org/wordprocessingml/2006/main" xmlns:w14="http://schemas.microsoft.com/office/word/2010/wordml" xmlns:wpg="http://schemas.microsoft.com/office/word/2010/wordprocessingGroup" xmlns:wpi="http://schemas.microsoft.com/office/word/2010/wordprocessingInk" xmlns:wne="http://schemas.microsoft.com/office/word/2006/wordml" xmlns:wps="http://schemas.microsoft.com/office/word/2010/wordprocessingShape" mc:Ignorable="w14 wp14">
+<w:ftr xmlns:wpc="http://schemas.microsoft.com/office/word/2010/wordprocessingCanvas" xmlns:cx="http://schemas.microsoft.com/office/drawing/2014/chartex" xmlns:cx1="http://schemas.microsoft.com/office/drawing/2015/9/8/chartex" xmlns:cx2="http://schemas.microsoft.com/office/drawing/2015/10/21/chartex" xmlns:cx3="http://schemas.microsoft.com/office/drawing/2016/5/9/chartex" xmlns:cx4="http://schemas.microsoft.com/office/drawing/2016/5/10/chartex" xmlns:cx5="http://schemas.microsoft.com/office/drawing/2016/5/11/chartex" xmlns:cx6="http://schemas.microsoft.com/office/drawing/2016/5/12/chartex" xmlns:cx7="http://schemas.microsoft.com/office/drawing/2016/5/13/chartex" xmlns:cx8="http://schemas.microsoft.com/office/drawing/2016/5/14/chartex" xmlns:mc="http://schemas.openxmlformats.org/markup-compatibility/2006" xmlns:aink="http://schemas.microsoft.com/office/drawing/2016/ink" xmlns:am3d="http://schemas.microsoft.com/office/drawing/2017/model3d" xmlns:o="urn:schemas-microsoft-com:office:office" xmlns:r="http://schemas.openxmlformats.org/officeDocument/2006/relationships" xmlns:m="http://schemas.openxmlformats.org/officeDocument/2006/math" xmlns:v="urn:schemas-microsoft-com:vml" xmlns:wp14="http://schemas.microsoft.com/office/word/2010/wordprocessingDrawing" xmlns:wp="http://schemas.openxmlformats.org/drawingml/2006/wordprocessingDrawing" xmlns:w10="urn:schemas-microsoft-com:office:word" xmlns:w="http://schemas.openxmlformats.org/wordprocessingml/2006/main" xmlns:w14="http://schemas.microsoft.com/office/word/2010/wordml" xmlns:w15="http://schemas.microsoft.com/office/word/2012/wordml" xmlns:w16cex="http://schemas.microsoft.com/office/word/2018/wordml/cex" xmlns:w16cid="http://schemas.microsoft.com/office/word/2016/wordml/cid" xmlns:w16="http://schemas.microsoft.com/office/word/2018/wordml" xmlns:w16se="http://schemas.microsoft.com/office/word/2015/wordml/symex" xmlns:wpg="http://schemas.microsoft.com/office/word/2010/wordprocessingGroup" xmlns:wpi="http://schemas.microsoft.com/office/word/2010/wordprocessingInk" xmlns:wne="http://schemas.microsoft.com/office/word/2006/wordml" xmlns:wps="http://schemas.microsoft.com/office/word/2010/wordprocessingShape" mc:Ignorable="w14 w15 w16se w16cid w16 w16cex wp14">
   <w:p>
     <w:pPr>
       <w:pStyle w:val="Footer"/>
@@ -14749,7 +14751,7 @@
 </file>
 
 <file path=word/footer9.xml><?xml version="1.0" encoding="utf-8"?>
-<w:ftr xmlns:wpc="http://schemas.microsoft.com/office/word/2010/wordprocessingCanvas" xmlns:mc="http://schemas.openxmlformats.org/markup-compatibility/2006" xmlns:o="urn:schemas-microsoft-com:office:office" xmlns:r="http://schemas.openxmlformats.org/officeDocument/2006/relationships" xmlns:m="http://schemas.openxmlformats.org/officeDocument/2006/math" xmlns:v="urn:schemas-microsoft-com:vml" xmlns:wp14="http://schemas.microsoft.com/office/word/2010/wordprocessingDrawing" xmlns:wp="http://schemas.openxmlformats.org/drawingml/2006/wordprocessingDrawing" xmlns:w10="urn:schemas-microsoft-com:office:word" xmlns:w="http://schemas.openxmlformats.org/wordprocessingml/2006/main" xmlns:w14="http://schemas.microsoft.com/office/word/2010/wordml" xmlns:wpg="http://schemas.microsoft.com/office/word/2010/wordprocessingGroup" xmlns:wpi="http://schemas.microsoft.com/office/word/2010/wordprocessingInk" xmlns:wne="http://schemas.microsoft.com/office/word/2006/wordml" xmlns:wps="http://schemas.microsoft.com/office/word/2010/wordprocessingShape" mc:Ignorable="w14 wp14">
+<w:ftr xmlns:wpc="http://schemas.microsoft.com/office/word/2010/wordprocessingCanvas" xmlns:cx="http://schemas.microsoft.com/office/drawing/2014/chartex" xmlns:cx1="http://schemas.microsoft.com/office/drawing/2015/9/8/chartex" xmlns:cx2="http://schemas.microsoft.com/office/drawing/2015/10/21/chartex" xmlns:cx3="http://schemas.microsoft.com/office/drawing/2016/5/9/chartex" xmlns:cx4="http://schemas.microsoft.com/office/drawing/2016/5/10/chartex" xmlns:cx5="http://schemas.microsoft.com/office/drawing/2016/5/11/chartex" xmlns:cx6="http://schemas.microsoft.com/office/drawing/2016/5/12/chartex" xmlns:cx7="http://schemas.microsoft.com/office/drawing/2016/5/13/chartex" xmlns:cx8="http://schemas.microsoft.com/office/drawing/2016/5/14/chartex" xmlns:mc="http://schemas.openxmlformats.org/markup-compatibility/2006" xmlns:aink="http://schemas.microsoft.com/office/drawing/2016/ink" xmlns:am3d="http://schemas.microsoft.com/office/drawing/2017/model3d" xmlns:o="urn:schemas-microsoft-com:office:office" xmlns:r="http://schemas.openxmlformats.org/officeDocument/2006/relationships" xmlns:m="http://schemas.openxmlformats.org/officeDocument/2006/math" xmlns:v="urn:schemas-microsoft-com:vml" xmlns:wp14="http://schemas.microsoft.com/office/word/2010/wordprocessingDrawing" xmlns:wp="http://schemas.openxmlformats.org/drawingml/2006/wordprocessingDrawing" xmlns:w10="urn:schemas-microsoft-com:office:word" xmlns:w="http://schemas.openxmlformats.org/wordprocessingml/2006/main" xmlns:w14="http://schemas.microsoft.com/office/word/2010/wordml" xmlns:w15="http://schemas.microsoft.com/office/word/2012/wordml" xmlns:w16cex="http://schemas.microsoft.com/office/word/2018/wordml/cex" xmlns:w16cid="http://schemas.microsoft.com/office/word/2016/wordml/cid" xmlns:w16="http://schemas.microsoft.com/office/word/2018/wordml" xmlns:w16se="http://schemas.microsoft.com/office/word/2015/wordml/symex" xmlns:wpg="http://schemas.microsoft.com/office/word/2010/wordprocessingGroup" xmlns:wpi="http://schemas.microsoft.com/office/word/2010/wordprocessingInk" xmlns:wne="http://schemas.microsoft.com/office/word/2006/wordml" xmlns:wps="http://schemas.microsoft.com/office/word/2010/wordprocessingShape" mc:Ignorable="w14 w15 w16se w16cid w16 w16cex wp14">
   <w:p>
     <w:pPr>
       <w:pStyle w:val="Footer"/>
@@ -14826,7 +14828,7 @@
 </file>
 
 <file path=word/footnotes.xml><?xml version="1.0" encoding="utf-8"?>
-<w:footnotes xmlns:wpc="http://schemas.microsoft.com/office/word/2010/wordprocessingCanvas" xmlns:mc="http://schemas.openxmlformats.org/markup-compatibility/2006" xmlns:o="urn:schemas-microsoft-com:office:office" xmlns:r="http://schemas.openxmlformats.org/officeDocument/2006/relationships" xmlns:m="http://schemas.openxmlformats.org/officeDocument/2006/math" xmlns:v="urn:schemas-microsoft-com:vml" xmlns:wp14="http://schemas.microsoft.com/office/word/2010/wordprocessingDrawing" xmlns:wp="http://schemas.openxmlformats.org/drawingml/2006/wordprocessingDrawing" xmlns:w10="urn:schemas-microsoft-com:office:word" xmlns:w="http://schemas.openxmlformats.org/wordprocessingml/2006/main" xmlns:w14="http://schemas.microsoft.com/office/word/2010/wordml" xmlns:wpg="http://schemas.microsoft.com/office/word/2010/wordprocessingGroup" xmlns:wpi="http://schemas.microsoft.com/office/word/2010/wordprocessingInk" xmlns:wne="http://schemas.microsoft.com/office/word/2006/wordml" xmlns:wps="http://schemas.microsoft.com/office/word/2010/wordprocessingShape" mc:Ignorable="w14 wp14">
+<w:footnotes xmlns:wpc="http://schemas.microsoft.com/office/word/2010/wordprocessingCanvas" xmlns:cx="http://schemas.microsoft.com/office/drawing/2014/chartex" xmlns:cx1="http://schemas.microsoft.com/office/drawing/2015/9/8/chartex" xmlns:cx2="http://schemas.microsoft.com/office/drawing/2015/10/21/chartex" xmlns:cx3="http://schemas.microsoft.com/office/drawing/2016/5/9/chartex" xmlns:cx4="http://schemas.microsoft.com/office/drawing/2016/5/10/chartex" xmlns:cx5="http://schemas.microsoft.com/office/drawing/2016/5/11/chartex" xmlns:cx6="http://schemas.microsoft.com/office/drawing/2016/5/12/chartex" xmlns:cx7="http://schemas.microsoft.com/office/drawing/2016/5/13/chartex" xmlns:cx8="http://schemas.microsoft.com/office/drawing/2016/5/14/chartex" xmlns:mc="http://schemas.openxmlformats.org/markup-compatibility/2006" xmlns:aink="http://schemas.microsoft.com/office/drawing/2016/ink" xmlns:am3d="http://schemas.microsoft.com/office/drawing/2017/model3d" xmlns:o="urn:schemas-microsoft-com:office:office" xmlns:r="http://schemas.openxmlformats.org/officeDocument/2006/relationships" xmlns:m="http://schemas.openxmlformats.org/officeDocument/2006/math" xmlns:v="urn:schemas-microsoft-com:vml" xmlns:wp14="http://schemas.microsoft.com/office/word/2010/wordprocessingDrawing" xmlns:wp="http://schemas.openxmlformats.org/drawingml/2006/wordprocessingDrawing" xmlns:w10="urn:schemas-microsoft-com:office:word" xmlns:w="http://schemas.openxmlformats.org/wordprocessingml/2006/main" xmlns:w14="http://schemas.microsoft.com/office/word/2010/wordml" xmlns:w15="http://schemas.microsoft.com/office/word/2012/wordml" xmlns:w16cex="http://schemas.microsoft.com/office/word/2018/wordml/cex" xmlns:w16cid="http://schemas.microsoft.com/office/word/2016/wordml/cid" xmlns:w16="http://schemas.microsoft.com/office/word/2018/wordml" xmlns:w16se="http://schemas.microsoft.com/office/word/2015/wordml/symex" xmlns:wpg="http://schemas.microsoft.com/office/word/2010/wordprocessingGroup" xmlns:wpi="http://schemas.microsoft.com/office/word/2010/wordprocessingInk" xmlns:wne="http://schemas.microsoft.com/office/word/2006/wordml" xmlns:wps="http://schemas.microsoft.com/office/word/2010/wordprocessingShape" mc:Ignorable="w14 w15 w16se w16cid w16 w16cex wp14">
   <w:footnote w:type="separator" w:id="-1">
     <w:p>
       <w:r>
@@ -14845,7 +14847,7 @@
 </file>
 
 <file path=word/header1.xml><?xml version="1.0" encoding="utf-8"?>
-<w:hdr xmlns:wpc="http://schemas.microsoft.com/office/word/2010/wordprocessingCanvas" xmlns:mc="http://schemas.openxmlformats.org/markup-compatibility/2006" xmlns:o="urn:schemas-microsoft-com:office:office" xmlns:r="http://schemas.openxmlformats.org/officeDocument/2006/relationships" xmlns:m="http://schemas.openxmlformats.org/officeDocument/2006/math" xmlns:v="urn:schemas-microsoft-com:vml" xmlns:wp14="http://schemas.microsoft.com/office/word/2010/wordprocessingDrawing" xmlns:wp="http://schemas.openxmlformats.org/drawingml/2006/wordprocessingDrawing" xmlns:w10="urn:schemas-microsoft-com:office:word" xmlns:w="http://schemas.openxmlformats.org/wordprocessingml/2006/main" xmlns:w14="http://schemas.microsoft.com/office/word/2010/wordml" xmlns:wpg="http://schemas.microsoft.com/office/word/2010/wordprocessingGroup" xmlns:wpi="http://schemas.microsoft.com/office/word/2010/wordprocessingInk" xmlns:wne="http://schemas.microsoft.com/office/word/2006/wordml" xmlns:wps="http://schemas.microsoft.com/office/word/2010/wordprocessingShape" mc:Ignorable="w14 wp14">
+<w:hdr xmlns:wpc="http://schemas.microsoft.com/office/word/2010/wordprocessingCanvas" xmlns:cx="http://schemas.microsoft.com/office/drawing/2014/chartex" xmlns:cx1="http://schemas.microsoft.com/office/drawing/2015/9/8/chartex" xmlns:cx2="http://schemas.microsoft.com/office/drawing/2015/10/21/chartex" xmlns:cx3="http://schemas.microsoft.com/office/drawing/2016/5/9/chartex" xmlns:cx4="http://schemas.microsoft.com/office/drawing/2016/5/10/chartex" xmlns:cx5="http://schemas.microsoft.com/office/drawing/2016/5/11/chartex" xmlns:cx6="http://schemas.microsoft.com/office/drawing/2016/5/12/chartex" xmlns:cx7="http://schemas.microsoft.com/office/drawing/2016/5/13/chartex" xmlns:cx8="http://schemas.microsoft.com/office/drawing/2016/5/14/chartex" xmlns:mc="http://schemas.openxmlformats.org/markup-compatibility/2006" xmlns:aink="http://schemas.microsoft.com/office/drawing/2016/ink" xmlns:am3d="http://schemas.microsoft.com/office/drawing/2017/model3d" xmlns:o="urn:schemas-microsoft-com:office:office" xmlns:r="http://schemas.openxmlformats.org/officeDocument/2006/relationships" xmlns:m="http://schemas.openxmlformats.org/officeDocument/2006/math" xmlns:v="urn:schemas-microsoft-com:vml" xmlns:wp14="http://schemas.microsoft.com/office/word/2010/wordprocessingDrawing" xmlns:wp="http://schemas.openxmlformats.org/drawingml/2006/wordprocessingDrawing" xmlns:w10="urn:schemas-microsoft-com:office:word" xmlns:w="http://schemas.openxmlformats.org/wordprocessingml/2006/main" xmlns:w14="http://schemas.microsoft.com/office/word/2010/wordml" xmlns:w15="http://schemas.microsoft.com/office/word/2012/wordml" xmlns:w16cex="http://schemas.microsoft.com/office/word/2018/wordml/cex" xmlns:w16cid="http://schemas.microsoft.com/office/word/2016/wordml/cid" xmlns:w16="http://schemas.microsoft.com/office/word/2018/wordml" xmlns:w16se="http://schemas.microsoft.com/office/word/2015/wordml/symex" xmlns:wpg="http://schemas.microsoft.com/office/word/2010/wordprocessingGroup" xmlns:wpi="http://schemas.microsoft.com/office/word/2010/wordprocessingInk" xmlns:wne="http://schemas.microsoft.com/office/word/2006/wordml" xmlns:wps="http://schemas.microsoft.com/office/word/2010/wordprocessingShape" mc:Ignorable="w14 w15 w16se w16cid w16 w16cex wp14">
   <w:p>
     <w:pPr>
       <w:pStyle w:val="Header"/>
@@ -14867,7 +14869,7 @@
 </file>
 
 <file path=word/header2.xml><?xml version="1.0" encoding="utf-8"?>
-<w:hdr xmlns:wpc="http://schemas.microsoft.com/office/word/2010/wordprocessingCanvas" xmlns:mc="http://schemas.openxmlformats.org/markup-compatibility/2006" xmlns:o="urn:schemas-microsoft-com:office:office" xmlns:r="http://schemas.openxmlformats.org/officeDocument/2006/relationships" xmlns:m="http://schemas.openxmlformats.org/officeDocument/2006/math" xmlns:v="urn:schemas-microsoft-com:vml" xmlns:wp14="http://schemas.microsoft.com/office/word/2010/wordprocessingDrawing" xmlns:wp="http://schemas.openxmlformats.org/drawingml/2006/wordprocessingDrawing" xmlns:w10="urn:schemas-microsoft-com:office:word" xmlns:w="http://schemas.openxmlformats.org/wordprocessingml/2006/main" xmlns:w14="http://schemas.microsoft.com/office/word/2010/wordml" xmlns:wpg="http://schemas.microsoft.com/office/word/2010/wordprocessingGroup" xmlns:wpi="http://schemas.microsoft.com/office/word/2010/wordprocessingInk" xmlns:wne="http://schemas.microsoft.com/office/word/2006/wordml" xmlns:wps="http://schemas.microsoft.com/office/word/2010/wordprocessingShape" mc:Ignorable="w14 wp14">
+<w:hdr xmlns:wpc="http://schemas.microsoft.com/office/word/2010/wordprocessingCanvas" xmlns:cx="http://schemas.microsoft.com/office/drawing/2014/chartex" xmlns:cx1="http://schemas.microsoft.com/office/drawing/2015/9/8/chartex" xmlns:cx2="http://schemas.microsoft.com/office/drawing/2015/10/21/chartex" xmlns:cx3="http://schemas.microsoft.com/office/drawing/2016/5/9/chartex" xmlns:cx4="http://schemas.microsoft.com/office/drawing/2016/5/10/chartex" xmlns:cx5="http://schemas.microsoft.com/office/drawing/2016/5/11/chartex" xmlns:cx6="http://schemas.microsoft.com/office/drawing/2016/5/12/chartex" xmlns:cx7="http://schemas.microsoft.com/office/drawing/2016/5/13/chartex" xmlns:cx8="http://schemas.microsoft.com/office/drawing/2016/5/14/chartex" xmlns:mc="http://schemas.openxmlformats.org/markup-compatibility/2006" xmlns:aink="http://schemas.microsoft.com/office/drawing/2016/ink" xmlns:am3d="http://schemas.microsoft.com/office/drawing/2017/model3d" xmlns:o="urn:schemas-microsoft-com:office:office" xmlns:r="http://schemas.openxmlformats.org/officeDocument/2006/relationships" xmlns:m="http://schemas.openxmlformats.org/officeDocument/2006/math" xmlns:v="urn:schemas-microsoft-com:vml" xmlns:wp14="http://schemas.microsoft.com/office/word/2010/wordprocessingDrawing" xmlns:wp="http://schemas.openxmlformats.org/drawingml/2006/wordprocessingDrawing" xmlns:w10="urn:schemas-microsoft-com:office:word" xmlns:w="http://schemas.openxmlformats.org/wordprocessingml/2006/main" xmlns:w14="http://schemas.microsoft.com/office/word/2010/wordml" xmlns:w15="http://schemas.microsoft.com/office/word/2012/wordml" xmlns:w16cex="http://schemas.microsoft.com/office/word/2018/wordml/cex" xmlns:w16cid="http://schemas.microsoft.com/office/word/2016/wordml/cid" xmlns:w16="http://schemas.microsoft.com/office/word/2018/wordml" xmlns:w16se="http://schemas.microsoft.com/office/word/2015/wordml/symex" xmlns:wpg="http://schemas.microsoft.com/office/word/2010/wordprocessingGroup" xmlns:wpi="http://schemas.microsoft.com/office/word/2010/wordprocessingInk" xmlns:wne="http://schemas.microsoft.com/office/word/2006/wordml" xmlns:wps="http://schemas.microsoft.com/office/word/2010/wordprocessingShape" mc:Ignorable="w14 w15 w16se w16cid w16 w16cex wp14">
   <w:p>
     <w:pPr>
       <w:pStyle w:val="Header"/>
@@ -14877,7 +14879,7 @@
 </file>
 
 <file path=word/header3.xml><?xml version="1.0" encoding="utf-8"?>
-<w:hdr xmlns:wpc="http://schemas.microsoft.com/office/word/2010/wordprocessingCanvas" xmlns:mc="http://schemas.openxmlformats.org/markup-compatibility/2006" xmlns:o="urn:schemas-microsoft-com:office:office" xmlns:r="http://schemas.openxmlformats.org/officeDocument/2006/relationships" xmlns:m="http://schemas.openxmlformats.org/officeDocument/2006/math" xmlns:v="urn:schemas-microsoft-com:vml" xmlns:wp14="http://schemas.microsoft.com/office/word/2010/wordprocessingDrawing" xmlns:wp="http://schemas.openxmlformats.org/drawingml/2006/wordprocessingDrawing" xmlns:w10="urn:schemas-microsoft-com:office:word" xmlns:w="http://schemas.openxmlformats.org/wordprocessingml/2006/main" xmlns:w14="http://schemas.microsoft.com/office/word/2010/wordml" xmlns:wpg="http://schemas.microsoft.com/office/word/2010/wordprocessingGroup" xmlns:wpi="http://schemas.microsoft.com/office/word/2010/wordprocessingInk" xmlns:wne="http://schemas.microsoft.com/office/word/2006/wordml" xmlns:wps="http://schemas.microsoft.com/office/word/2010/wordprocessingShape" mc:Ignorable="w14 wp14">
+<w:hdr xmlns:wpc="http://schemas.microsoft.com/office/word/2010/wordprocessingCanvas" xmlns:cx="http://schemas.microsoft.com/office/drawing/2014/chartex" xmlns:cx1="http://schemas.microsoft.com/office/drawing/2015/9/8/chartex" xmlns:cx2="http://schemas.microsoft.com/office/drawing/2015/10/21/chartex" xmlns:cx3="http://schemas.microsoft.com/office/drawing/2016/5/9/chartex" xmlns:cx4="http://schemas.microsoft.com/office/drawing/2016/5/10/chartex" xmlns:cx5="http://schemas.microsoft.com/office/drawing/2016/5/11/chartex" xmlns:cx6="http://schemas.microsoft.com/office/drawing/2016/5/12/chartex" xmlns:cx7="http://schemas.microsoft.com/office/drawing/2016/5/13/chartex" xmlns:cx8="http://schemas.microsoft.com/office/drawing/2016/5/14/chartex" xmlns:mc="http://schemas.openxmlformats.org/markup-compatibility/2006" xmlns:aink="http://schemas.microsoft.com/office/drawing/2016/ink" xmlns:am3d="http://schemas.microsoft.com/office/drawing/2017/model3d" xmlns:o="urn:schemas-microsoft-com:office:office" xmlns:r="http://schemas.openxmlformats.org/officeDocument/2006/relationships" xmlns:m="http://schemas.openxmlformats.org/officeDocument/2006/math" xmlns:v="urn:schemas-microsoft-com:vml" xmlns:wp14="http://schemas.microsoft.com/office/word/2010/wordprocessingDrawing" xmlns:wp="http://schemas.openxmlformats.org/drawingml/2006/wordprocessingDrawing" xmlns:w10="urn:schemas-microsoft-com:office:word" xmlns:w="http://schemas.openxmlformats.org/wordprocessingml/2006/main" xmlns:w14="http://schemas.microsoft.com/office/word/2010/wordml" xmlns:w15="http://schemas.microsoft.com/office/word/2012/wordml" xmlns:w16cex="http://schemas.microsoft.com/office/word/2018/wordml/cex" xmlns:w16cid="http://schemas.microsoft.com/office/word/2016/wordml/cid" xmlns:w16="http://schemas.microsoft.com/office/word/2018/wordml" xmlns:w16se="http://schemas.microsoft.com/office/word/2015/wordml/symex" xmlns:wpg="http://schemas.microsoft.com/office/word/2010/wordprocessingGroup" xmlns:wpi="http://schemas.microsoft.com/office/word/2010/wordprocessingInk" xmlns:wne="http://schemas.microsoft.com/office/word/2006/wordml" xmlns:wps="http://schemas.microsoft.com/office/word/2010/wordprocessingShape" mc:Ignorable="w14 w15 w16se w16cid w16 w16cex wp14">
   <w:p>
     <w:pPr>
       <w:pStyle w:val="Header"/>
@@ -14887,7 +14889,7 @@
 </file>
 
 <file path=word/header4.xml><?xml version="1.0" encoding="utf-8"?>
-<w:hdr xmlns:wpc="http://schemas.microsoft.com/office/word/2010/wordprocessingCanvas" xmlns:mc="http://schemas.openxmlformats.org/markup-compatibility/2006" xmlns:o="urn:schemas-microsoft-com:office:office" xmlns:r="http://schemas.openxmlformats.org/officeDocument/2006/relationships" xmlns:m="http://schemas.openxmlformats.org/officeDocument/2006/math" xmlns:v="urn:schemas-microsoft-com:vml" xmlns:wp14="http://schemas.microsoft.com/office/word/2010/wordprocessingDrawing" xmlns:wp="http://schemas.openxmlformats.org/drawingml/2006/wordprocessingDrawing" xmlns:w10="urn:schemas-microsoft-com:office:word" xmlns:w="http://schemas.openxmlformats.org/wordprocessingml/2006/main" xmlns:w14="http://schemas.microsoft.com/office/word/2010/wordml" xmlns:wpg="http://schemas.microsoft.com/office/word/2010/wordprocessingGroup" xmlns:wpi="http://schemas.microsoft.com/office/word/2010/wordprocessingInk" xmlns:wne="http://schemas.microsoft.com/office/word/2006/wordml" xmlns:wps="http://schemas.microsoft.com/office/word/2010/wordprocessingShape" mc:Ignorable="w14 wp14">
+<w:hdr xmlns:wpc="http://schemas.microsoft.com/office/word/2010/wordprocessingCanvas" xmlns:cx="http://schemas.microsoft.com/office/drawing/2014/chartex" xmlns:cx1="http://schemas.microsoft.com/office/drawing/2015/9/8/chartex" xmlns:cx2="http://schemas.microsoft.com/office/drawing/2015/10/21/chartex" xmlns:cx3="http://schemas.microsoft.com/office/drawing/2016/5/9/chartex" xmlns:cx4="http://schemas.microsoft.com/office/drawing/2016/5/10/chartex" xmlns:cx5="http://schemas.microsoft.com/office/drawing/2016/5/11/chartex" xmlns:cx6="http://schemas.microsoft.com/office/drawing/2016/5/12/chartex" xmlns:cx7="http://schemas.microsoft.com/office/drawing/2016/5/13/chartex" xmlns:cx8="http://schemas.microsoft.com/office/drawing/2016/5/14/chartex" xmlns:mc="http://schemas.openxmlformats.org/markup-compatibility/2006" xmlns:aink="http://schemas.microsoft.com/office/drawing/2016/ink" xmlns:am3d="http://schemas.microsoft.com/office/drawing/2017/model3d" xmlns:o="urn:schemas-microsoft-com:office:office" xmlns:r="http://schemas.openxmlformats.org/officeDocument/2006/relationships" xmlns:m="http://schemas.openxmlformats.org/officeDocument/2006/math" xmlns:v="urn:schemas-microsoft-com:vml" xmlns:wp14="http://schemas.microsoft.com/office/word/2010/wordprocessingDrawing" xmlns:wp="http://schemas.openxmlformats.org/drawingml/2006/wordprocessingDrawing" xmlns:w10="urn:schemas-microsoft-com:office:word" xmlns:w="http://schemas.openxmlformats.org/wordprocessingml/2006/main" xmlns:w14="http://schemas.microsoft.com/office/word/2010/wordml" xmlns:w15="http://schemas.microsoft.com/office/word/2012/wordml" xmlns:w16cex="http://schemas.microsoft.com/office/word/2018/wordml/cex" xmlns:w16cid="http://schemas.microsoft.com/office/word/2016/wordml/cid" xmlns:w16="http://schemas.microsoft.com/office/word/2018/wordml" xmlns:w16se="http://schemas.microsoft.com/office/word/2015/wordml/symex" xmlns:wpg="http://schemas.microsoft.com/office/word/2010/wordprocessingGroup" xmlns:wpi="http://schemas.microsoft.com/office/word/2010/wordprocessingInk" xmlns:wne="http://schemas.microsoft.com/office/word/2006/wordml" xmlns:wps="http://schemas.microsoft.com/office/word/2010/wordprocessingShape" mc:Ignorable="w14 w15 w16se w16cid w16 w16cex wp14">
   <w:p>
     <w:pPr>
       <w:pStyle w:val="Header"/>
@@ -14897,7 +14899,7 @@
 </file>
 
 <file path=word/numbering.xml><?xml version="1.0" encoding="utf-8"?>
-<w:numbering xmlns:wpc="http://schemas.microsoft.com/office/word/2010/wordprocessingCanvas" xmlns:mc="http://schemas.openxmlformats.org/markup-compatibility/2006" xmlns:o="urn:schemas-microsoft-com:office:office" xmlns:r="http://schemas.openxmlformats.org/officeDocument/2006/relationships" xmlns:m="http://schemas.openxmlformats.org/officeDocument/2006/math" xmlns:v="urn:schemas-microsoft-com:vml" xmlns:wp14="http://schemas.microsoft.com/office/word/2010/wordprocessingDrawing" xmlns:wp="http://schemas.openxmlformats.org/drawingml/2006/wordprocessingDrawing" xmlns:w10="urn:schemas-microsoft-com:office:word" xmlns:w="http://schemas.openxmlformats.org/wordprocessingml/2006/main" xmlns:w14="http://schemas.microsoft.com/office/word/2010/wordml" xmlns:wpg="http://schemas.microsoft.com/office/word/2010/wordprocessingGroup" xmlns:wpi="http://schemas.microsoft.com/office/word/2010/wordprocessingInk" xmlns:wne="http://schemas.microsoft.com/office/word/2006/wordml" xmlns:wps="http://schemas.microsoft.com/office/word/2010/wordprocessingShape" mc:Ignorable="w14 wp14">
+<w:numbering xmlns:wpc="http://schemas.microsoft.com/office/word/2010/wordprocessingCanvas" xmlns:cx="http://schemas.microsoft.com/office/drawing/2014/chartex" xmlns:cx1="http://schemas.microsoft.com/office/drawing/2015/9/8/chartex" xmlns:cx2="http://schemas.microsoft.com/office/drawing/2015/10/21/chartex" xmlns:cx3="http://schemas.microsoft.com/office/drawing/2016/5/9/chartex" xmlns:cx4="http://schemas.microsoft.com/office/drawing/2016/5/10/chartex" xmlns:cx5="http://schemas.microsoft.com/office/drawing/2016/5/11/chartex" xmlns:cx6="http://schemas.microsoft.com/office/drawing/2016/5/12/chartex" xmlns:cx7="http://schemas.microsoft.com/office/drawing/2016/5/13/chartex" xmlns:cx8="http://schemas.microsoft.com/office/drawing/2016/5/14/chartex" xmlns:mc="http://schemas.openxmlformats.org/markup-compatibility/2006" xmlns:aink="http://schemas.microsoft.com/office/drawing/2016/ink" xmlns:am3d="http://schemas.microsoft.com/office/drawing/2017/model3d" xmlns:o="urn:schemas-microsoft-com:office:office" xmlns:r="http://schemas.openxmlformats.org/officeDocument/2006/relationships" xmlns:m="http://schemas.openxmlformats.org/officeDocument/2006/math" xmlns:v="urn:schemas-microsoft-com:vml" xmlns:wp14="http://schemas.microsoft.com/office/word/2010/wordprocessingDrawing" xmlns:wp="http://schemas.openxmlformats.org/drawingml/2006/wordprocessingDrawing" xmlns:w10="urn:schemas-microsoft-com:office:word" xmlns:w="http://schemas.openxmlformats.org/wordprocessingml/2006/main" xmlns:w14="http://schemas.microsoft.com/office/word/2010/wordml" xmlns:w15="http://schemas.microsoft.com/office/word/2012/wordml" xmlns:w16cex="http://schemas.microsoft.com/office/word/2018/wordml/cex" xmlns:w16cid="http://schemas.microsoft.com/office/word/2016/wordml/cid" xmlns:w16="http://schemas.microsoft.com/office/word/2018/wordml" xmlns:w16se="http://schemas.microsoft.com/office/word/2015/wordml/symex" xmlns:wpg="http://schemas.microsoft.com/office/word/2010/wordprocessingGroup" xmlns:wpi="http://schemas.microsoft.com/office/word/2010/wordprocessingInk" xmlns:wne="http://schemas.microsoft.com/office/word/2006/wordml" xmlns:wps="http://schemas.microsoft.com/office/word/2010/wordprocessingShape" mc:Ignorable="w14 w15 w16se w16cid w16 w16cex wp14">
   <w:numPicBullet w:numPicBulletId="0">
     <w:pict>
       <v:shapetype id="_x0000_t75" coordsize="21600,21600" o:spt="75" o:preferrelative="t" path="m@4@5l@4@11@9@11@9@5xe" filled="f" stroked="f">
@@ -14919,12 +14921,12 @@
         <v:path o:extrusionok="f" gradientshapeok="t" o:connecttype="rect"/>
         <o:lock v:ext="edit" aspectratio="t"/>
       </v:shapetype>
-      <v:shape id="_x0000_i1029" type="#_x0000_t75" style="width:7.5pt;height:7.5pt" o:bullet="t">
+      <v:shape id="_x0000_i1151" type="#_x0000_t75" style="width:7.8pt;height:7.8pt" o:bullet="t">
         <v:imagedata r:id="rId1" o:title="Word Work File L_1265246123"/>
       </v:shape>
     </w:pict>
   </w:numPicBullet>
-  <w:abstractNum w:abstractNumId="0">
+  <w:abstractNum w:abstractNumId="0" w15:restartNumberingAfterBreak="0">
     <w:nsid w:val="003B0A7F"/>
     <w:multiLevelType w:val="hybridMultilevel"/>
     <w:tmpl w:val="9D98786A"/>
@@ -15036,7 +15038,7 @@
       </w:rPr>
     </w:lvl>
   </w:abstractNum>
-  <w:abstractNum w:abstractNumId="1">
+  <w:abstractNum w:abstractNumId="1" w15:restartNumberingAfterBreak="0">
     <w:nsid w:val="01E30E07"/>
     <w:multiLevelType w:val="hybridMultilevel"/>
     <w:tmpl w:val="6B10D344"/>
@@ -15125,7 +15127,7 @@
       </w:pPr>
     </w:lvl>
   </w:abstractNum>
-  <w:abstractNum w:abstractNumId="2">
+  <w:abstractNum w:abstractNumId="2" w15:restartNumberingAfterBreak="0">
     <w:nsid w:val="01E67160"/>
     <w:multiLevelType w:val="hybridMultilevel"/>
     <w:tmpl w:val="C42E8C98"/>
@@ -15266,7 +15268,7 @@
       </w:rPr>
     </w:lvl>
   </w:abstractNum>
-  <w:abstractNum w:abstractNumId="3">
+  <w:abstractNum w:abstractNumId="3" w15:restartNumberingAfterBreak="0">
     <w:nsid w:val="06DA138A"/>
     <w:multiLevelType w:val="hybridMultilevel"/>
     <w:tmpl w:val="E52C454C"/>
@@ -15378,7 +15380,7 @@
       </w:rPr>
     </w:lvl>
   </w:abstractNum>
-  <w:abstractNum w:abstractNumId="4">
+  <w:abstractNum w:abstractNumId="4" w15:restartNumberingAfterBreak="0">
     <w:nsid w:val="0D290CF2"/>
     <w:multiLevelType w:val="hybridMultilevel"/>
     <w:tmpl w:val="2E561708"/>
@@ -15519,7 +15521,7 @@
       </w:rPr>
     </w:lvl>
   </w:abstractNum>
-  <w:abstractNum w:abstractNumId="5">
+  <w:abstractNum w:abstractNumId="5" w15:restartNumberingAfterBreak="0">
     <w:nsid w:val="1EDC1B39"/>
     <w:multiLevelType w:val="hybridMultilevel"/>
     <w:tmpl w:val="0430F738"/>
@@ -15660,7 +15662,7 @@
       </w:rPr>
     </w:lvl>
   </w:abstractNum>
-  <w:abstractNum w:abstractNumId="6">
+  <w:abstractNum w:abstractNumId="6" w15:restartNumberingAfterBreak="0">
     <w:nsid w:val="1FE01273"/>
     <w:multiLevelType w:val="hybridMultilevel"/>
     <w:tmpl w:val="79B6A7A4"/>
@@ -15807,7 +15809,7 @@
       </w:rPr>
     </w:lvl>
   </w:abstractNum>
-  <w:abstractNum w:abstractNumId="7">
+  <w:abstractNum w:abstractNumId="7" w15:restartNumberingAfterBreak="0">
     <w:nsid w:val="248D5EBA"/>
     <w:multiLevelType w:val="multilevel"/>
     <w:tmpl w:val="0409001D"/>
@@ -15893,7 +15895,7 @@
       </w:pPr>
     </w:lvl>
   </w:abstractNum>
-  <w:abstractNum w:abstractNumId="8">
+  <w:abstractNum w:abstractNumId="8" w15:restartNumberingAfterBreak="0">
     <w:nsid w:val="26792497"/>
     <w:multiLevelType w:val="hybridMultilevel"/>
     <w:tmpl w:val="6B10D344"/>
@@ -15982,7 +15984,7 @@
       </w:pPr>
     </w:lvl>
   </w:abstractNum>
-  <w:abstractNum w:abstractNumId="9">
+  <w:abstractNum w:abstractNumId="9" w15:restartNumberingAfterBreak="0">
     <w:nsid w:val="2DCB6FC3"/>
     <w:multiLevelType w:val="hybridMultilevel"/>
     <w:tmpl w:val="AF12DA76"/>
@@ -16094,7 +16096,7 @@
       </w:rPr>
     </w:lvl>
   </w:abstractNum>
-  <w:abstractNum w:abstractNumId="10">
+  <w:abstractNum w:abstractNumId="10" w15:restartNumberingAfterBreak="0">
     <w:nsid w:val="31C04F71"/>
     <w:multiLevelType w:val="hybridMultilevel"/>
     <w:tmpl w:val="6B10D344"/>
@@ -16183,7 +16185,7 @@
       </w:pPr>
     </w:lvl>
   </w:abstractNum>
-  <w:abstractNum w:abstractNumId="11">
+  <w:abstractNum w:abstractNumId="11" w15:restartNumberingAfterBreak="0">
     <w:nsid w:val="31D60DCD"/>
     <w:multiLevelType w:val="hybridMultilevel"/>
     <w:tmpl w:val="3036E76C"/>
@@ -16296,7 +16298,7 @@
       </w:rPr>
     </w:lvl>
   </w:abstractNum>
-  <w:abstractNum w:abstractNumId="12">
+  <w:abstractNum w:abstractNumId="12" w15:restartNumberingAfterBreak="0">
     <w:nsid w:val="34BA7B25"/>
     <w:multiLevelType w:val="hybridMultilevel"/>
     <w:tmpl w:val="6B10D344"/>
@@ -16385,7 +16387,7 @@
       </w:pPr>
     </w:lvl>
   </w:abstractNum>
-  <w:abstractNum w:abstractNumId="13">
+  <w:abstractNum w:abstractNumId="13" w15:restartNumberingAfterBreak="0">
     <w:nsid w:val="352165A1"/>
     <w:multiLevelType w:val="hybridMultilevel"/>
     <w:tmpl w:val="768AFF9A"/>
@@ -16526,7 +16528,7 @@
       </w:rPr>
     </w:lvl>
   </w:abstractNum>
-  <w:abstractNum w:abstractNumId="14">
+  <w:abstractNum w:abstractNumId="14" w15:restartNumberingAfterBreak="0">
     <w:nsid w:val="3669209D"/>
     <w:multiLevelType w:val="hybridMultilevel"/>
     <w:tmpl w:val="6B10D344"/>
@@ -16615,7 +16617,7 @@
       </w:pPr>
     </w:lvl>
   </w:abstractNum>
-  <w:abstractNum w:abstractNumId="15">
+  <w:abstractNum w:abstractNumId="15" w15:restartNumberingAfterBreak="0">
     <w:nsid w:val="38A66F50"/>
     <w:multiLevelType w:val="hybridMultilevel"/>
     <w:tmpl w:val="39B42B92"/>
@@ -16729,7 +16731,7 @@
       </w:rPr>
     </w:lvl>
   </w:abstractNum>
-  <w:abstractNum w:abstractNumId="16">
+  <w:abstractNum w:abstractNumId="16" w15:restartNumberingAfterBreak="0">
     <w:nsid w:val="430F4B12"/>
     <w:multiLevelType w:val="hybridMultilevel"/>
     <w:tmpl w:val="6B10D344"/>
@@ -16818,7 +16820,7 @@
       </w:pPr>
     </w:lvl>
   </w:abstractNum>
-  <w:abstractNum w:abstractNumId="17">
+  <w:abstractNum w:abstractNumId="17" w15:restartNumberingAfterBreak="0">
     <w:nsid w:val="44960031"/>
     <w:multiLevelType w:val="hybridMultilevel"/>
     <w:tmpl w:val="1E8E9646"/>
@@ -16930,7 +16932,7 @@
       </w:rPr>
     </w:lvl>
   </w:abstractNum>
-  <w:abstractNum w:abstractNumId="18">
+  <w:abstractNum w:abstractNumId="18" w15:restartNumberingAfterBreak="0">
     <w:nsid w:val="453658EA"/>
     <w:multiLevelType w:val="hybridMultilevel"/>
     <w:tmpl w:val="6B10D344"/>
@@ -17019,7 +17021,7 @@
       </w:pPr>
     </w:lvl>
   </w:abstractNum>
-  <w:abstractNum w:abstractNumId="19">
+  <w:abstractNum w:abstractNumId="19" w15:restartNumberingAfterBreak="0">
     <w:nsid w:val="460D282A"/>
     <w:multiLevelType w:val="hybridMultilevel"/>
     <w:tmpl w:val="2CA88D46"/>
@@ -17133,7 +17135,7 @@
       </w:rPr>
     </w:lvl>
   </w:abstractNum>
-  <w:abstractNum w:abstractNumId="20">
+  <w:abstractNum w:abstractNumId="20" w15:restartNumberingAfterBreak="0">
     <w:nsid w:val="51F86A63"/>
     <w:multiLevelType w:val="hybridMultilevel"/>
     <w:tmpl w:val="75363708"/>
@@ -17267,7 +17269,7 @@
       </w:pPr>
     </w:lvl>
   </w:abstractNum>
-  <w:abstractNum w:abstractNumId="21">
+  <w:abstractNum w:abstractNumId="21" w15:restartNumberingAfterBreak="0">
     <w:nsid w:val="564F68E0"/>
     <w:multiLevelType w:val="hybridMultilevel"/>
     <w:tmpl w:val="380479E8"/>
@@ -17408,7 +17410,7 @@
       </w:rPr>
     </w:lvl>
   </w:abstractNum>
-  <w:abstractNum w:abstractNumId="22">
+  <w:abstractNum w:abstractNumId="22" w15:restartNumberingAfterBreak="0">
     <w:nsid w:val="56A377D1"/>
     <w:multiLevelType w:val="singleLevel"/>
     <w:tmpl w:val="86C48FB6"/>
@@ -17429,7 +17431,7 @@
       </w:rPr>
     </w:lvl>
   </w:abstractNum>
-  <w:abstractNum w:abstractNumId="23">
+  <w:abstractNum w:abstractNumId="23" w15:restartNumberingAfterBreak="0">
     <w:nsid w:val="57A64D84"/>
     <w:multiLevelType w:val="hybridMultilevel"/>
     <w:tmpl w:val="6B10D344"/>
@@ -17518,7 +17520,7 @@
       </w:pPr>
     </w:lvl>
   </w:abstractNum>
-  <w:abstractNum w:abstractNumId="24">
+  <w:abstractNum w:abstractNumId="24" w15:restartNumberingAfterBreak="0">
     <w:nsid w:val="5ABB72EB"/>
     <w:multiLevelType w:val="hybridMultilevel"/>
     <w:tmpl w:val="6B10D344"/>
@@ -17607,7 +17609,7 @@
       </w:pPr>
     </w:lvl>
   </w:abstractNum>
-  <w:abstractNum w:abstractNumId="25">
+  <w:abstractNum w:abstractNumId="25" w15:restartNumberingAfterBreak="0">
     <w:nsid w:val="5AEE378D"/>
     <w:multiLevelType w:val="hybridMultilevel"/>
     <w:tmpl w:val="3BEC20E6"/>
@@ -17750,7 +17752,7 @@
       </w:rPr>
     </w:lvl>
   </w:abstractNum>
-  <w:abstractNum w:abstractNumId="26">
+  <w:abstractNum w:abstractNumId="26" w15:restartNumberingAfterBreak="0">
     <w:nsid w:val="5C20139A"/>
     <w:multiLevelType w:val="hybridMultilevel"/>
     <w:tmpl w:val="6B10D344"/>
@@ -17839,7 +17841,7 @@
       </w:pPr>
     </w:lvl>
   </w:abstractNum>
-  <w:abstractNum w:abstractNumId="27">
+  <w:abstractNum w:abstractNumId="27" w15:restartNumberingAfterBreak="0">
     <w:nsid w:val="5E4A74C4"/>
     <w:multiLevelType w:val="hybridMultilevel"/>
     <w:tmpl w:val="6B10D344"/>
@@ -17928,7 +17930,7 @@
       </w:pPr>
     </w:lvl>
   </w:abstractNum>
-  <w:abstractNum w:abstractNumId="28">
+  <w:abstractNum w:abstractNumId="28" w15:restartNumberingAfterBreak="0">
     <w:nsid w:val="5E565A14"/>
     <w:multiLevelType w:val="hybridMultilevel"/>
     <w:tmpl w:val="1C80C782"/>
@@ -18018,7 +18020,7 @@
       </w:pPr>
     </w:lvl>
   </w:abstractNum>
-  <w:abstractNum w:abstractNumId="29">
+  <w:abstractNum w:abstractNumId="29" w15:restartNumberingAfterBreak="0">
     <w:nsid w:val="6468376B"/>
     <w:multiLevelType w:val="hybridMultilevel"/>
     <w:tmpl w:val="6B10D344"/>
@@ -18107,7 +18109,7 @@
       </w:pPr>
     </w:lvl>
   </w:abstractNum>
-  <w:abstractNum w:abstractNumId="30">
+  <w:abstractNum w:abstractNumId="30" w15:restartNumberingAfterBreak="0">
     <w:nsid w:val="666279C8"/>
     <w:multiLevelType w:val="multilevel"/>
     <w:tmpl w:val="0409001D"/>
@@ -18193,7 +18195,7 @@
       </w:pPr>
     </w:lvl>
   </w:abstractNum>
-  <w:abstractNum w:abstractNumId="31">
+  <w:abstractNum w:abstractNumId="31" w15:restartNumberingAfterBreak="0">
     <w:nsid w:val="6A447D7E"/>
     <w:multiLevelType w:val="multilevel"/>
     <w:tmpl w:val="87BE1FDA"/>
@@ -18333,7 +18335,7 @@
       </w:rPr>
     </w:lvl>
   </w:abstractNum>
-  <w:abstractNum w:abstractNumId="32">
+  <w:abstractNum w:abstractNumId="32" w15:restartNumberingAfterBreak="0">
     <w:nsid w:val="6DE83938"/>
     <w:multiLevelType w:val="hybridMultilevel"/>
     <w:tmpl w:val="6B10D344"/>
@@ -18422,7 +18424,7 @@
       </w:pPr>
     </w:lvl>
   </w:abstractNum>
-  <w:abstractNum w:abstractNumId="33">
+  <w:abstractNum w:abstractNumId="33" w15:restartNumberingAfterBreak="0">
     <w:nsid w:val="77030012"/>
     <w:multiLevelType w:val="hybridMultilevel"/>
     <w:tmpl w:val="6B10D344"/>
@@ -18511,7 +18513,7 @@
       </w:pPr>
     </w:lvl>
   </w:abstractNum>
-  <w:abstractNum w:abstractNumId="34">
+  <w:abstractNum w:abstractNumId="34" w15:restartNumberingAfterBreak="0">
     <w:nsid w:val="775E1916"/>
     <w:multiLevelType w:val="singleLevel"/>
     <w:tmpl w:val="0C3E1FC4"/>
@@ -18533,7 +18535,7 @@
       </w:rPr>
     </w:lvl>
   </w:abstractNum>
-  <w:abstractNum w:abstractNumId="35">
+  <w:abstractNum w:abstractNumId="35" w15:restartNumberingAfterBreak="0">
     <w:nsid w:val="794D62B2"/>
     <w:multiLevelType w:val="hybridMultilevel"/>
     <w:tmpl w:val="6B10D344"/>
@@ -18622,7 +18624,7 @@
       </w:pPr>
     </w:lvl>
   </w:abstractNum>
-  <w:abstractNum w:abstractNumId="36">
+  <w:abstractNum w:abstractNumId="36" w15:restartNumberingAfterBreak="0">
     <w:nsid w:val="7E2A593E"/>
     <w:multiLevelType w:val="hybridMultilevel"/>
     <w:tmpl w:val="6B10D344"/>
@@ -18711,7 +18713,7 @@
       </w:pPr>
     </w:lvl>
   </w:abstractNum>
-  <w:abstractNum w:abstractNumId="37">
+  <w:abstractNum w:abstractNumId="37" w15:restartNumberingAfterBreak="0">
     <w:nsid w:val="7FC219C7"/>
     <w:multiLevelType w:val="multilevel"/>
     <w:tmpl w:val="8C1202F6"/>
@@ -18973,7 +18975,7 @@
 </file>
 
 <file path=word/styles.xml><?xml version="1.0" encoding="utf-8"?>
-<w:styles xmlns:mc="http://schemas.openxmlformats.org/markup-compatibility/2006" xmlns:r="http://schemas.openxmlformats.org/officeDocument/2006/relationships" xmlns:w="http://schemas.openxmlformats.org/wordprocessingml/2006/main" xmlns:w14="http://schemas.microsoft.com/office/word/2010/wordml" mc:Ignorable="w14">
+<w:styles xmlns:mc="http://schemas.openxmlformats.org/markup-compatibility/2006" xmlns:r="http://schemas.openxmlformats.org/officeDocument/2006/relationships" xmlns:w="http://schemas.openxmlformats.org/wordprocessingml/2006/main" xmlns:w14="http://schemas.microsoft.com/office/word/2010/wordml" xmlns:w15="http://schemas.microsoft.com/office/word/2012/wordml" xmlns:w16cex="http://schemas.microsoft.com/office/word/2018/wordml/cex" xmlns:w16cid="http://schemas.microsoft.com/office/word/2016/wordml/cid" xmlns:w16="http://schemas.microsoft.com/office/word/2018/wordml" xmlns:w16se="http://schemas.microsoft.com/office/word/2015/wordml/symex" mc:Ignorable="w14 w15 w16se w16cid w16 w16cex">
   <w:docDefaults>
     <w:rPrDefault>
       <w:rPr>
@@ -18983,153 +18985,374 @@
     </w:rPrDefault>
     <w:pPrDefault/>
   </w:docDefaults>
-  <w:latentStyles w:defLockedState="0" w:defUIPriority="0" w:defSemiHidden="1" w:defUnhideWhenUsed="1" w:defQFormat="0" w:count="267">
-    <w:lsdException w:name="Normal" w:semiHidden="0" w:unhideWhenUsed="0" w:qFormat="1"/>
-    <w:lsdException w:name="heading 1" w:semiHidden="0" w:unhideWhenUsed="0" w:qFormat="1"/>
-    <w:lsdException w:name="heading 2" w:semiHidden="0" w:unhideWhenUsed="0" w:qFormat="1"/>
-    <w:lsdException w:name="heading 3" w:semiHidden="0" w:unhideWhenUsed="0" w:qFormat="1"/>
-    <w:lsdException w:name="heading 4" w:semiHidden="0" w:unhideWhenUsed="0" w:qFormat="1"/>
-    <w:lsdException w:name="heading 5" w:semiHidden="0" w:unhideWhenUsed="0" w:qFormat="1"/>
-    <w:lsdException w:name="heading 6" w:semiHidden="0" w:unhideWhenUsed="0"/>
-    <w:lsdException w:name="toc 1" w:uiPriority="39"/>
-    <w:lsdException w:name="toc 2" w:uiPriority="39"/>
-    <w:lsdException w:name="toc 3" w:uiPriority="39"/>
-    <w:lsdException w:name="toc 4" w:uiPriority="39"/>
-    <w:lsdException w:name="toc 5" w:uiPriority="39"/>
-    <w:lsdException w:name="toc 6" w:uiPriority="39"/>
-    <w:lsdException w:name="toc 7" w:uiPriority="39"/>
-    <w:lsdException w:name="toc 8" w:uiPriority="39"/>
-    <w:lsdException w:name="toc 9" w:uiPriority="39"/>
-    <w:lsdException w:name="header" w:uiPriority="99"/>
-    <w:lsdException w:name="footer" w:uiPriority="99"/>
-    <w:lsdException w:name="caption" w:qFormat="1"/>
-    <w:lsdException w:name="table of figures" w:uiPriority="99"/>
-    <w:lsdException w:name="List Number" w:semiHidden="0" w:unhideWhenUsed="0"/>
-    <w:lsdException w:name="List 4" w:semiHidden="0" w:unhideWhenUsed="0"/>
-    <w:lsdException w:name="List 5" w:semiHidden="0" w:unhideWhenUsed="0"/>
-    <w:lsdException w:name="Title" w:semiHidden="0" w:unhideWhenUsed="0" w:qFormat="1"/>
-    <w:lsdException w:name="Subtitle" w:semiHidden="0" w:unhideWhenUsed="0" w:qFormat="1"/>
-    <w:lsdException w:name="Salutation" w:semiHidden="0" w:unhideWhenUsed="0"/>
-    <w:lsdException w:name="Date" w:semiHidden="0" w:unhideWhenUsed="0"/>
-    <w:lsdException w:name="Body Text First Indent" w:semiHidden="0" w:unhideWhenUsed="0"/>
-    <w:lsdException w:name="Hyperlink" w:uiPriority="99"/>
-    <w:lsdException w:name="Strong" w:semiHidden="0" w:uiPriority="22" w:unhideWhenUsed="0" w:qFormat="1"/>
-    <w:lsdException w:name="Emphasis" w:semiHidden="0" w:unhideWhenUsed="0"/>
-    <w:lsdException w:name="Normal (Web)" w:uiPriority="99"/>
-    <w:lsdException w:name="HTML Preformatted" w:uiPriority="99"/>
-    <w:lsdException w:name="No List" w:uiPriority="99"/>
-    <w:lsdException w:name="Table Grid" w:semiHidden="0" w:uiPriority="39" w:unhideWhenUsed="0"/>
-    <w:lsdException w:name="Placeholder Text" w:uiPriority="99" w:unhideWhenUsed="0"/>
-    <w:lsdException w:name="No Spacing" w:semiHidden="0" w:uiPriority="1" w:unhideWhenUsed="0" w:qFormat="1"/>
-    <w:lsdException w:name="Light Shading" w:semiHidden="0" w:uiPriority="60" w:unhideWhenUsed="0"/>
-    <w:lsdException w:name="Light List" w:semiHidden="0" w:uiPriority="61" w:unhideWhenUsed="0"/>
-    <w:lsdException w:name="Light Grid" w:semiHidden="0" w:uiPriority="62" w:unhideWhenUsed="0"/>
-    <w:lsdException w:name="Medium Shading 1" w:semiHidden="0" w:uiPriority="63" w:unhideWhenUsed="0"/>
-    <w:lsdException w:name="Medium Shading 2" w:semiHidden="0" w:uiPriority="64" w:unhideWhenUsed="0"/>
-    <w:lsdException w:name="Medium List 1" w:semiHidden="0" w:uiPriority="65" w:unhideWhenUsed="0"/>
-    <w:lsdException w:name="Medium List 2" w:semiHidden="0" w:uiPriority="66" w:unhideWhenUsed="0"/>
-    <w:lsdException w:name="Medium Grid 1" w:semiHidden="0" w:uiPriority="67" w:unhideWhenUsed="0"/>
-    <w:lsdException w:name="Medium Grid 2" w:semiHidden="0" w:uiPriority="68" w:unhideWhenUsed="0"/>
-    <w:lsdException w:name="Medium Grid 3" w:semiHidden="0" w:uiPriority="69" w:unhideWhenUsed="0"/>
-    <w:lsdException w:name="Dark List" w:semiHidden="0" w:uiPriority="70" w:unhideWhenUsed="0"/>
-    <w:lsdException w:name="Colorful Shading" w:semiHidden="0" w:uiPriority="71" w:unhideWhenUsed="0"/>
-    <w:lsdException w:name="Colorful List" w:semiHidden="0" w:uiPriority="72" w:unhideWhenUsed="0"/>
-    <w:lsdException w:name="Colorful Grid" w:semiHidden="0" w:uiPriority="73" w:unhideWhenUsed="0"/>
-    <w:lsdException w:name="Light Shading Accent 1" w:semiHidden="0" w:uiPriority="60" w:unhideWhenUsed="0"/>
-    <w:lsdException w:name="Light List Accent 1" w:semiHidden="0" w:uiPriority="61" w:unhideWhenUsed="0"/>
-    <w:lsdException w:name="Light Grid Accent 1" w:semiHidden="0" w:uiPriority="62" w:unhideWhenUsed="0"/>
-    <w:lsdException w:name="Medium Shading 1 Accent 1" w:semiHidden="0" w:uiPriority="63" w:unhideWhenUsed="0"/>
-    <w:lsdException w:name="Medium Shading 2 Accent 1" w:semiHidden="0" w:uiPriority="64" w:unhideWhenUsed="0"/>
-    <w:lsdException w:name="Medium List 1 Accent 1" w:semiHidden="0" w:uiPriority="65" w:unhideWhenUsed="0"/>
-    <w:lsdException w:name="Revision" w:uiPriority="99" w:unhideWhenUsed="0"/>
-    <w:lsdException w:name="List Paragraph" w:semiHidden="0" w:unhideWhenUsed="0"/>
-    <w:lsdException w:name="Quote" w:semiHidden="0" w:uiPriority="29" w:unhideWhenUsed="0" w:qFormat="1"/>
-    <w:lsdException w:name="Intense Quote" w:semiHidden="0" w:uiPriority="30" w:unhideWhenUsed="0" w:qFormat="1"/>
-    <w:lsdException w:name="Medium List 2 Accent 1" w:semiHidden="0" w:uiPriority="66" w:unhideWhenUsed="0"/>
-    <w:lsdException w:name="Medium Grid 1 Accent 1" w:semiHidden="0" w:uiPriority="67" w:unhideWhenUsed="0"/>
-    <w:lsdException w:name="Medium Grid 2 Accent 1" w:semiHidden="0" w:uiPriority="68" w:unhideWhenUsed="0"/>
-    <w:lsdException w:name="Medium Grid 3 Accent 1" w:semiHidden="0" w:uiPriority="69" w:unhideWhenUsed="0"/>
-    <w:lsdException w:name="Dark List Accent 1" w:semiHidden="0" w:uiPriority="70" w:unhideWhenUsed="0"/>
-    <w:lsdException w:name="Colorful Shading Accent 1" w:semiHidden="0" w:uiPriority="71" w:unhideWhenUsed="0"/>
-    <w:lsdException w:name="Colorful List Accent 1" w:semiHidden="0" w:uiPriority="72" w:unhideWhenUsed="0"/>
-    <w:lsdException w:name="Colorful Grid Accent 1" w:semiHidden="0" w:uiPriority="73" w:unhideWhenUsed="0"/>
-    <w:lsdException w:name="Light Shading Accent 2" w:semiHidden="0" w:uiPriority="60" w:unhideWhenUsed="0"/>
-    <w:lsdException w:name="Light List Accent 2" w:semiHidden="0" w:uiPriority="61" w:unhideWhenUsed="0"/>
-    <w:lsdException w:name="Light Grid Accent 2" w:semiHidden="0" w:uiPriority="62" w:unhideWhenUsed="0"/>
-    <w:lsdException w:name="Medium Shading 1 Accent 2" w:semiHidden="0" w:uiPriority="63" w:unhideWhenUsed="0"/>
-    <w:lsdException w:name="Medium Shading 2 Accent 2" w:semiHidden="0" w:uiPriority="64" w:unhideWhenUsed="0"/>
-    <w:lsdException w:name="Medium List 1 Accent 2" w:semiHidden="0" w:uiPriority="65" w:unhideWhenUsed="0"/>
-    <w:lsdException w:name="Medium List 2 Accent 2" w:semiHidden="0" w:uiPriority="66" w:unhideWhenUsed="0"/>
-    <w:lsdException w:name="Medium Grid 1 Accent 2" w:semiHidden="0" w:uiPriority="67" w:unhideWhenUsed="0"/>
-    <w:lsdException w:name="Medium Grid 2 Accent 2" w:semiHidden="0" w:uiPriority="68" w:unhideWhenUsed="0"/>
-    <w:lsdException w:name="Medium Grid 3 Accent 2" w:semiHidden="0" w:uiPriority="69" w:unhideWhenUsed="0"/>
-    <w:lsdException w:name="Dark List Accent 2" w:semiHidden="0" w:uiPriority="70" w:unhideWhenUsed="0"/>
-    <w:lsdException w:name="Colorful Shading Accent 2" w:semiHidden="0" w:uiPriority="71" w:unhideWhenUsed="0"/>
-    <w:lsdException w:name="Colorful List Accent 2" w:semiHidden="0" w:uiPriority="72" w:unhideWhenUsed="0"/>
-    <w:lsdException w:name="Colorful Grid Accent 2" w:semiHidden="0" w:uiPriority="73" w:unhideWhenUsed="0"/>
-    <w:lsdException w:name="Light Shading Accent 3" w:semiHidden="0" w:uiPriority="60" w:unhideWhenUsed="0"/>
-    <w:lsdException w:name="Light List Accent 3" w:semiHidden="0" w:uiPriority="61" w:unhideWhenUsed="0"/>
-    <w:lsdException w:name="Light Grid Accent 3" w:semiHidden="0" w:uiPriority="62" w:unhideWhenUsed="0"/>
-    <w:lsdException w:name="Medium Shading 1 Accent 3" w:semiHidden="0" w:uiPriority="63" w:unhideWhenUsed="0"/>
-    <w:lsdException w:name="Medium Shading 2 Accent 3" w:semiHidden="0" w:uiPriority="64" w:unhideWhenUsed="0"/>
-    <w:lsdException w:name="Medium List 1 Accent 3" w:semiHidden="0" w:uiPriority="65" w:unhideWhenUsed="0"/>
-    <w:lsdException w:name="Medium List 2 Accent 3" w:semiHidden="0" w:uiPriority="66" w:unhideWhenUsed="0"/>
-    <w:lsdException w:name="Medium Grid 1 Accent 3" w:semiHidden="0" w:uiPriority="67" w:unhideWhenUsed="0"/>
-    <w:lsdException w:name="Medium Grid 2 Accent 3" w:semiHidden="0" w:uiPriority="68" w:unhideWhenUsed="0"/>
-    <w:lsdException w:name="Medium Grid 3 Accent 3" w:semiHidden="0" w:uiPriority="69" w:unhideWhenUsed="0"/>
-    <w:lsdException w:name="Dark List Accent 3" w:semiHidden="0" w:uiPriority="70" w:unhideWhenUsed="0"/>
-    <w:lsdException w:name="Colorful Shading Accent 3" w:semiHidden="0" w:uiPriority="71" w:unhideWhenUsed="0"/>
-    <w:lsdException w:name="Colorful List Accent 3" w:semiHidden="0" w:uiPriority="72" w:unhideWhenUsed="0"/>
-    <w:lsdException w:name="Colorful Grid Accent 3" w:semiHidden="0" w:uiPriority="73" w:unhideWhenUsed="0"/>
-    <w:lsdException w:name="Light Shading Accent 4" w:semiHidden="0" w:uiPriority="60" w:unhideWhenUsed="0"/>
-    <w:lsdException w:name="Light List Accent 4" w:semiHidden="0" w:uiPriority="61" w:unhideWhenUsed="0"/>
-    <w:lsdException w:name="Light Grid Accent 4" w:semiHidden="0" w:uiPriority="62" w:unhideWhenUsed="0"/>
-    <w:lsdException w:name="Medium Shading 1 Accent 4" w:semiHidden="0" w:uiPriority="63" w:unhideWhenUsed="0"/>
-    <w:lsdException w:name="Medium Shading 2 Accent 4" w:semiHidden="0" w:uiPriority="64" w:unhideWhenUsed="0"/>
-    <w:lsdException w:name="Medium List 1 Accent 4" w:semiHidden="0" w:uiPriority="65" w:unhideWhenUsed="0"/>
-    <w:lsdException w:name="Medium List 2 Accent 4" w:semiHidden="0" w:uiPriority="66" w:unhideWhenUsed="0"/>
-    <w:lsdException w:name="Medium Grid 1 Accent 4" w:semiHidden="0" w:uiPriority="67" w:unhideWhenUsed="0"/>
-    <w:lsdException w:name="Medium Grid 2 Accent 4" w:semiHidden="0" w:uiPriority="68" w:unhideWhenUsed="0"/>
-    <w:lsdException w:name="Medium Grid 3 Accent 4" w:semiHidden="0" w:uiPriority="69" w:unhideWhenUsed="0"/>
-    <w:lsdException w:name="Dark List Accent 4" w:semiHidden="0" w:uiPriority="70" w:unhideWhenUsed="0"/>
-    <w:lsdException w:name="Colorful Shading Accent 4" w:semiHidden="0" w:uiPriority="71" w:unhideWhenUsed="0"/>
-    <w:lsdException w:name="Colorful List Accent 4" w:semiHidden="0" w:uiPriority="72" w:unhideWhenUsed="0"/>
-    <w:lsdException w:name="Colorful Grid Accent 4" w:semiHidden="0" w:uiPriority="73" w:unhideWhenUsed="0"/>
-    <w:lsdException w:name="Light Shading Accent 5" w:semiHidden="0" w:uiPriority="60" w:unhideWhenUsed="0"/>
-    <w:lsdException w:name="Light List Accent 5" w:semiHidden="0" w:uiPriority="61" w:unhideWhenUsed="0"/>
-    <w:lsdException w:name="Light Grid Accent 5" w:semiHidden="0" w:uiPriority="62" w:unhideWhenUsed="0"/>
-    <w:lsdException w:name="Medium Shading 1 Accent 5" w:semiHidden="0" w:uiPriority="63" w:unhideWhenUsed="0"/>
-    <w:lsdException w:name="Medium Shading 2 Accent 5" w:semiHidden="0" w:uiPriority="64" w:unhideWhenUsed="0"/>
-    <w:lsdException w:name="Medium List 1 Accent 5" w:semiHidden="0" w:uiPriority="65" w:unhideWhenUsed="0"/>
-    <w:lsdException w:name="Medium List 2 Accent 5" w:semiHidden="0" w:uiPriority="66" w:unhideWhenUsed="0"/>
-    <w:lsdException w:name="Medium Grid 1 Accent 5" w:semiHidden="0" w:uiPriority="67" w:unhideWhenUsed="0"/>
-    <w:lsdException w:name="Medium Grid 2 Accent 5" w:semiHidden="0" w:uiPriority="68" w:unhideWhenUsed="0"/>
-    <w:lsdException w:name="Medium Grid 3 Accent 5" w:semiHidden="0" w:uiPriority="69" w:unhideWhenUsed="0"/>
-    <w:lsdException w:name="Dark List Accent 5" w:semiHidden="0" w:uiPriority="70" w:unhideWhenUsed="0"/>
-    <w:lsdException w:name="Colorful Shading Accent 5" w:semiHidden="0" w:uiPriority="71" w:unhideWhenUsed="0"/>
-    <w:lsdException w:name="Colorful List Accent 5" w:semiHidden="0" w:uiPriority="72" w:unhideWhenUsed="0"/>
-    <w:lsdException w:name="Colorful Grid Accent 5" w:semiHidden="0" w:uiPriority="73" w:unhideWhenUsed="0"/>
-    <w:lsdException w:name="Light Shading Accent 6" w:semiHidden="0" w:uiPriority="60" w:unhideWhenUsed="0"/>
-    <w:lsdException w:name="Light List Accent 6" w:semiHidden="0" w:uiPriority="61" w:unhideWhenUsed="0"/>
-    <w:lsdException w:name="Light Grid Accent 6" w:semiHidden="0" w:uiPriority="62" w:unhideWhenUsed="0"/>
-    <w:lsdException w:name="Medium Shading 1 Accent 6" w:semiHidden="0" w:uiPriority="63" w:unhideWhenUsed="0"/>
-    <w:lsdException w:name="Medium Shading 2 Accent 6" w:semiHidden="0" w:uiPriority="64" w:unhideWhenUsed="0"/>
-    <w:lsdException w:name="Medium List 1 Accent 6" w:semiHidden="0" w:uiPriority="65" w:unhideWhenUsed="0"/>
-    <w:lsdException w:name="Medium List 2 Accent 6" w:semiHidden="0" w:uiPriority="66" w:unhideWhenUsed="0"/>
-    <w:lsdException w:name="Medium Grid 1 Accent 6" w:semiHidden="0" w:uiPriority="67" w:unhideWhenUsed="0"/>
-    <w:lsdException w:name="Medium Grid 2 Accent 6" w:semiHidden="0" w:uiPriority="68" w:unhideWhenUsed="0"/>
-    <w:lsdException w:name="Medium Grid 3 Accent 6" w:semiHidden="0" w:uiPriority="69" w:unhideWhenUsed="0"/>
-    <w:lsdException w:name="Dark List Accent 6" w:semiHidden="0" w:uiPriority="70" w:unhideWhenUsed="0"/>
-    <w:lsdException w:name="Colorful Shading Accent 6" w:semiHidden="0" w:uiPriority="71" w:unhideWhenUsed="0"/>
-    <w:lsdException w:name="Colorful List Accent 6" w:semiHidden="0" w:uiPriority="72" w:unhideWhenUsed="0"/>
-    <w:lsdException w:name="Colorful Grid Accent 6" w:semiHidden="0" w:uiPriority="73" w:unhideWhenUsed="0"/>
-    <w:lsdException w:name="Subtle Emphasis" w:semiHidden="0" w:uiPriority="19" w:unhideWhenUsed="0" w:qFormat="1"/>
-    <w:lsdException w:name="Intense Emphasis" w:semiHidden="0" w:uiPriority="21" w:unhideWhenUsed="0" w:qFormat="1"/>
-    <w:lsdException w:name="Subtle Reference" w:semiHidden="0" w:uiPriority="31" w:unhideWhenUsed="0" w:qFormat="1"/>
-    <w:lsdException w:name="Intense Reference" w:semiHidden="0" w:uiPriority="32" w:unhideWhenUsed="0" w:qFormat="1"/>
-    <w:lsdException w:name="Book Title" w:semiHidden="0" w:uiPriority="33" w:unhideWhenUsed="0" w:qFormat="1"/>
-    <w:lsdException w:name="Bibliography" w:uiPriority="37"/>
-    <w:lsdException w:name="TOC Heading" w:uiPriority="39" w:qFormat="1"/>
+  <w:latentStyles w:defLockedState="0" w:defUIPriority="0" w:defSemiHidden="0" w:defUnhideWhenUsed="0" w:defQFormat="0" w:count="376">
+    <w:lsdException w:name="Normal" w:qFormat="1"/>
+    <w:lsdException w:name="heading 1" w:qFormat="1"/>
+    <w:lsdException w:name="heading 2" w:qFormat="1"/>
+    <w:lsdException w:name="heading 3" w:qFormat="1"/>
+    <w:lsdException w:name="heading 4" w:qFormat="1"/>
+    <w:lsdException w:name="heading 5" w:qFormat="1"/>
+    <w:lsdException w:name="heading 7" w:semiHidden="1" w:unhideWhenUsed="1"/>
+    <w:lsdException w:name="heading 8" w:semiHidden="1" w:unhideWhenUsed="1"/>
+    <w:lsdException w:name="heading 9" w:semiHidden="1" w:unhideWhenUsed="1"/>
+    <w:lsdException w:name="index 1" w:semiHidden="1" w:unhideWhenUsed="1"/>
+    <w:lsdException w:name="index 2" w:semiHidden="1" w:unhideWhenUsed="1"/>
+    <w:lsdException w:name="index 3" w:semiHidden="1" w:unhideWhenUsed="1"/>
+    <w:lsdException w:name="index 4" w:semiHidden="1" w:unhideWhenUsed="1"/>
+    <w:lsdException w:name="index 5" w:semiHidden="1" w:unhideWhenUsed="1"/>
+    <w:lsdException w:name="index 6" w:semiHidden="1" w:unhideWhenUsed="1"/>
+    <w:lsdException w:name="index 7" w:semiHidden="1" w:unhideWhenUsed="1"/>
+    <w:lsdException w:name="index 8" w:semiHidden="1" w:unhideWhenUsed="1"/>
+    <w:lsdException w:name="index 9" w:semiHidden="1" w:unhideWhenUsed="1"/>
+    <w:lsdException w:name="toc 1" w:semiHidden="1" w:uiPriority="39" w:unhideWhenUsed="1"/>
+    <w:lsdException w:name="toc 2" w:semiHidden="1" w:uiPriority="39" w:unhideWhenUsed="1"/>
+    <w:lsdException w:name="toc 3" w:semiHidden="1" w:uiPriority="39" w:unhideWhenUsed="1"/>
+    <w:lsdException w:name="toc 4" w:semiHidden="1" w:uiPriority="39" w:unhideWhenUsed="1"/>
+    <w:lsdException w:name="toc 5" w:semiHidden="1" w:uiPriority="39" w:unhideWhenUsed="1"/>
+    <w:lsdException w:name="toc 6" w:semiHidden="1" w:uiPriority="39" w:unhideWhenUsed="1"/>
+    <w:lsdException w:name="toc 7" w:semiHidden="1" w:uiPriority="39" w:unhideWhenUsed="1"/>
+    <w:lsdException w:name="toc 8" w:semiHidden="1" w:uiPriority="39" w:unhideWhenUsed="1"/>
+    <w:lsdException w:name="toc 9" w:semiHidden="1" w:uiPriority="39" w:unhideWhenUsed="1"/>
+    <w:lsdException w:name="Normal Indent" w:semiHidden="1" w:unhideWhenUsed="1"/>
+    <w:lsdException w:name="footnote text" w:semiHidden="1" w:unhideWhenUsed="1"/>
+    <w:lsdException w:name="annotation text" w:semiHidden="1" w:unhideWhenUsed="1"/>
+    <w:lsdException w:name="header" w:semiHidden="1" w:uiPriority="99" w:unhideWhenUsed="1"/>
+    <w:lsdException w:name="footer" w:semiHidden="1" w:uiPriority="99" w:unhideWhenUsed="1"/>
+    <w:lsdException w:name="index heading" w:semiHidden="1" w:unhideWhenUsed="1"/>
+    <w:lsdException w:name="caption" w:semiHidden="1" w:unhideWhenUsed="1" w:qFormat="1"/>
+    <w:lsdException w:name="table of figures" w:semiHidden="1" w:uiPriority="99" w:unhideWhenUsed="1"/>
+    <w:lsdException w:name="envelope address" w:semiHidden="1" w:unhideWhenUsed="1"/>
+    <w:lsdException w:name="envelope return" w:semiHidden="1" w:unhideWhenUsed="1"/>
+    <w:lsdException w:name="footnote reference" w:semiHidden="1" w:unhideWhenUsed="1"/>
+    <w:lsdException w:name="annotation reference" w:semiHidden="1" w:unhideWhenUsed="1"/>
+    <w:lsdException w:name="line number" w:semiHidden="1" w:unhideWhenUsed="1"/>
+    <w:lsdException w:name="page number" w:semiHidden="1" w:unhideWhenUsed="1"/>
+    <w:lsdException w:name="endnote reference" w:semiHidden="1" w:unhideWhenUsed="1"/>
+    <w:lsdException w:name="endnote text" w:semiHidden="1" w:unhideWhenUsed="1"/>
+    <w:lsdException w:name="table of authorities" w:semiHidden="1" w:unhideWhenUsed="1"/>
+    <w:lsdException w:name="macro" w:semiHidden="1" w:unhideWhenUsed="1"/>
+    <w:lsdException w:name="toa heading" w:semiHidden="1" w:unhideWhenUsed="1"/>
+    <w:lsdException w:name="List" w:semiHidden="1" w:unhideWhenUsed="1"/>
+    <w:lsdException w:name="List Bullet" w:semiHidden="1" w:unhideWhenUsed="1"/>
+    <w:lsdException w:name="List 2" w:semiHidden="1" w:unhideWhenUsed="1"/>
+    <w:lsdException w:name="List 3" w:semiHidden="1" w:unhideWhenUsed="1"/>
+    <w:lsdException w:name="List Bullet 2" w:semiHidden="1" w:unhideWhenUsed="1"/>
+    <w:lsdException w:name="List Bullet 3" w:semiHidden="1" w:unhideWhenUsed="1"/>
+    <w:lsdException w:name="List Bullet 4" w:semiHidden="1" w:unhideWhenUsed="1"/>
+    <w:lsdException w:name="List Bullet 5" w:semiHidden="1" w:unhideWhenUsed="1"/>
+    <w:lsdException w:name="List Number 2" w:semiHidden="1" w:unhideWhenUsed="1"/>
+    <w:lsdException w:name="List Number 3" w:semiHidden="1" w:unhideWhenUsed="1"/>
+    <w:lsdException w:name="List Number 4" w:semiHidden="1" w:unhideWhenUsed="1"/>
+    <w:lsdException w:name="List Number 5" w:semiHidden="1" w:unhideWhenUsed="1"/>
+    <w:lsdException w:name="Title" w:qFormat="1"/>
+    <w:lsdException w:name="Closing" w:semiHidden="1" w:unhideWhenUsed="1"/>
+    <w:lsdException w:name="Signature" w:semiHidden="1" w:unhideWhenUsed="1"/>
+    <w:lsdException w:name="Default Paragraph Font" w:semiHidden="1" w:unhideWhenUsed="1"/>
+    <w:lsdException w:name="Body Text" w:semiHidden="1" w:unhideWhenUsed="1"/>
+    <w:lsdException w:name="Body Text Indent" w:semiHidden="1" w:unhideWhenUsed="1"/>
+    <w:lsdException w:name="List Continue" w:semiHidden="1" w:unhideWhenUsed="1"/>
+    <w:lsdException w:name="List Continue 2" w:semiHidden="1" w:unhideWhenUsed="1"/>
+    <w:lsdException w:name="List Continue 3" w:semiHidden="1" w:unhideWhenUsed="1"/>
+    <w:lsdException w:name="List Continue 4" w:semiHidden="1" w:unhideWhenUsed="1"/>
+    <w:lsdException w:name="List Continue 5" w:semiHidden="1" w:unhideWhenUsed="1"/>
+    <w:lsdException w:name="Message Header" w:semiHidden="1" w:unhideWhenUsed="1"/>
+    <w:lsdException w:name="Subtitle" w:qFormat="1"/>
+    <w:lsdException w:name="Body Text First Indent 2" w:semiHidden="1" w:unhideWhenUsed="1"/>
+    <w:lsdException w:name="Note Heading" w:semiHidden="1" w:unhideWhenUsed="1"/>
+    <w:lsdException w:name="Body Text 2" w:semiHidden="1" w:unhideWhenUsed="1"/>
+    <w:lsdException w:name="Body Text 3" w:semiHidden="1" w:unhideWhenUsed="1"/>
+    <w:lsdException w:name="Body Text Indent 2" w:semiHidden="1" w:unhideWhenUsed="1"/>
+    <w:lsdException w:name="Body Text Indent 3" w:semiHidden="1" w:unhideWhenUsed="1"/>
+    <w:lsdException w:name="Block Text" w:semiHidden="1" w:unhideWhenUsed="1"/>
+    <w:lsdException w:name="Hyperlink" w:semiHidden="1" w:uiPriority="99" w:unhideWhenUsed="1"/>
+    <w:lsdException w:name="FollowedHyperlink" w:semiHidden="1" w:unhideWhenUsed="1"/>
+    <w:lsdException w:name="Strong" w:uiPriority="22" w:qFormat="1"/>
+    <w:lsdException w:name="Document Map" w:semiHidden="1" w:unhideWhenUsed="1"/>
+    <w:lsdException w:name="Plain Text" w:semiHidden="1" w:unhideWhenUsed="1"/>
+    <w:lsdException w:name="E-mail Signature" w:semiHidden="1" w:unhideWhenUsed="1"/>
+    <w:lsdException w:name="HTML Top of Form" w:semiHidden="1" w:unhideWhenUsed="1"/>
+    <w:lsdException w:name="HTML Bottom of Form" w:semiHidden="1" w:unhideWhenUsed="1"/>
+    <w:lsdException w:name="Normal (Web)" w:semiHidden="1" w:uiPriority="99" w:unhideWhenUsed="1"/>
+    <w:lsdException w:name="HTML Acronym" w:semiHidden="1" w:unhideWhenUsed="1"/>
+    <w:lsdException w:name="HTML Address" w:semiHidden="1" w:unhideWhenUsed="1"/>
+    <w:lsdException w:name="HTML Cite" w:semiHidden="1" w:unhideWhenUsed="1"/>
+    <w:lsdException w:name="HTML Code" w:semiHidden="1" w:unhideWhenUsed="1"/>
+    <w:lsdException w:name="HTML Definition" w:semiHidden="1" w:unhideWhenUsed="1"/>
+    <w:lsdException w:name="HTML Keyboard" w:semiHidden="1" w:unhideWhenUsed="1"/>
+    <w:lsdException w:name="HTML Preformatted" w:semiHidden="1" w:uiPriority="99" w:unhideWhenUsed="1"/>
+    <w:lsdException w:name="HTML Sample" w:semiHidden="1" w:unhideWhenUsed="1"/>
+    <w:lsdException w:name="HTML Typewriter" w:semiHidden="1" w:unhideWhenUsed="1"/>
+    <w:lsdException w:name="HTML Variable" w:semiHidden="1" w:unhideWhenUsed="1"/>
+    <w:lsdException w:name="Normal Table" w:semiHidden="1" w:unhideWhenUsed="1"/>
+    <w:lsdException w:name="annotation subject" w:semiHidden="1" w:unhideWhenUsed="1"/>
+    <w:lsdException w:name="No List" w:semiHidden="1" w:uiPriority="99" w:unhideWhenUsed="1"/>
+    <w:lsdException w:name="Outline List 1" w:semiHidden="1" w:unhideWhenUsed="1"/>
+    <w:lsdException w:name="Outline List 2" w:semiHidden="1" w:unhideWhenUsed="1"/>
+    <w:lsdException w:name="Outline List 3" w:semiHidden="1" w:unhideWhenUsed="1"/>
+    <w:lsdException w:name="Table Simple 1" w:semiHidden="1" w:unhideWhenUsed="1"/>
+    <w:lsdException w:name="Table Simple 2" w:semiHidden="1" w:unhideWhenUsed="1"/>
+    <w:lsdException w:name="Table Simple 3" w:semiHidden="1" w:unhideWhenUsed="1"/>
+    <w:lsdException w:name="Table Classic 1" w:semiHidden="1" w:unhideWhenUsed="1"/>
+    <w:lsdException w:name="Table Classic 2" w:semiHidden="1" w:unhideWhenUsed="1"/>
+    <w:lsdException w:name="Table Classic 3" w:semiHidden="1" w:unhideWhenUsed="1"/>
+    <w:lsdException w:name="Table Classic 4" w:semiHidden="1" w:unhideWhenUsed="1"/>
+    <w:lsdException w:name="Table Colorful 1" w:semiHidden="1" w:unhideWhenUsed="1"/>
+    <w:lsdException w:name="Table Colorful 2" w:semiHidden="1" w:unhideWhenUsed="1"/>
+    <w:lsdException w:name="Table Colorful 3" w:semiHidden="1" w:unhideWhenUsed="1"/>
+    <w:lsdException w:name="Table Columns 1" w:semiHidden="1" w:unhideWhenUsed="1"/>
+    <w:lsdException w:name="Table Columns 2" w:semiHidden="1" w:unhideWhenUsed="1"/>
+    <w:lsdException w:name="Table Columns 3" w:semiHidden="1" w:unhideWhenUsed="1"/>
+    <w:lsdException w:name="Table Columns 4" w:semiHidden="1" w:unhideWhenUsed="1"/>
+    <w:lsdException w:name="Table Columns 5" w:semiHidden="1" w:unhideWhenUsed="1"/>
+    <w:lsdException w:name="Table Grid 1" w:semiHidden="1" w:unhideWhenUsed="1"/>
+    <w:lsdException w:name="Table Grid 2" w:semiHidden="1" w:unhideWhenUsed="1"/>
+    <w:lsdException w:name="Table Grid 3" w:semiHidden="1" w:unhideWhenUsed="1"/>
+    <w:lsdException w:name="Table Grid 4" w:semiHidden="1" w:unhideWhenUsed="1"/>
+    <w:lsdException w:name="Table Grid 5" w:semiHidden="1" w:unhideWhenUsed="1"/>
+    <w:lsdException w:name="Table Grid 6" w:semiHidden="1" w:unhideWhenUsed="1"/>
+    <w:lsdException w:name="Table Grid 7" w:semiHidden="1" w:unhideWhenUsed="1"/>
+    <w:lsdException w:name="Table Grid 8" w:semiHidden="1" w:unhideWhenUsed="1"/>
+    <w:lsdException w:name="Table List 1" w:semiHidden="1" w:unhideWhenUsed="1"/>
+    <w:lsdException w:name="Table List 2" w:semiHidden="1" w:unhideWhenUsed="1"/>
+    <w:lsdException w:name="Table List 3" w:semiHidden="1" w:unhideWhenUsed="1"/>
+    <w:lsdException w:name="Table List 4" w:semiHidden="1" w:unhideWhenUsed="1"/>
+    <w:lsdException w:name="Table List 5" w:semiHidden="1" w:unhideWhenUsed="1"/>
+    <w:lsdException w:name="Table List 6" w:semiHidden="1" w:unhideWhenUsed="1"/>
+    <w:lsdException w:name="Table List 7" w:semiHidden="1" w:unhideWhenUsed="1"/>
+    <w:lsdException w:name="Table List 8" w:semiHidden="1" w:unhideWhenUsed="1"/>
+    <w:lsdException w:name="Table 3D effects 1" w:semiHidden="1" w:unhideWhenUsed="1"/>
+    <w:lsdException w:name="Table 3D effects 2" w:semiHidden="1" w:unhideWhenUsed="1"/>
+    <w:lsdException w:name="Table 3D effects 3" w:semiHidden="1" w:unhideWhenUsed="1"/>
+    <w:lsdException w:name="Table Contemporary" w:semiHidden="1" w:unhideWhenUsed="1"/>
+    <w:lsdException w:name="Table Elegant" w:semiHidden="1" w:unhideWhenUsed="1"/>
+    <w:lsdException w:name="Table Professional" w:semiHidden="1" w:unhideWhenUsed="1"/>
+    <w:lsdException w:name="Table Subtle 1" w:semiHidden="1" w:unhideWhenUsed="1"/>
+    <w:lsdException w:name="Table Subtle 2" w:semiHidden="1" w:unhideWhenUsed="1"/>
+    <w:lsdException w:name="Table Web 1" w:semiHidden="1" w:unhideWhenUsed="1"/>
+    <w:lsdException w:name="Table Web 2" w:semiHidden="1" w:unhideWhenUsed="1"/>
+    <w:lsdException w:name="Table Web 3" w:semiHidden="1" w:unhideWhenUsed="1"/>
+    <w:lsdException w:name="Balloon Text" w:semiHidden="1" w:unhideWhenUsed="1"/>
+    <w:lsdException w:name="Table Grid" w:uiPriority="39"/>
+    <w:lsdException w:name="Table Theme" w:semiHidden="1" w:unhideWhenUsed="1"/>
+    <w:lsdException w:name="Placeholder Text" w:semiHidden="1" w:uiPriority="99"/>
+    <w:lsdException w:name="No Spacing" w:uiPriority="1" w:qFormat="1"/>
+    <w:lsdException w:name="Light Shading" w:uiPriority="60"/>
+    <w:lsdException w:name="Light List" w:uiPriority="61"/>
+    <w:lsdException w:name="Light Grid" w:uiPriority="62"/>
+    <w:lsdException w:name="Medium Shading 1" w:uiPriority="63"/>
+    <w:lsdException w:name="Medium Shading 2" w:uiPriority="64"/>
+    <w:lsdException w:name="Medium List 1" w:uiPriority="65"/>
+    <w:lsdException w:name="Medium List 2" w:uiPriority="66"/>
+    <w:lsdException w:name="Medium Grid 1" w:uiPriority="67"/>
+    <w:lsdException w:name="Medium Grid 2" w:uiPriority="68"/>
+    <w:lsdException w:name="Medium Grid 3" w:uiPriority="69"/>
+    <w:lsdException w:name="Dark List" w:uiPriority="70"/>
+    <w:lsdException w:name="Colorful Shading" w:uiPriority="71"/>
+    <w:lsdException w:name="Colorful List" w:uiPriority="72"/>
+    <w:lsdException w:name="Colorful Grid" w:uiPriority="73"/>
+    <w:lsdException w:name="Light Shading Accent 1" w:uiPriority="60"/>
+    <w:lsdException w:name="Light List Accent 1" w:uiPriority="61"/>
+    <w:lsdException w:name="Light Grid Accent 1" w:uiPriority="62"/>
+    <w:lsdException w:name="Medium Shading 1 Accent 1" w:uiPriority="63"/>
+    <w:lsdException w:name="Medium Shading 2 Accent 1" w:uiPriority="64"/>
+    <w:lsdException w:name="Medium List 1 Accent 1" w:uiPriority="65"/>
+    <w:lsdException w:name="Revision" w:semiHidden="1" w:uiPriority="99"/>
+    <w:lsdException w:name="Quote" w:uiPriority="29" w:qFormat="1"/>
+    <w:lsdException w:name="Intense Quote" w:uiPriority="30" w:qFormat="1"/>
+    <w:lsdException w:name="Medium List 2 Accent 1" w:uiPriority="66"/>
+    <w:lsdException w:name="Medium Grid 1 Accent 1" w:uiPriority="67"/>
+    <w:lsdException w:name="Medium Grid 2 Accent 1" w:uiPriority="68"/>
+    <w:lsdException w:name="Medium Grid 3 Accent 1" w:uiPriority="69"/>
+    <w:lsdException w:name="Dark List Accent 1" w:uiPriority="70"/>
+    <w:lsdException w:name="Colorful Shading Accent 1" w:uiPriority="71"/>
+    <w:lsdException w:name="Colorful List Accent 1" w:uiPriority="72"/>
+    <w:lsdException w:name="Colorful Grid Accent 1" w:uiPriority="73"/>
+    <w:lsdException w:name="Light Shading Accent 2" w:uiPriority="60"/>
+    <w:lsdException w:name="Light List Accent 2" w:uiPriority="61"/>
+    <w:lsdException w:name="Light Grid Accent 2" w:uiPriority="62"/>
+    <w:lsdException w:name="Medium Shading 1 Accent 2" w:uiPriority="63"/>
+    <w:lsdException w:name="Medium Shading 2 Accent 2" w:uiPriority="64"/>
+    <w:lsdException w:name="Medium List 1 Accent 2" w:uiPriority="65"/>
+    <w:lsdException w:name="Medium List 2 Accent 2" w:uiPriority="66"/>
+    <w:lsdException w:name="Medium Grid 1 Accent 2" w:uiPriority="67"/>
+    <w:lsdException w:name="Medium Grid 2 Accent 2" w:uiPriority="68"/>
+    <w:lsdException w:name="Medium Grid 3 Accent 2" w:uiPriority="69"/>
+    <w:lsdException w:name="Dark List Accent 2" w:uiPriority="70"/>
+    <w:lsdException w:name="Colorful Shading Accent 2" w:uiPriority="71"/>
+    <w:lsdException w:name="Colorful List Accent 2" w:uiPriority="72"/>
+    <w:lsdException w:name="Colorful Grid Accent 2" w:uiPriority="73"/>
+    <w:lsdException w:name="Light Shading Accent 3" w:uiPriority="60"/>
+    <w:lsdException w:name="Light List Accent 3" w:uiPriority="61"/>
+    <w:lsdException w:name="Light Grid Accent 3" w:uiPriority="62"/>
+    <w:lsdException w:name="Medium Shading 1 Accent 3" w:uiPriority="63"/>
+    <w:lsdException w:name="Medium Shading 2 Accent 3" w:uiPriority="64"/>
+    <w:lsdException w:name="Medium List 1 Accent 3" w:uiPriority="65"/>
+    <w:lsdException w:name="Medium List 2 Accent 3" w:uiPriority="66"/>
+    <w:lsdException w:name="Medium Grid 1 Accent 3" w:uiPriority="67"/>
+    <w:lsdException w:name="Medium Grid 2 Accent 3" w:uiPriority="68"/>
+    <w:lsdException w:name="Medium Grid 3 Accent 3" w:uiPriority="69"/>
+    <w:lsdException w:name="Dark List Accent 3" w:uiPriority="70"/>
+    <w:lsdException w:name="Colorful Shading Accent 3" w:uiPriority="71"/>
+    <w:lsdException w:name="Colorful List Accent 3" w:uiPriority="72"/>
+    <w:lsdException w:name="Colorful Grid Accent 3" w:uiPriority="73"/>
+    <w:lsdException w:name="Light Shading Accent 4" w:uiPriority="60"/>
+    <w:lsdException w:name="Light List Accent 4" w:uiPriority="61"/>
+    <w:lsdException w:name="Light Grid Accent 4" w:uiPriority="62"/>
+    <w:lsdException w:name="Medium Shading 1 Accent 4" w:uiPriority="63"/>
+    <w:lsdException w:name="Medium Shading 2 Accent 4" w:uiPriority="64"/>
+    <w:lsdException w:name="Medium List 1 Accent 4" w:uiPriority="65"/>
+    <w:lsdException w:name="Medium List 2 Accent 4" w:uiPriority="66"/>
+    <w:lsdException w:name="Medium Grid 1 Accent 4" w:uiPriority="67"/>
+    <w:lsdException w:name="Medium Grid 2 Accent 4" w:uiPriority="68"/>
+    <w:lsdException w:name="Medium Grid 3 Accent 4" w:uiPriority="69"/>
+    <w:lsdException w:name="Dark List Accent 4" w:uiPriority="70"/>
+    <w:lsdException w:name="Colorful Shading Accent 4" w:uiPriority="71"/>
+    <w:lsdException w:name="Colorful List Accent 4" w:uiPriority="72"/>
+    <w:lsdException w:name="Colorful Grid Accent 4" w:uiPriority="73"/>
+    <w:lsdException w:name="Light Shading Accent 5" w:uiPriority="60"/>
+    <w:lsdException w:name="Light List Accent 5" w:uiPriority="61"/>
+    <w:lsdException w:name="Light Grid Accent 5" w:uiPriority="62"/>
+    <w:lsdException w:name="Medium Shading 1 Accent 5" w:uiPriority="63"/>
+    <w:lsdException w:name="Medium Shading 2 Accent 5" w:uiPriority="64"/>
+    <w:lsdException w:name="Medium List 1 Accent 5" w:uiPriority="65"/>
+    <w:lsdException w:name="Medium List 2 Accent 5" w:uiPriority="66"/>
+    <w:lsdException w:name="Medium Grid 1 Accent 5" w:uiPriority="67"/>
+    <w:lsdException w:name="Medium Grid 2 Accent 5" w:uiPriority="68"/>
+    <w:lsdException w:name="Medium Grid 3 Accent 5" w:uiPriority="69"/>
+    <w:lsdException w:name="Dark List Accent 5" w:uiPriority="70"/>
+    <w:lsdException w:name="Colorful Shading Accent 5" w:uiPriority="71"/>
+    <w:lsdException w:name="Colorful List Accent 5" w:uiPriority="72"/>
+    <w:lsdException w:name="Colorful Grid Accent 5" w:uiPriority="73"/>
+    <w:lsdException w:name="Light Shading Accent 6" w:uiPriority="60"/>
+    <w:lsdException w:name="Light List Accent 6" w:uiPriority="61"/>
+    <w:lsdException w:name="Light Grid Accent 6" w:uiPriority="62"/>
+    <w:lsdException w:name="Medium Shading 1 Accent 6" w:uiPriority="63"/>
+    <w:lsdException w:name="Medium Shading 2 Accent 6" w:uiPriority="64"/>
+    <w:lsdException w:name="Medium List 1 Accent 6" w:uiPriority="65"/>
+    <w:lsdException w:name="Medium List 2 Accent 6" w:uiPriority="66"/>
+    <w:lsdException w:name="Medium Grid 1 Accent 6" w:uiPriority="67"/>
+    <w:lsdException w:name="Medium Grid 2 Accent 6" w:uiPriority="68"/>
+    <w:lsdException w:name="Medium Grid 3 Accent 6" w:uiPriority="69"/>
+    <w:lsdException w:name="Dark List Accent 6" w:uiPriority="70"/>
+    <w:lsdException w:name="Colorful Shading Accent 6" w:uiPriority="71"/>
+    <w:lsdException w:name="Colorful List Accent 6" w:uiPriority="72"/>
+    <w:lsdException w:name="Colorful Grid Accent 6" w:uiPriority="73"/>
+    <w:lsdException w:name="Subtle Emphasis" w:uiPriority="19" w:qFormat="1"/>
+    <w:lsdException w:name="Intense Emphasis" w:uiPriority="21" w:qFormat="1"/>
+    <w:lsdException w:name="Subtle Reference" w:uiPriority="31" w:qFormat="1"/>
+    <w:lsdException w:name="Intense Reference" w:uiPriority="32" w:qFormat="1"/>
+    <w:lsdException w:name="Book Title" w:uiPriority="33" w:qFormat="1"/>
+    <w:lsdException w:name="Bibliography" w:semiHidden="1" w:uiPriority="37" w:unhideWhenUsed="1"/>
+    <w:lsdException w:name="TOC Heading" w:semiHidden="1" w:uiPriority="39" w:unhideWhenUsed="1" w:qFormat="1"/>
+    <w:lsdException w:name="Plain Table 1" w:uiPriority="41"/>
+    <w:lsdException w:name="Plain Table 2" w:uiPriority="42"/>
+    <w:lsdException w:name="Plain Table 3" w:uiPriority="43"/>
+    <w:lsdException w:name="Plain Table 4" w:uiPriority="44"/>
+    <w:lsdException w:name="Plain Table 5" w:uiPriority="45"/>
+    <w:lsdException w:name="Grid Table Light" w:uiPriority="40"/>
+    <w:lsdException w:name="Grid Table 1 Light" w:uiPriority="46"/>
+    <w:lsdException w:name="Grid Table 2" w:uiPriority="47"/>
+    <w:lsdException w:name="Grid Table 3" w:uiPriority="48"/>
+    <w:lsdException w:name="Grid Table 4" w:uiPriority="49"/>
+    <w:lsdException w:name="Grid Table 5 Dark" w:uiPriority="50"/>
+    <w:lsdException w:name="Grid Table 6 Colorful" w:uiPriority="51"/>
+    <w:lsdException w:name="Grid Table 7 Colorful" w:uiPriority="52"/>
+    <w:lsdException w:name="Grid Table 1 Light Accent 1" w:uiPriority="46"/>
+    <w:lsdException w:name="Grid Table 2 Accent 1" w:uiPriority="47"/>
+    <w:lsdException w:name="Grid Table 3 Accent 1" w:uiPriority="48"/>
+    <w:lsdException w:name="Grid Table 4 Accent 1" w:uiPriority="49"/>
+    <w:lsdException w:name="Grid Table 5 Dark Accent 1" w:uiPriority="50"/>
+    <w:lsdException w:name="Grid Table 6 Colorful Accent 1" w:uiPriority="51"/>
+    <w:lsdException w:name="Grid Table 7 Colorful Accent 1" w:uiPriority="52"/>
+    <w:lsdException w:name="Grid Table 1 Light Accent 2" w:uiPriority="46"/>
+    <w:lsdException w:name="Grid Table 2 Accent 2" w:uiPriority="47"/>
+    <w:lsdException w:name="Grid Table 3 Accent 2" w:uiPriority="48"/>
+    <w:lsdException w:name="Grid Table 4 Accent 2" w:uiPriority="49"/>
+    <w:lsdException w:name="Grid Table 5 Dark Accent 2" w:uiPriority="50"/>
+    <w:lsdException w:name="Grid Table 6 Colorful Accent 2" w:uiPriority="51"/>
+    <w:lsdException w:name="Grid Table 7 Colorful Accent 2" w:uiPriority="52"/>
+    <w:lsdException w:name="Grid Table 1 Light Accent 3" w:uiPriority="46"/>
+    <w:lsdException w:name="Grid Table 2 Accent 3" w:uiPriority="47"/>
+    <w:lsdException w:name="Grid Table 3 Accent 3" w:uiPriority="48"/>
+    <w:lsdException w:name="Grid Table 4 Accent 3" w:uiPriority="49"/>
+    <w:lsdException w:name="Grid Table 5 Dark Accent 3" w:uiPriority="50"/>
+    <w:lsdException w:name="Grid Table 6 Colorful Accent 3" w:uiPriority="51"/>
+    <w:lsdException w:name="Grid Table 7 Colorful Accent 3" w:uiPriority="52"/>
+    <w:lsdException w:name="Grid Table 1 Light Accent 4" w:uiPriority="46"/>
+    <w:lsdException w:name="Grid Table 2 Accent 4" w:uiPriority="47"/>
+    <w:lsdException w:name="Grid Table 3 Accent 4" w:uiPriority="48"/>
+    <w:lsdException w:name="Grid Table 4 Accent 4" w:uiPriority="49"/>
+    <w:lsdException w:name="Grid Table 5 Dark Accent 4" w:uiPriority="50"/>
+    <w:lsdException w:name="Grid Table 6 Colorful Accent 4" w:uiPriority="51"/>
+    <w:lsdException w:name="Grid Table 7 Colorful Accent 4" w:uiPriority="52"/>
+    <w:lsdException w:name="Grid Table 1 Light Accent 5" w:uiPriority="46"/>
+    <w:lsdException w:name="Grid Table 2 Accent 5" w:uiPriority="47"/>
+    <w:lsdException w:name="Grid Table 3 Accent 5" w:uiPriority="48"/>
+    <w:lsdException w:name="Grid Table 4 Accent 5" w:uiPriority="49"/>
+    <w:lsdException w:name="Grid Table 5 Dark Accent 5" w:uiPriority="50"/>
+    <w:lsdException w:name="Grid Table 6 Colorful Accent 5" w:uiPriority="51"/>
+    <w:lsdException w:name="Grid Table 7 Colorful Accent 5" w:uiPriority="52"/>
+    <w:lsdException w:name="Grid Table 1 Light Accent 6" w:uiPriority="46"/>
+    <w:lsdException w:name="Grid Table 2 Accent 6" w:uiPriority="47"/>
+    <w:lsdException w:name="Grid Table 3 Accent 6" w:uiPriority="48"/>
+    <w:lsdException w:name="Grid Table 4 Accent 6" w:uiPriority="49"/>
+    <w:lsdException w:name="Grid Table 5 Dark Accent 6" w:uiPriority="50"/>
+    <w:lsdException w:name="Grid Table 6 Colorful Accent 6" w:uiPriority="51"/>
+    <w:lsdException w:name="Grid Table 7 Colorful Accent 6" w:uiPriority="52"/>
+    <w:lsdException w:name="List Table 1 Light" w:uiPriority="46"/>
+    <w:lsdException w:name="List Table 2" w:uiPriority="47"/>
+    <w:lsdException w:name="List Table 3" w:uiPriority="48"/>
+    <w:lsdException w:name="List Table 4" w:uiPriority="49"/>
+    <w:lsdException w:name="List Table 5 Dark" w:uiPriority="50"/>
+    <w:lsdException w:name="List Table 6 Colorful" w:uiPriority="51"/>
+    <w:lsdException w:name="List Table 7 Colorful" w:uiPriority="52"/>
+    <w:lsdException w:name="List Table 1 Light Accent 1" w:uiPriority="46"/>
+    <w:lsdException w:name="List Table 2 Accent 1" w:uiPriority="47"/>
+    <w:lsdException w:name="List Table 3 Accent 1" w:uiPriority="48"/>
+    <w:lsdException w:name="List Table 4 Accent 1" w:uiPriority="49"/>
+    <w:lsdException w:name="List Table 5 Dark Accent 1" w:uiPriority="50"/>
+    <w:lsdException w:name="List Table 6 Colorful Accent 1" w:uiPriority="51"/>
+    <w:lsdException w:name="List Table 7 Colorful Accent 1" w:uiPriority="52"/>
+    <w:lsdException w:name="List Table 1 Light Accent 2" w:uiPriority="46"/>
+    <w:lsdException w:name="List Table 2 Accent 2" w:uiPriority="47"/>
+    <w:lsdException w:name="List Table 3 Accent 2" w:uiPriority="48"/>
+    <w:lsdException w:name="List Table 4 Accent 2" w:uiPriority="49"/>
+    <w:lsdException w:name="List Table 5 Dark Accent 2" w:uiPriority="50"/>
+    <w:lsdException w:name="List Table 6 Colorful Accent 2" w:uiPriority="51"/>
+    <w:lsdException w:name="List Table 7 Colorful Accent 2" w:uiPriority="52"/>
+    <w:lsdException w:name="List Table 1 Light Accent 3" w:uiPriority="46"/>
+    <w:lsdException w:name="List Table 2 Accent 3" w:uiPriority="47"/>
+    <w:lsdException w:name="List Table 3 Accent 3" w:uiPriority="48"/>
+    <w:lsdException w:name="List Table 4 Accent 3" w:uiPriority="49"/>
+    <w:lsdException w:name="List Table 5 Dark Accent 3" w:uiPriority="50"/>
+    <w:lsdException w:name="List Table 6 Colorful Accent 3" w:uiPriority="51"/>
+    <w:lsdException w:name="List Table 7 Colorful Accent 3" w:uiPriority="52"/>
+    <w:lsdException w:name="List Table 1 Light Accent 4" w:uiPriority="46"/>
+    <w:lsdException w:name="List Table 2 Accent 4" w:uiPriority="47"/>
+    <w:lsdException w:name="List Table 3 Accent 4" w:uiPriority="48"/>
+    <w:lsdException w:name="List Table 4 Accent 4" w:uiPriority="49"/>
+    <w:lsdException w:name="List Table 5 Dark Accent 4" w:uiPriority="50"/>
+    <w:lsdException w:name="List Table 6 Colorful Accent 4" w:uiPriority="51"/>
+    <w:lsdException w:name="List Table 7 Colorful Accent 4" w:uiPriority="52"/>
+    <w:lsdException w:name="List Table 1 Light Accent 5" w:uiPriority="46"/>
+    <w:lsdException w:name="List Table 2 Accent 5" w:uiPriority="47"/>
+    <w:lsdException w:name="List Table 3 Accent 5" w:uiPriority="48"/>
+    <w:lsdException w:name="List Table 4 Accent 5" w:uiPriority="49"/>
+    <w:lsdException w:name="List Table 5 Dark Accent 5" w:uiPriority="50"/>
+    <w:lsdException w:name="List Table 6 Colorful Accent 5" w:uiPriority="51"/>
+    <w:lsdException w:name="List Table 7 Colorful Accent 5" w:uiPriority="52"/>
+    <w:lsdException w:name="List Table 1 Light Accent 6" w:uiPriority="46"/>
+    <w:lsdException w:name="List Table 2 Accent 6" w:uiPriority="47"/>
+    <w:lsdException w:name="List Table 3 Accent 6" w:uiPriority="48"/>
+    <w:lsdException w:name="List Table 4 Accent 6" w:uiPriority="49"/>
+    <w:lsdException w:name="List Table 5 Dark Accent 6" w:uiPriority="50"/>
+    <w:lsdException w:name="List Table 6 Colorful Accent 6" w:uiPriority="51"/>
+    <w:lsdException w:name="List Table 7 Colorful Accent 6" w:uiPriority="52"/>
+    <w:lsdException w:name="Mention" w:semiHidden="1" w:uiPriority="99" w:unhideWhenUsed="1"/>
+    <w:lsdException w:name="Smart Hyperlink" w:semiHidden="1" w:uiPriority="99" w:unhideWhenUsed="1"/>
+    <w:lsdException w:name="Hashtag" w:semiHidden="1" w:uiPriority="99" w:unhideWhenUsed="1"/>
+    <w:lsdException w:name="Unresolved Mention" w:semiHidden="1" w:uiPriority="99" w:unhideWhenUsed="1"/>
+    <w:lsdException w:name="Smart Link" w:semiHidden="1" w:uiPriority="99" w:unhideWhenUsed="1"/>
   </w:latentStyles>
   <w:style w:type="paragraph" w:default="1" w:styleId="Normal">
     <w:name w:val="Normal"/>
@@ -20601,8 +20824,8 @@
       <w:szCs w:val="24"/>
     </w:rPr>
   </w:style>
-  <w:style w:type="table" w:customStyle="1" w:styleId="GridTable1LightAccent2">
-    <w:name w:val="Grid Table 1 Light Accent 2"/>
+  <w:style w:type="table" w:customStyle="1" w:styleId="GridTable1Light-Accent21">
+    <w:name w:val="Grid Table 1 Light - Accent 21"/>
     <w:basedOn w:val="TableNormal"/>
     <w:uiPriority w:val="46"/>
     <w:rsid w:val="005128D6"/>
@@ -20655,8 +20878,8 @@
       </w:rPr>
     </w:tblStylePr>
   </w:style>
-  <w:style w:type="table" w:customStyle="1" w:styleId="GridTable4Accent1">
-    <w:name w:val="Grid Table 4 Accent 1"/>
+  <w:style w:type="table" w:customStyle="1" w:styleId="GridTable4-Accent11">
+    <w:name w:val="Grid Table 4 - Accent 11"/>
     <w:basedOn w:val="TableNormal"/>
     <w:uiPriority w:val="49"/>
     <w:rsid w:val="005128D6"/>
@@ -20728,7 +20951,7 @@
       </w:tcPr>
     </w:tblStylePr>
   </w:style>
-  <w:style w:type="table" w:customStyle="1" w:styleId="GridTable4-Accent11">
+  <w:style w:type="table" w:customStyle="1" w:styleId="GridTable4-Accent110">
     <w:name w:val="Grid Table 4 - Accent 11"/>
     <w:basedOn w:val="TableNormal"/>
     <w:uiPriority w:val="49"/>
@@ -20801,8 +21024,8 @@
       </w:tcPr>
     </w:tblStylePr>
   </w:style>
-  <w:style w:type="character" w:customStyle="1" w:styleId="UnresolvedMention">
-    <w:name w:val="Unresolved Mention"/>
+  <w:style w:type="character" w:customStyle="1" w:styleId="UnresolvedMention1">
+    <w:name w:val="Unresolved Mention1"/>
     <w:basedOn w:val="DefaultParagraphFont"/>
     <w:rsid w:val="00557A05"/>
     <w:rPr>
@@ -21018,2054 +21241,8 @@
 </w:styles>
 </file>
 
-<file path=word/stylesWithEffects.xml><?xml version="1.0" encoding="utf-8"?>
-<w:styles xmlns:wpc="http://schemas.microsoft.com/office/word/2010/wordprocessingCanvas" xmlns:mc="http://schemas.openxmlformats.org/markup-compatibility/2006" xmlns:o="urn:schemas-microsoft-com:office:office" xmlns:r="http://schemas.openxmlformats.org/officeDocument/2006/relationships" xmlns:m="http://schemas.openxmlformats.org/officeDocument/2006/math" xmlns:v="urn:schemas-microsoft-com:vml" xmlns:wp14="http://schemas.microsoft.com/office/word/2010/wordprocessingDrawing" xmlns:wp="http://schemas.openxmlformats.org/drawingml/2006/wordprocessingDrawing" xmlns:w10="urn:schemas-microsoft-com:office:word" xmlns:w="http://schemas.openxmlformats.org/wordprocessingml/2006/main" xmlns:w14="http://schemas.microsoft.com/office/word/2010/wordml" xmlns:wpg="http://schemas.microsoft.com/office/word/2010/wordprocessingGroup" xmlns:wpi="http://schemas.microsoft.com/office/word/2010/wordprocessingInk" xmlns:wne="http://schemas.microsoft.com/office/word/2006/wordml" xmlns:wps="http://schemas.microsoft.com/office/word/2010/wordprocessingShape" mc:Ignorable="w14 wp14">
-  <w:docDefaults>
-    <w:rPrDefault>
-      <w:rPr>
-        <w:rFonts w:ascii="Times New Roman" w:eastAsia="Times New Roman" w:hAnsi="Times New Roman" w:cs="Times New Roman"/>
-        <w:lang w:val="en-US" w:eastAsia="en-US" w:bidi="ar-SA"/>
-      </w:rPr>
-    </w:rPrDefault>
-    <w:pPrDefault/>
-  </w:docDefaults>
-  <w:latentStyles w:defLockedState="0" w:defUIPriority="0" w:defSemiHidden="1" w:defUnhideWhenUsed="1" w:defQFormat="0" w:count="267">
-    <w:lsdException w:name="Normal" w:semiHidden="0" w:unhideWhenUsed="0" w:qFormat="1"/>
-    <w:lsdException w:name="heading 1" w:semiHidden="0" w:unhideWhenUsed="0" w:qFormat="1"/>
-    <w:lsdException w:name="heading 2" w:semiHidden="0" w:unhideWhenUsed="0" w:qFormat="1"/>
-    <w:lsdException w:name="heading 3" w:semiHidden="0" w:unhideWhenUsed="0" w:qFormat="1"/>
-    <w:lsdException w:name="heading 4" w:semiHidden="0" w:unhideWhenUsed="0" w:qFormat="1"/>
-    <w:lsdException w:name="heading 5" w:semiHidden="0" w:unhideWhenUsed="0" w:qFormat="1"/>
-    <w:lsdException w:name="heading 6" w:semiHidden="0" w:unhideWhenUsed="0"/>
-    <w:lsdException w:name="toc 1" w:uiPriority="39"/>
-    <w:lsdException w:name="toc 2" w:uiPriority="39"/>
-    <w:lsdException w:name="toc 3" w:uiPriority="39"/>
-    <w:lsdException w:name="toc 4" w:uiPriority="39"/>
-    <w:lsdException w:name="toc 5" w:uiPriority="39"/>
-    <w:lsdException w:name="toc 6" w:uiPriority="39"/>
-    <w:lsdException w:name="toc 7" w:uiPriority="39"/>
-    <w:lsdException w:name="toc 8" w:uiPriority="39"/>
-    <w:lsdException w:name="toc 9" w:uiPriority="39"/>
-    <w:lsdException w:name="header" w:uiPriority="99"/>
-    <w:lsdException w:name="footer" w:uiPriority="99"/>
-    <w:lsdException w:name="caption" w:qFormat="1"/>
-    <w:lsdException w:name="table of figures" w:uiPriority="99"/>
-    <w:lsdException w:name="List Number" w:semiHidden="0" w:unhideWhenUsed="0"/>
-    <w:lsdException w:name="List 4" w:semiHidden="0" w:unhideWhenUsed="0"/>
-    <w:lsdException w:name="List 5" w:semiHidden="0" w:unhideWhenUsed="0"/>
-    <w:lsdException w:name="Title" w:semiHidden="0" w:unhideWhenUsed="0" w:qFormat="1"/>
-    <w:lsdException w:name="Subtitle" w:semiHidden="0" w:unhideWhenUsed="0" w:qFormat="1"/>
-    <w:lsdException w:name="Salutation" w:semiHidden="0" w:unhideWhenUsed="0"/>
-    <w:lsdException w:name="Date" w:semiHidden="0" w:unhideWhenUsed="0"/>
-    <w:lsdException w:name="Body Text First Indent" w:semiHidden="0" w:unhideWhenUsed="0"/>
-    <w:lsdException w:name="Hyperlink" w:uiPriority="99"/>
-    <w:lsdException w:name="Strong" w:semiHidden="0" w:uiPriority="22" w:unhideWhenUsed="0" w:qFormat="1"/>
-    <w:lsdException w:name="Emphasis" w:semiHidden="0" w:unhideWhenUsed="0"/>
-    <w:lsdException w:name="Normal (Web)" w:uiPriority="99"/>
-    <w:lsdException w:name="HTML Preformatted" w:uiPriority="99"/>
-    <w:lsdException w:name="No List" w:uiPriority="99"/>
-    <w:lsdException w:name="Table Grid" w:semiHidden="0" w:uiPriority="39" w:unhideWhenUsed="0"/>
-    <w:lsdException w:name="Placeholder Text" w:uiPriority="99" w:unhideWhenUsed="0"/>
-    <w:lsdException w:name="No Spacing" w:semiHidden="0" w:uiPriority="1" w:unhideWhenUsed="0" w:qFormat="1"/>
-    <w:lsdException w:name="Light Shading" w:semiHidden="0" w:uiPriority="60" w:unhideWhenUsed="0"/>
-    <w:lsdException w:name="Light List" w:semiHidden="0" w:uiPriority="61" w:unhideWhenUsed="0"/>
-    <w:lsdException w:name="Light Grid" w:semiHidden="0" w:uiPriority="62" w:unhideWhenUsed="0"/>
-    <w:lsdException w:name="Medium Shading 1" w:semiHidden="0" w:uiPriority="63" w:unhideWhenUsed="0"/>
-    <w:lsdException w:name="Medium Shading 2" w:semiHidden="0" w:uiPriority="64" w:unhideWhenUsed="0"/>
-    <w:lsdException w:name="Medium List 1" w:semiHidden="0" w:uiPriority="65" w:unhideWhenUsed="0"/>
-    <w:lsdException w:name="Medium List 2" w:semiHidden="0" w:uiPriority="66" w:unhideWhenUsed="0"/>
-    <w:lsdException w:name="Medium Grid 1" w:semiHidden="0" w:uiPriority="67" w:unhideWhenUsed="0"/>
-    <w:lsdException w:name="Medium Grid 2" w:semiHidden="0" w:uiPriority="68" w:unhideWhenUsed="0"/>
-    <w:lsdException w:name="Medium Grid 3" w:semiHidden="0" w:uiPriority="69" w:unhideWhenUsed="0"/>
-    <w:lsdException w:name="Dark List" w:semiHidden="0" w:uiPriority="70" w:unhideWhenUsed="0"/>
-    <w:lsdException w:name="Colorful Shading" w:semiHidden="0" w:uiPriority="71" w:unhideWhenUsed="0"/>
-    <w:lsdException w:name="Colorful List" w:semiHidden="0" w:uiPriority="72" w:unhideWhenUsed="0"/>
-    <w:lsdException w:name="Colorful Grid" w:semiHidden="0" w:uiPriority="73" w:unhideWhenUsed="0"/>
-    <w:lsdException w:name="Light Shading Accent 1" w:semiHidden="0" w:uiPriority="60" w:unhideWhenUsed="0"/>
-    <w:lsdException w:name="Light List Accent 1" w:semiHidden="0" w:uiPriority="61" w:unhideWhenUsed="0"/>
-    <w:lsdException w:name="Light Grid Accent 1" w:semiHidden="0" w:uiPriority="62" w:unhideWhenUsed="0"/>
-    <w:lsdException w:name="Medium Shading 1 Accent 1" w:semiHidden="0" w:uiPriority="63" w:unhideWhenUsed="0"/>
-    <w:lsdException w:name="Medium Shading 2 Accent 1" w:semiHidden="0" w:uiPriority="64" w:unhideWhenUsed="0"/>
-    <w:lsdException w:name="Medium List 1 Accent 1" w:semiHidden="0" w:uiPriority="65" w:unhideWhenUsed="0"/>
-    <w:lsdException w:name="Revision" w:uiPriority="99" w:unhideWhenUsed="0"/>
-    <w:lsdException w:name="List Paragraph" w:semiHidden="0" w:unhideWhenUsed="0"/>
-    <w:lsdException w:name="Quote" w:semiHidden="0" w:uiPriority="29" w:unhideWhenUsed="0" w:qFormat="1"/>
-    <w:lsdException w:name="Intense Quote" w:semiHidden="0" w:uiPriority="30" w:unhideWhenUsed="0" w:qFormat="1"/>
-    <w:lsdException w:name="Medium List 2 Accent 1" w:semiHidden="0" w:uiPriority="66" w:unhideWhenUsed="0"/>
-    <w:lsdException w:name="Medium Grid 1 Accent 1" w:semiHidden="0" w:uiPriority="67" w:unhideWhenUsed="0"/>
-    <w:lsdException w:name="Medium Grid 2 Accent 1" w:semiHidden="0" w:uiPriority="68" w:unhideWhenUsed="0"/>
-    <w:lsdException w:name="Medium Grid 3 Accent 1" w:semiHidden="0" w:uiPriority="69" w:unhideWhenUsed="0"/>
-    <w:lsdException w:name="Dark List Accent 1" w:semiHidden="0" w:uiPriority="70" w:unhideWhenUsed="0"/>
-    <w:lsdException w:name="Colorful Shading Accent 1" w:semiHidden="0" w:uiPriority="71" w:unhideWhenUsed="0"/>
-    <w:lsdException w:name="Colorful List Accent 1" w:semiHidden="0" w:uiPriority="72" w:unhideWhenUsed="0"/>
-    <w:lsdException w:name="Colorful Grid Accent 1" w:semiHidden="0" w:uiPriority="73" w:unhideWhenUsed="0"/>
-    <w:lsdException w:name="Light Shading Accent 2" w:semiHidden="0" w:uiPriority="60" w:unhideWhenUsed="0"/>
-    <w:lsdException w:name="Light List Accent 2" w:semiHidden="0" w:uiPriority="61" w:unhideWhenUsed="0"/>
-    <w:lsdException w:name="Light Grid Accent 2" w:semiHidden="0" w:uiPriority="62" w:unhideWhenUsed="0"/>
-    <w:lsdException w:name="Medium Shading 1 Accent 2" w:semiHidden="0" w:uiPriority="63" w:unhideWhenUsed="0"/>
-    <w:lsdException w:name="Medium Shading 2 Accent 2" w:semiHidden="0" w:uiPriority="64" w:unhideWhenUsed="0"/>
-    <w:lsdException w:name="Medium List 1 Accent 2" w:semiHidden="0" w:uiPriority="65" w:unhideWhenUsed="0"/>
-    <w:lsdException w:name="Medium List 2 Accent 2" w:semiHidden="0" w:uiPriority="66" w:unhideWhenUsed="0"/>
-    <w:lsdException w:name="Medium Grid 1 Accent 2" w:semiHidden="0" w:uiPriority="67" w:unhideWhenUsed="0"/>
-    <w:lsdException w:name="Medium Grid 2 Accent 2" w:semiHidden="0" w:uiPriority="68" w:unhideWhenUsed="0"/>
-    <w:lsdException w:name="Medium Grid 3 Accent 2" w:semiHidden="0" w:uiPriority="69" w:unhideWhenUsed="0"/>
-    <w:lsdException w:name="Dark List Accent 2" w:semiHidden="0" w:uiPriority="70" w:unhideWhenUsed="0"/>
-    <w:lsdException w:name="Colorful Shading Accent 2" w:semiHidden="0" w:uiPriority="71" w:unhideWhenUsed="0"/>
-    <w:lsdException w:name="Colorful List Accent 2" w:semiHidden="0" w:uiPriority="72" w:unhideWhenUsed="0"/>
-    <w:lsdException w:name="Colorful Grid Accent 2" w:semiHidden="0" w:uiPriority="73" w:unhideWhenUsed="0"/>
-    <w:lsdException w:name="Light Shading Accent 3" w:semiHidden="0" w:uiPriority="60" w:unhideWhenUsed="0"/>
-    <w:lsdException w:name="Light List Accent 3" w:semiHidden="0" w:uiPriority="61" w:unhideWhenUsed="0"/>
-    <w:lsdException w:name="Light Grid Accent 3" w:semiHidden="0" w:uiPriority="62" w:unhideWhenUsed="0"/>
-    <w:lsdException w:name="Medium Shading 1 Accent 3" w:semiHidden="0" w:uiPriority="63" w:unhideWhenUsed="0"/>
-    <w:lsdException w:name="Medium Shading 2 Accent 3" w:semiHidden="0" w:uiPriority="64" w:unhideWhenUsed="0"/>
-    <w:lsdException w:name="Medium List 1 Accent 3" w:semiHidden="0" w:uiPriority="65" w:unhideWhenUsed="0"/>
-    <w:lsdException w:name="Medium List 2 Accent 3" w:semiHidden="0" w:uiPriority="66" w:unhideWhenUsed="0"/>
-    <w:lsdException w:name="Medium Grid 1 Accent 3" w:semiHidden="0" w:uiPriority="67" w:unhideWhenUsed="0"/>
-    <w:lsdException w:name="Medium Grid 2 Accent 3" w:semiHidden="0" w:uiPriority="68" w:unhideWhenUsed="0"/>
-    <w:lsdException w:name="Medium Grid 3 Accent 3" w:semiHidden="0" w:uiPriority="69" w:unhideWhenUsed="0"/>
-    <w:lsdException w:name="Dark List Accent 3" w:semiHidden="0" w:uiPriority="70" w:unhideWhenUsed="0"/>
-    <w:lsdException w:name="Colorful Shading Accent 3" w:semiHidden="0" w:uiPriority="71" w:unhideWhenUsed="0"/>
-    <w:lsdException w:name="Colorful List Accent 3" w:semiHidden="0" w:uiPriority="72" w:unhideWhenUsed="0"/>
-    <w:lsdException w:name="Colorful Grid Accent 3" w:semiHidden="0" w:uiPriority="73" w:unhideWhenUsed="0"/>
-    <w:lsdException w:name="Light Shading Accent 4" w:semiHidden="0" w:uiPriority="60" w:unhideWhenUsed="0"/>
-    <w:lsdException w:name="Light List Accent 4" w:semiHidden="0" w:uiPriority="61" w:unhideWhenUsed="0"/>
-    <w:lsdException w:name="Light Grid Accent 4" w:semiHidden="0" w:uiPriority="62" w:unhideWhenUsed="0"/>
-    <w:lsdException w:name="Medium Shading 1 Accent 4" w:semiHidden="0" w:uiPriority="63" w:unhideWhenUsed="0"/>
-    <w:lsdException w:name="Medium Shading 2 Accent 4" w:semiHidden="0" w:uiPriority="64" w:unhideWhenUsed="0"/>
-    <w:lsdException w:name="Medium List 1 Accent 4" w:semiHidden="0" w:uiPriority="65" w:unhideWhenUsed="0"/>
-    <w:lsdException w:name="Medium List 2 Accent 4" w:semiHidden="0" w:uiPriority="66" w:unhideWhenUsed="0"/>
-    <w:lsdException w:name="Medium Grid 1 Accent 4" w:semiHidden="0" w:uiPriority="67" w:unhideWhenUsed="0"/>
-    <w:lsdException w:name="Medium Grid 2 Accent 4" w:semiHidden="0" w:uiPriority="68" w:unhideWhenUsed="0"/>
-    <w:lsdException w:name="Medium Grid 3 Accent 4" w:semiHidden="0" w:uiPriority="69" w:unhideWhenUsed="0"/>
-    <w:lsdException w:name="Dark List Accent 4" w:semiHidden="0" w:uiPriority="70" w:unhideWhenUsed="0"/>
-    <w:lsdException w:name="Colorful Shading Accent 4" w:semiHidden="0" w:uiPriority="71" w:unhideWhenUsed="0"/>
-    <w:lsdException w:name="Colorful List Accent 4" w:semiHidden="0" w:uiPriority="72" w:unhideWhenUsed="0"/>
-    <w:lsdException w:name="Colorful Grid Accent 4" w:semiHidden="0" w:uiPriority="73" w:unhideWhenUsed="0"/>
-    <w:lsdException w:name="Light Shading Accent 5" w:semiHidden="0" w:uiPriority="60" w:unhideWhenUsed="0"/>
-    <w:lsdException w:name="Light List Accent 5" w:semiHidden="0" w:uiPriority="61" w:unhideWhenUsed="0"/>
-    <w:lsdException w:name="Light Grid Accent 5" w:semiHidden="0" w:uiPriority="62" w:unhideWhenUsed="0"/>
-    <w:lsdException w:name="Medium Shading 1 Accent 5" w:semiHidden="0" w:uiPriority="63" w:unhideWhenUsed="0"/>
-    <w:lsdException w:name="Medium Shading 2 Accent 5" w:semiHidden="0" w:uiPriority="64" w:unhideWhenUsed="0"/>
-    <w:lsdException w:name="Medium List 1 Accent 5" w:semiHidden="0" w:uiPriority="65" w:unhideWhenUsed="0"/>
-    <w:lsdException w:name="Medium List 2 Accent 5" w:semiHidden="0" w:uiPriority="66" w:unhideWhenUsed="0"/>
-    <w:lsdException w:name="Medium Grid 1 Accent 5" w:semiHidden="0" w:uiPriority="67" w:unhideWhenUsed="0"/>
-    <w:lsdException w:name="Medium Grid 2 Accent 5" w:semiHidden="0" w:uiPriority="68" w:unhideWhenUsed="0"/>
-    <w:lsdException w:name="Medium Grid 3 Accent 5" w:semiHidden="0" w:uiPriority="69" w:unhideWhenUsed="0"/>
-    <w:lsdException w:name="Dark List Accent 5" w:semiHidden="0" w:uiPriority="70" w:unhideWhenUsed="0"/>
-    <w:lsdException w:name="Colorful Shading Accent 5" w:semiHidden="0" w:uiPriority="71" w:unhideWhenUsed="0"/>
-    <w:lsdException w:name="Colorful List Accent 5" w:semiHidden="0" w:uiPriority="72" w:unhideWhenUsed="0"/>
-    <w:lsdException w:name="Colorful Grid Accent 5" w:semiHidden="0" w:uiPriority="73" w:unhideWhenUsed="0"/>
-    <w:lsdException w:name="Light Shading Accent 6" w:semiHidden="0" w:uiPriority="60" w:unhideWhenUsed="0"/>
-    <w:lsdException w:name="Light List Accent 6" w:semiHidden="0" w:uiPriority="61" w:unhideWhenUsed="0"/>
-    <w:lsdException w:name="Light Grid Accent 6" w:semiHidden="0" w:uiPriority="62" w:unhideWhenUsed="0"/>
-    <w:lsdException w:name="Medium Shading 1 Accent 6" w:semiHidden="0" w:uiPriority="63" w:unhideWhenUsed="0"/>
-    <w:lsdException w:name="Medium Shading 2 Accent 6" w:semiHidden="0" w:uiPriority="64" w:unhideWhenUsed="0"/>
-    <w:lsdException w:name="Medium List 1 Accent 6" w:semiHidden="0" w:uiPriority="65" w:unhideWhenUsed="0"/>
-    <w:lsdException w:name="Medium List 2 Accent 6" w:semiHidden="0" w:uiPriority="66" w:unhideWhenUsed="0"/>
-    <w:lsdException w:name="Medium Grid 1 Accent 6" w:semiHidden="0" w:uiPriority="67" w:unhideWhenUsed="0"/>
-    <w:lsdException w:name="Medium Grid 2 Accent 6" w:semiHidden="0" w:uiPriority="68" w:unhideWhenUsed="0"/>
-    <w:lsdException w:name="Medium Grid 3 Accent 6" w:semiHidden="0" w:uiPriority="69" w:unhideWhenUsed="0"/>
-    <w:lsdException w:name="Dark List Accent 6" w:semiHidden="0" w:uiPriority="70" w:unhideWhenUsed="0"/>
-    <w:lsdException w:name="Colorful Shading Accent 6" w:semiHidden="0" w:uiPriority="71" w:unhideWhenUsed="0"/>
-    <w:lsdException w:name="Colorful List Accent 6" w:semiHidden="0" w:uiPriority="72" w:unhideWhenUsed="0"/>
-    <w:lsdException w:name="Colorful Grid Accent 6" w:semiHidden="0" w:uiPriority="73" w:unhideWhenUsed="0"/>
-    <w:lsdException w:name="Subtle Emphasis" w:semiHidden="0" w:uiPriority="19" w:unhideWhenUsed="0" w:qFormat="1"/>
-    <w:lsdException w:name="Intense Emphasis" w:semiHidden="0" w:uiPriority="21" w:unhideWhenUsed="0" w:qFormat="1"/>
-    <w:lsdException w:name="Subtle Reference" w:semiHidden="0" w:uiPriority="31" w:unhideWhenUsed="0" w:qFormat="1"/>
-    <w:lsdException w:name="Intense Reference" w:semiHidden="0" w:uiPriority="32" w:unhideWhenUsed="0" w:qFormat="1"/>
-    <w:lsdException w:name="Book Title" w:semiHidden="0" w:uiPriority="33" w:unhideWhenUsed="0" w:qFormat="1"/>
-    <w:lsdException w:name="Bibliography" w:uiPriority="37"/>
-    <w:lsdException w:name="TOC Heading" w:uiPriority="39" w:qFormat="1"/>
-  </w:latentStyles>
-  <w:style w:type="paragraph" w:default="1" w:styleId="Normal">
-    <w:name w:val="Normal"/>
-    <w:qFormat/>
-    <w:rsid w:val="002A4F04"/>
-    <w:pPr>
-      <w:spacing w:before="120" w:after="120" w:line="276" w:lineRule="auto"/>
-    </w:pPr>
-    <w:rPr>
-      <w:rFonts w:ascii="Arial" w:hAnsi="Arial"/>
-      <w:szCs w:val="24"/>
-    </w:rPr>
-  </w:style>
-  <w:style w:type="paragraph" w:styleId="Heading1">
-    <w:name w:val="heading 1"/>
-    <w:basedOn w:val="Normal"/>
-    <w:next w:val="Normal"/>
-    <w:link w:val="Heading1Char"/>
-    <w:qFormat/>
-    <w:rsid w:val="002A4F04"/>
-    <w:pPr>
-      <w:keepNext/>
-      <w:pageBreakBefore/>
-      <w:numPr>
-        <w:numId w:val="1"/>
-      </w:numPr>
-      <w:outlineLvl w:val="0"/>
-    </w:pPr>
-    <w:rPr>
-      <w:b/>
-      <w:bCs/>
-      <w:caps/>
-      <w:color w:val="0000FF"/>
-      <w:sz w:val="26"/>
-      <w:szCs w:val="26"/>
-    </w:rPr>
-  </w:style>
-  <w:style w:type="paragraph" w:styleId="Heading2">
-    <w:name w:val="heading 2"/>
-    <w:basedOn w:val="Normal"/>
-    <w:next w:val="Normal"/>
-    <w:link w:val="Heading2Char"/>
-    <w:qFormat/>
-    <w:rsid w:val="007967A5"/>
-    <w:pPr>
-      <w:keepNext/>
-      <w:numPr>
-        <w:ilvl w:val="1"/>
-        <w:numId w:val="1"/>
-      </w:numPr>
-      <w:outlineLvl w:val="1"/>
-    </w:pPr>
-    <w:rPr>
-      <w:rFonts w:cs="Arial"/>
-      <w:b/>
-      <w:caps/>
-      <w:color w:val="0000FF"/>
-      <w:sz w:val="22"/>
-    </w:rPr>
-  </w:style>
-  <w:style w:type="paragraph" w:styleId="Heading3">
-    <w:name w:val="heading 3"/>
-    <w:basedOn w:val="Normal"/>
-    <w:next w:val="Normal"/>
-    <w:link w:val="Heading3Char"/>
-    <w:qFormat/>
-    <w:rsid w:val="007967A5"/>
-    <w:pPr>
-      <w:numPr>
-        <w:ilvl w:val="2"/>
-        <w:numId w:val="1"/>
-      </w:numPr>
-      <w:outlineLvl w:val="2"/>
-    </w:pPr>
-    <w:rPr>
-      <w:rFonts w:cs="Arial"/>
-      <w:b/>
-      <w:bCs/>
-      <w:caps/>
-      <w:color w:val="0000FF"/>
-      <w:sz w:val="22"/>
-      <w:szCs w:val="22"/>
-    </w:rPr>
-  </w:style>
-  <w:style w:type="paragraph" w:styleId="Heading4">
-    <w:name w:val="heading 4"/>
-    <w:basedOn w:val="Normal"/>
-    <w:next w:val="Normal"/>
-    <w:qFormat/>
-    <w:rsid w:val="007967A5"/>
-    <w:pPr>
-      <w:keepNext/>
-      <w:numPr>
-        <w:ilvl w:val="3"/>
-        <w:numId w:val="1"/>
-      </w:numPr>
-      <w:outlineLvl w:val="3"/>
-    </w:pPr>
-    <w:rPr>
-      <w:b/>
-      <w:bCs/>
-      <w:caps/>
-      <w:color w:val="0000FF"/>
-      <w:sz w:val="22"/>
-      <w:szCs w:val="28"/>
-    </w:rPr>
-  </w:style>
-  <w:style w:type="paragraph" w:styleId="Heading5">
-    <w:name w:val="heading 5"/>
-    <w:basedOn w:val="Normal"/>
-    <w:next w:val="Normal"/>
-    <w:link w:val="Heading5Char"/>
-    <w:qFormat/>
-    <w:rsid w:val="007967A5"/>
-    <w:pPr>
-      <w:numPr>
-        <w:ilvl w:val="4"/>
-        <w:numId w:val="1"/>
-      </w:numPr>
-      <w:outlineLvl w:val="4"/>
-    </w:pPr>
-    <w:rPr>
-      <w:b/>
-      <w:bCs/>
-      <w:iCs/>
-      <w:color w:val="0000FF"/>
-      <w:sz w:val="22"/>
-      <w:szCs w:val="26"/>
-    </w:rPr>
-  </w:style>
-  <w:style w:type="paragraph" w:styleId="Heading6">
-    <w:name w:val="heading 6"/>
-    <w:aliases w:val="L6,H6,Heading6,Heading61,Heading62,Heading611,Heading63,Heading612,6,h6,Requirement,Heading64,Heading613,Heading621,Heading6111,Heading631,Heading6121,61,h61,Requirement1,Heading65,Heading614,Heading622,Heading6112,Heading632,Heading6122,62"/>
-    <w:basedOn w:val="Normal"/>
-    <w:next w:val="Normal"/>
-    <w:rsid w:val="00DE029C"/>
-    <w:pPr>
-      <w:numPr>
-        <w:ilvl w:val="5"/>
-        <w:numId w:val="1"/>
-      </w:numPr>
-      <w:spacing w:before="240" w:after="60"/>
-      <w:outlineLvl w:val="5"/>
-    </w:pPr>
-    <w:rPr>
-      <w:b/>
-      <w:bCs/>
-      <w:sz w:val="22"/>
-      <w:szCs w:val="22"/>
-    </w:rPr>
-  </w:style>
-  <w:style w:type="paragraph" w:styleId="Heading7">
-    <w:name w:val="heading 7"/>
-    <w:aliases w:val="L7,Heading 7(unused)"/>
-    <w:basedOn w:val="Normal"/>
-    <w:next w:val="Normal"/>
-    <w:rsid w:val="00DE029C"/>
-    <w:pPr>
-      <w:numPr>
-        <w:ilvl w:val="6"/>
-        <w:numId w:val="1"/>
-      </w:numPr>
-      <w:spacing w:before="240" w:after="60"/>
-      <w:outlineLvl w:val="6"/>
-    </w:pPr>
-  </w:style>
-  <w:style w:type="paragraph" w:styleId="Heading8">
-    <w:name w:val="heading 8"/>
-    <w:aliases w:val="Heading 8(unused)"/>
-    <w:basedOn w:val="Normal"/>
-    <w:next w:val="Normal"/>
-    <w:rsid w:val="00DE029C"/>
-    <w:pPr>
-      <w:numPr>
-        <w:ilvl w:val="7"/>
-        <w:numId w:val="1"/>
-      </w:numPr>
-      <w:spacing w:before="240" w:after="60"/>
-      <w:outlineLvl w:val="7"/>
-    </w:pPr>
-    <w:rPr>
-      <w:i/>
-      <w:iCs/>
-    </w:rPr>
-  </w:style>
-  <w:style w:type="paragraph" w:styleId="Heading9">
-    <w:name w:val="heading 9"/>
-    <w:aliases w:val="Heading 9(unused)"/>
-    <w:basedOn w:val="Normal"/>
-    <w:next w:val="Normal"/>
-    <w:rsid w:val="00DE029C"/>
-    <w:pPr>
-      <w:numPr>
-        <w:ilvl w:val="8"/>
-        <w:numId w:val="1"/>
-      </w:numPr>
-      <w:spacing w:before="240" w:after="60"/>
-      <w:outlineLvl w:val="8"/>
-    </w:pPr>
-    <w:rPr>
-      <w:rFonts w:cs="Arial"/>
-      <w:sz w:val="22"/>
-      <w:szCs w:val="22"/>
-    </w:rPr>
-  </w:style>
-  <w:style w:type="character" w:default="1" w:styleId="DefaultParagraphFont">
-    <w:name w:val="Default Paragraph Font"/>
-    <w:uiPriority w:val="1"/>
-    <w:semiHidden/>
-    <w:unhideWhenUsed/>
-  </w:style>
-  <w:style w:type="table" w:default="1" w:styleId="TableNormal">
-    <w:name w:val="Normal Table"/>
-    <w:uiPriority w:val="99"/>
-    <w:semiHidden/>
-    <w:unhideWhenUsed/>
-    <w:tblPr>
-      <w:tblInd w:w="0" w:type="dxa"/>
-      <w:tblCellMar>
-        <w:top w:w="0" w:type="dxa"/>
-        <w:left w:w="108" w:type="dxa"/>
-        <w:bottom w:w="0" w:type="dxa"/>
-        <w:right w:w="108" w:type="dxa"/>
-      </w:tblCellMar>
-    </w:tblPr>
-  </w:style>
-  <w:style w:type="numbering" w:default="1" w:styleId="NoList">
-    <w:name w:val="No List"/>
-    <w:uiPriority w:val="99"/>
-    <w:semiHidden/>
-    <w:unhideWhenUsed/>
-  </w:style>
-  <w:style w:type="paragraph" w:styleId="BodyTextIndent3">
-    <w:name w:val="Body Text Indent 3"/>
-    <w:basedOn w:val="Normal"/>
-    <w:pPr>
-      <w:ind w:left="426"/>
-      <w:jc w:val="both"/>
-    </w:pPr>
-  </w:style>
-  <w:style w:type="paragraph" w:styleId="Index1">
-    <w:name w:val="index 1"/>
-    <w:aliases w:val="Chi muc cap 1,Index 1 Char,Chi muc cap 1 Char Char,Index 1 Char1 Char Char Char1 Char Char Char Char,Index 1 Char1 Char1 Char Char Char Char Char Char Char Char,Index 1 Char2 Char1 Char Char Char Char Char Char Char Char Char, Char"/>
-    <w:basedOn w:val="Normal"/>
-    <w:next w:val="Normal"/>
-    <w:link w:val="Index1Char1"/>
-    <w:autoRedefine/>
-    <w:semiHidden/>
-    <w:rsid w:val="00415C25"/>
-    <w:pPr>
-      <w:numPr>
-        <w:numId w:val="3"/>
-      </w:numPr>
-    </w:pPr>
-  </w:style>
-  <w:style w:type="paragraph" w:styleId="Index2">
-    <w:name w:val="index 2"/>
-    <w:aliases w:val="Index 2 Char2 Char,Index 2 Char1 Char Char,Index 2 Char Char Char Char Char Char,Index 2 Char Char Char Char1 Char,Index 2 Char Char Char Char1 Char Char Char,Index 2 Char1 Char1,Chi muc cap 2 Char,Index 2 Char Char Char Char"/>
-    <w:basedOn w:val="Normal"/>
-    <w:next w:val="Normal"/>
-    <w:link w:val="Index2Char"/>
-    <w:autoRedefine/>
-    <w:semiHidden/>
-    <w:rsid w:val="00415C25"/>
-    <w:pPr>
-      <w:numPr>
-        <w:numId w:val="4"/>
-      </w:numPr>
-    </w:pPr>
-    <w:rPr>
-      <w:color w:val="000000"/>
-    </w:rPr>
-  </w:style>
-  <w:style w:type="paragraph" w:styleId="Caption">
-    <w:name w:val="caption"/>
-    <w:basedOn w:val="Normal"/>
-    <w:next w:val="Normal"/>
-    <w:qFormat/>
-    <w:rsid w:val="00DE029C"/>
-    <w:pPr>
-      <w:jc w:val="center"/>
-    </w:pPr>
-    <w:rPr>
-      <w:iCs/>
-      <w:sz w:val="22"/>
-      <w:szCs w:val="18"/>
-    </w:rPr>
-  </w:style>
-  <w:style w:type="paragraph" w:styleId="BodyText">
-    <w:name w:val="Body Text"/>
-    <w:aliases w:val="bt,body text,BODY TEXT,t"/>
-    <w:basedOn w:val="Normal"/>
-    <w:link w:val="BodyTextChar"/>
-    <w:rPr>
-      <w:color w:val="000000"/>
-    </w:rPr>
-  </w:style>
-  <w:style w:type="paragraph" w:styleId="Index3">
-    <w:name w:val="index 3"/>
-    <w:basedOn w:val="Normal"/>
-    <w:next w:val="Normal"/>
-    <w:autoRedefine/>
-    <w:semiHidden/>
-    <w:rsid w:val="00415C25"/>
-    <w:pPr>
-      <w:numPr>
-        <w:numId w:val="5"/>
-      </w:numPr>
-    </w:pPr>
-  </w:style>
-  <w:style w:type="paragraph" w:styleId="TOC1">
-    <w:name w:val="toc 1"/>
-    <w:basedOn w:val="Normal"/>
-    <w:next w:val="Normal"/>
-    <w:autoRedefine/>
-    <w:uiPriority w:val="39"/>
-    <w:rsid w:val="00022518"/>
-    <w:pPr>
-      <w:tabs>
-        <w:tab w:val="left" w:pos="400"/>
-        <w:tab w:val="right" w:leader="dot" w:pos="9100"/>
-      </w:tabs>
-      <w:spacing w:before="240"/>
-    </w:pPr>
-    <w:rPr>
-      <w:b/>
-      <w:bCs/>
-      <w:caps/>
-      <w:color w:val="0000FF"/>
-    </w:rPr>
-  </w:style>
-  <w:style w:type="paragraph" w:styleId="TOC2">
-    <w:name w:val="toc 2"/>
-    <w:basedOn w:val="Normal"/>
-    <w:next w:val="Normal"/>
-    <w:autoRedefine/>
-    <w:uiPriority w:val="39"/>
-    <w:rsid w:val="00656F78"/>
-    <w:pPr>
-      <w:tabs>
-        <w:tab w:val="left" w:pos="1000"/>
-        <w:tab w:val="right" w:leader="dot" w:pos="9100"/>
-      </w:tabs>
-      <w:ind w:left="1000" w:hanging="600"/>
-    </w:pPr>
-    <w:rPr>
-      <w:iCs/>
-      <w:caps/>
-      <w:sz w:val="22"/>
-      <w:szCs w:val="22"/>
-    </w:rPr>
-  </w:style>
-  <w:style w:type="paragraph" w:styleId="TOC3">
-    <w:name w:val="toc 3"/>
-    <w:basedOn w:val="Normal"/>
-    <w:next w:val="Normal"/>
-    <w:autoRedefine/>
-    <w:uiPriority w:val="39"/>
-    <w:rsid w:val="00DF3355"/>
-    <w:pPr>
-      <w:tabs>
-        <w:tab w:val="left" w:pos="1700"/>
-        <w:tab w:val="right" w:leader="dot" w:pos="9100"/>
-      </w:tabs>
-      <w:ind w:left="1700" w:hanging="706"/>
-    </w:pPr>
-    <w:rPr>
-      <w:noProof/>
-    </w:rPr>
-  </w:style>
-  <w:style w:type="paragraph" w:styleId="TOC4">
-    <w:name w:val="toc 4"/>
-    <w:basedOn w:val="Normal"/>
-    <w:next w:val="Normal"/>
-    <w:autoRedefine/>
-    <w:uiPriority w:val="39"/>
-    <w:pPr>
-      <w:ind w:left="600"/>
-    </w:pPr>
-  </w:style>
-  <w:style w:type="paragraph" w:styleId="TOC5">
-    <w:name w:val="toc 5"/>
-    <w:basedOn w:val="Normal"/>
-    <w:next w:val="Normal"/>
-    <w:autoRedefine/>
-    <w:uiPriority w:val="39"/>
-    <w:pPr>
-      <w:ind w:left="800"/>
-    </w:pPr>
-  </w:style>
-  <w:style w:type="paragraph" w:styleId="TOC6">
-    <w:name w:val="toc 6"/>
-    <w:basedOn w:val="Normal"/>
-    <w:next w:val="Normal"/>
-    <w:autoRedefine/>
-    <w:uiPriority w:val="39"/>
-    <w:pPr>
-      <w:ind w:left="1000"/>
-    </w:pPr>
-  </w:style>
-  <w:style w:type="paragraph" w:styleId="TOC7">
-    <w:name w:val="toc 7"/>
-    <w:basedOn w:val="Normal"/>
-    <w:next w:val="Normal"/>
-    <w:autoRedefine/>
-    <w:uiPriority w:val="39"/>
-    <w:pPr>
-      <w:ind w:left="1200"/>
-    </w:pPr>
-  </w:style>
-  <w:style w:type="paragraph" w:styleId="TOC8">
-    <w:name w:val="toc 8"/>
-    <w:basedOn w:val="Normal"/>
-    <w:next w:val="Normal"/>
-    <w:autoRedefine/>
-    <w:uiPriority w:val="39"/>
-    <w:pPr>
-      <w:ind w:left="1400"/>
-    </w:pPr>
-  </w:style>
-  <w:style w:type="paragraph" w:styleId="TOC9">
-    <w:name w:val="toc 9"/>
-    <w:basedOn w:val="Normal"/>
-    <w:next w:val="Normal"/>
-    <w:autoRedefine/>
-    <w:uiPriority w:val="39"/>
-    <w:pPr>
-      <w:ind w:left="1600"/>
-    </w:pPr>
-  </w:style>
-  <w:style w:type="paragraph" w:styleId="Header">
-    <w:name w:val="header"/>
-    <w:basedOn w:val="Normal"/>
-    <w:link w:val="HeaderChar"/>
-    <w:uiPriority w:val="99"/>
-    <w:pPr>
-      <w:tabs>
-        <w:tab w:val="center" w:pos="4320"/>
-        <w:tab w:val="right" w:pos="8640"/>
-      </w:tabs>
-    </w:pPr>
-  </w:style>
-  <w:style w:type="paragraph" w:styleId="Footer">
-    <w:name w:val="footer"/>
-    <w:basedOn w:val="Normal"/>
-    <w:link w:val="FooterChar"/>
-    <w:uiPriority w:val="99"/>
-    <w:pPr>
-      <w:tabs>
-        <w:tab w:val="center" w:pos="4320"/>
-        <w:tab w:val="right" w:pos="8640"/>
-      </w:tabs>
-    </w:pPr>
-  </w:style>
-  <w:style w:type="character" w:styleId="PageNumber">
-    <w:name w:val="page number"/>
-    <w:basedOn w:val="DefaultParagraphFont"/>
-  </w:style>
-  <w:style w:type="character" w:styleId="Hyperlink">
-    <w:name w:val="Hyperlink"/>
-    <w:uiPriority w:val="99"/>
-    <w:rPr>
-      <w:color w:val="0000FF"/>
-      <w:u w:val="single"/>
-    </w:rPr>
-  </w:style>
-  <w:style w:type="paragraph" w:styleId="NormalWeb">
-    <w:name w:val="Normal (Web)"/>
-    <w:basedOn w:val="Normal"/>
-    <w:uiPriority w:val="99"/>
-    <w:pPr>
-      <w:spacing w:before="100" w:beforeAutospacing="1" w:after="100" w:afterAutospacing="1"/>
-    </w:pPr>
-    <w:rPr>
-      <w:rFonts w:ascii="Arial Unicode MS" w:hAnsi="Arial Unicode MS" w:cs="Arial Unicode MS"/>
-    </w:rPr>
-  </w:style>
-  <w:style w:type="paragraph" w:styleId="Title">
-    <w:name w:val="Title"/>
-    <w:basedOn w:val="Normal"/>
-    <w:qFormat/>
-    <w:pPr>
-      <w:jc w:val="center"/>
-    </w:pPr>
-    <w:rPr>
-      <w:b/>
-      <w:bCs/>
-      <w:sz w:val="28"/>
-      <w:szCs w:val="28"/>
-    </w:rPr>
-  </w:style>
-  <w:style w:type="paragraph" w:styleId="BodyTextIndent">
-    <w:name w:val="Body Text Indent"/>
-    <w:basedOn w:val="Normal"/>
-    <w:pPr>
-      <w:spacing w:line="480" w:lineRule="auto"/>
-    </w:pPr>
-  </w:style>
-  <w:style w:type="paragraph" w:styleId="BodyTextIndent2">
-    <w:name w:val="Body Text Indent 2"/>
-    <w:basedOn w:val="Normal"/>
-    <w:pPr>
-      <w:spacing w:line="480" w:lineRule="auto"/>
-      <w:ind w:left="360"/>
-    </w:pPr>
-  </w:style>
-  <w:style w:type="character" w:styleId="CommentReference">
-    <w:name w:val="annotation reference"/>
-    <w:semiHidden/>
-    <w:rsid w:val="0011066B"/>
-    <w:rPr>
-      <w:sz w:val="16"/>
-      <w:szCs w:val="16"/>
-    </w:rPr>
-  </w:style>
-  <w:style w:type="paragraph" w:styleId="CommentText">
-    <w:name w:val="annotation text"/>
-    <w:basedOn w:val="Normal"/>
-    <w:semiHidden/>
-    <w:rsid w:val="0011066B"/>
-  </w:style>
-  <w:style w:type="paragraph" w:styleId="CommentSubject">
-    <w:name w:val="annotation subject"/>
-    <w:basedOn w:val="CommentText"/>
-    <w:next w:val="CommentText"/>
-    <w:semiHidden/>
-    <w:rsid w:val="0011066B"/>
-    <w:rPr>
-      <w:b/>
-      <w:bCs/>
-    </w:rPr>
-  </w:style>
-  <w:style w:type="paragraph" w:styleId="BalloonText">
-    <w:name w:val="Balloon Text"/>
-    <w:basedOn w:val="Normal"/>
-    <w:semiHidden/>
-    <w:rsid w:val="0011066B"/>
-    <w:rPr>
-      <w:rFonts w:ascii="Tahoma" w:hAnsi="Tahoma" w:cs="Tahoma"/>
-      <w:sz w:val="16"/>
-      <w:szCs w:val="16"/>
-    </w:rPr>
-  </w:style>
-  <w:style w:type="paragraph" w:customStyle="1" w:styleId="Chuthich">
-    <w:name w:val="Chu thich"/>
-    <w:basedOn w:val="Caption"/>
-    <w:autoRedefine/>
-    <w:rsid w:val="00A4617C"/>
-    <w:rPr>
-      <w:color w:val="000000"/>
-    </w:rPr>
-  </w:style>
-  <w:style w:type="paragraph" w:customStyle="1" w:styleId="Picturenotes">
-    <w:name w:val="Picture notes"/>
-    <w:basedOn w:val="Normal"/>
-    <w:next w:val="Normal"/>
-    <w:autoRedefine/>
-    <w:rsid w:val="00464B3F"/>
-    <w:pPr>
-      <w:jc w:val="center"/>
-    </w:pPr>
-    <w:rPr>
-      <w:rFonts w:cs="Arial"/>
-      <w:i/>
-      <w:sz w:val="18"/>
-      <w:lang w:val="vi-VN"/>
-    </w:rPr>
-  </w:style>
-  <w:style w:type="paragraph" w:customStyle="1" w:styleId="Notes">
-    <w:name w:val="Notes"/>
-    <w:basedOn w:val="Normal"/>
-    <w:link w:val="NotesChar"/>
-    <w:rsid w:val="00E855CD"/>
-    <w:rPr>
-      <w:rFonts w:cs="Arial"/>
-      <w:i/>
-      <w:iCs/>
-    </w:rPr>
-  </w:style>
-  <w:style w:type="table" w:styleId="TableGrid">
-    <w:name w:val="Table Grid"/>
-    <w:basedOn w:val="TableNormal"/>
-    <w:uiPriority w:val="39"/>
-    <w:rsid w:val="005606EF"/>
-    <w:pPr>
-      <w:spacing w:before="120"/>
-    </w:pPr>
-    <w:tblPr>
-      <w:tblBorders>
-        <w:top w:val="single" w:sz="4" w:space="0" w:color="auto"/>
-        <w:left w:val="single" w:sz="4" w:space="0" w:color="auto"/>
-        <w:bottom w:val="single" w:sz="4" w:space="0" w:color="auto"/>
-        <w:right w:val="single" w:sz="4" w:space="0" w:color="auto"/>
-        <w:insideH w:val="single" w:sz="4" w:space="0" w:color="auto"/>
-        <w:insideV w:val="single" w:sz="4" w:space="0" w:color="auto"/>
-      </w:tblBorders>
-    </w:tblPr>
-  </w:style>
-  <w:style w:type="character" w:customStyle="1" w:styleId="NotesChar">
-    <w:name w:val="Notes Char"/>
-    <w:link w:val="Notes"/>
-    <w:rsid w:val="00394129"/>
-    <w:rPr>
-      <w:rFonts w:ascii="Arial" w:hAnsi="Arial" w:cs="Arial"/>
-      <w:i/>
-      <w:iCs/>
-      <w:lang w:val="en-US" w:eastAsia="en-US" w:bidi="ar-SA"/>
-    </w:rPr>
-  </w:style>
-  <w:style w:type="character" w:styleId="FollowedHyperlink">
-    <w:name w:val="FollowedHyperlink"/>
-    <w:rsid w:val="00F2589B"/>
-    <w:rPr>
-      <w:color w:val="800080"/>
-      <w:u w:val="single"/>
-    </w:rPr>
-  </w:style>
-  <w:style w:type="character" w:customStyle="1" w:styleId="HighlightedVariable">
-    <w:name w:val="Highlighted Variable"/>
-    <w:rsid w:val="00746304"/>
-    <w:rPr>
-      <w:color w:val="0000FF"/>
-    </w:rPr>
-  </w:style>
-  <w:style w:type="paragraph" w:customStyle="1" w:styleId="Index1B">
-    <w:name w:val="Index 1B"/>
-    <w:basedOn w:val="Index1"/>
-    <w:next w:val="Normal"/>
-    <w:autoRedefine/>
-    <w:rsid w:val="0057646D"/>
-    <w:pPr>
-      <w:widowControl w:val="0"/>
-      <w:numPr>
-        <w:numId w:val="0"/>
-      </w:numPr>
-    </w:pPr>
-  </w:style>
-  <w:style w:type="paragraph" w:customStyle="1" w:styleId="Index2B">
-    <w:name w:val="Index 2B"/>
-    <w:basedOn w:val="Index2"/>
-    <w:next w:val="Normal"/>
-    <w:autoRedefine/>
-    <w:rsid w:val="003325DD"/>
-    <w:pPr>
-      <w:numPr>
-        <w:numId w:val="0"/>
-      </w:numPr>
-    </w:pPr>
-  </w:style>
-  <w:style w:type="paragraph" w:customStyle="1" w:styleId="Index3B">
-    <w:name w:val="Index 3B"/>
-    <w:basedOn w:val="Index3"/>
-    <w:next w:val="Normal"/>
-    <w:autoRedefine/>
-    <w:rsid w:val="00415C25"/>
-    <w:pPr>
-      <w:numPr>
-        <w:numId w:val="0"/>
-      </w:numPr>
-    </w:pPr>
-  </w:style>
-  <w:style w:type="paragraph" w:styleId="Index4">
-    <w:name w:val="index 4"/>
-    <w:basedOn w:val="Normal"/>
-    <w:next w:val="Normal"/>
-    <w:autoRedefine/>
-    <w:semiHidden/>
-    <w:rsid w:val="00BF0431"/>
-    <w:pPr>
-      <w:numPr>
-        <w:numId w:val="2"/>
-      </w:numPr>
-    </w:pPr>
-  </w:style>
-  <w:style w:type="paragraph" w:customStyle="1" w:styleId="Index4B">
-    <w:name w:val="Index 4B"/>
-    <w:basedOn w:val="Index4"/>
-    <w:next w:val="Normal"/>
-    <w:autoRedefine/>
-    <w:rsid w:val="00BF0431"/>
-    <w:rPr>
-      <w:b/>
-    </w:rPr>
-  </w:style>
-  <w:style w:type="paragraph" w:customStyle="1" w:styleId="CharCharCharChar">
-    <w:name w:val="Char Char Char Char"/>
-    <w:basedOn w:val="Normal"/>
-    <w:rsid w:val="00CC3B6C"/>
-    <w:pPr>
-      <w:spacing w:after="160" w:line="240" w:lineRule="exact"/>
-    </w:pPr>
-    <w:rPr>
-      <w:rFonts w:ascii="Verdana" w:hAnsi="Verdana"/>
-      <w:color w:val="0000FF"/>
-    </w:rPr>
-  </w:style>
-  <w:style w:type="paragraph" w:customStyle="1" w:styleId="Normal1">
-    <w:name w:val="Normal1"/>
-    <w:basedOn w:val="Normal"/>
-    <w:link w:val="normalChar"/>
-    <w:rsid w:val="004D2250"/>
-    <w:pPr>
-      <w:suppressAutoHyphens/>
-      <w:jc w:val="both"/>
-    </w:pPr>
-    <w:rPr>
-      <w:lang w:eastAsia="ar-SA"/>
-    </w:rPr>
-  </w:style>
-  <w:style w:type="character" w:customStyle="1" w:styleId="normalChar">
-    <w:name w:val="normal Char"/>
-    <w:link w:val="Normal1"/>
-    <w:rsid w:val="004D2250"/>
-    <w:rPr>
-      <w:rFonts w:ascii="Arial" w:hAnsi="Arial"/>
-      <w:lang w:val="en-US" w:eastAsia="ar-SA" w:bidi="ar-SA"/>
-    </w:rPr>
-  </w:style>
-  <w:style w:type="paragraph" w:customStyle="1" w:styleId="Style5">
-    <w:name w:val="Style5"/>
-    <w:basedOn w:val="Normal"/>
-    <w:rsid w:val="004D2250"/>
-    <w:pPr>
-      <w:keepLines/>
-      <w:numPr>
-        <w:numId w:val="6"/>
-      </w:numPr>
-      <w:suppressAutoHyphens/>
-      <w:spacing w:before="60"/>
-    </w:pPr>
-    <w:rPr>
-      <w:bCs/>
-      <w:iCs/>
-      <w:lang w:val="vi-VN" w:eastAsia="ar-SA"/>
-    </w:rPr>
-  </w:style>
-  <w:style w:type="character" w:customStyle="1" w:styleId="Index1Char1">
-    <w:name w:val="Index 1 Char1"/>
-    <w:aliases w:val="Chi muc cap 1 Char1,Index 1 Char Char,Chi muc cap 1 Char Char Char,Index 1 Char1 Char Char Char1 Char Char Char Char Char,Index 1 Char1 Char1 Char Char Char Char Char Char Char Char Char, Char Char"/>
-    <w:link w:val="Index1"/>
-    <w:semiHidden/>
-    <w:rsid w:val="004D2250"/>
-    <w:rPr>
-      <w:sz w:val="24"/>
-      <w:szCs w:val="24"/>
-    </w:rPr>
-  </w:style>
-  <w:style w:type="paragraph" w:customStyle="1" w:styleId="Heading31">
-    <w:name w:val="Heading 31"/>
-    <w:basedOn w:val="Heading3"/>
-    <w:rsid w:val="004D2250"/>
-    <w:pPr>
-      <w:keepNext/>
-      <w:widowControl w:val="0"/>
-      <w:overflowPunct w:val="0"/>
-      <w:autoSpaceDE w:val="0"/>
-      <w:autoSpaceDN w:val="0"/>
-      <w:adjustRightInd w:val="0"/>
-      <w:spacing w:before="0" w:line="340" w:lineRule="atLeast"/>
-      <w:textAlignment w:val="baseline"/>
-    </w:pPr>
-    <w:rPr>
-      <w:rFonts w:cs="Times New Roman"/>
-      <w:caps w:val="0"/>
-      <w:sz w:val="20"/>
-      <w:szCs w:val="20"/>
-      <w:u w:val="words"/>
-      <w:lang w:eastAsia="ar-SA"/>
-    </w:rPr>
-  </w:style>
-  <w:style w:type="character" w:customStyle="1" w:styleId="BodyTextChar">
-    <w:name w:val="Body Text Char"/>
-    <w:aliases w:val="bt Char,body text Char,BODY TEXT Char,t Char"/>
-    <w:link w:val="BodyText"/>
-    <w:rsid w:val="00FD59FE"/>
-    <w:rPr>
-      <w:rFonts w:ascii="Arial" w:hAnsi="Arial" w:cs="Helvetica"/>
-      <w:color w:val="000000"/>
-      <w:lang w:val="en-US" w:eastAsia="en-US" w:bidi="ar-SA"/>
-    </w:rPr>
-  </w:style>
-  <w:style w:type="character" w:customStyle="1" w:styleId="CharChar">
-    <w:name w:val="Char Char"/>
-    <w:rsid w:val="003325DD"/>
-    <w:rPr>
-      <w:rFonts w:ascii="Arial" w:hAnsi="Arial" w:cs="Helvetica"/>
-      <w:color w:val="000000"/>
-      <w:lang w:val="vi-VN" w:eastAsia="en-US" w:bidi="ar-SA"/>
-    </w:rPr>
-  </w:style>
-  <w:style w:type="numbering" w:customStyle="1" w:styleId="StyleBulleted">
-    <w:name w:val="Style Bulleted"/>
-    <w:basedOn w:val="NoList"/>
-    <w:rsid w:val="003325DD"/>
-    <w:pPr>
-      <w:numPr>
-        <w:numId w:val="7"/>
-      </w:numPr>
-    </w:pPr>
-  </w:style>
-  <w:style w:type="character" w:customStyle="1" w:styleId="Index2Char">
-    <w:name w:val="Index 2 Char"/>
-    <w:aliases w:val="Index 2 Char2 Char Char,Index 2 Char1 Char Char Char,Index 2 Char Char Char Char Char Char Char,Index 2 Char Char Char Char1 Char Char,Index 2 Char Char Char Char1 Char Char Char Char,Index 2 Char1 Char1 Char,Chi muc cap 2 Char Char"/>
-    <w:link w:val="Index2"/>
-    <w:semiHidden/>
-    <w:rsid w:val="003325DD"/>
-    <w:rPr>
-      <w:color w:val="000000"/>
-      <w:sz w:val="24"/>
-      <w:szCs w:val="24"/>
-    </w:rPr>
-  </w:style>
-  <w:style w:type="paragraph" w:customStyle="1" w:styleId="Index1B0">
-    <w:name w:val="Index 1 B"/>
-    <w:basedOn w:val="Index1"/>
-    <w:next w:val="Normal"/>
-    <w:autoRedefine/>
-    <w:rsid w:val="00DA629F"/>
-    <w:pPr>
-      <w:numPr>
-        <w:numId w:val="0"/>
-      </w:numPr>
-      <w:tabs>
-        <w:tab w:val="num" w:pos="432"/>
-      </w:tabs>
-      <w:ind w:left="432" w:hanging="432"/>
-    </w:pPr>
-    <w:rPr>
-      <w:bCs/>
-      <w:color w:val="000000"/>
-    </w:rPr>
-  </w:style>
-  <w:style w:type="paragraph" w:customStyle="1" w:styleId="BulletTable">
-    <w:name w:val="Bullet Table"/>
-    <w:basedOn w:val="Index2"/>
-    <w:link w:val="BulletTableCharChar"/>
-    <w:autoRedefine/>
-    <w:rsid w:val="00CD67C4"/>
-    <w:pPr>
-      <w:numPr>
-        <w:numId w:val="8"/>
-      </w:numPr>
-      <w:spacing w:before="60"/>
-    </w:pPr>
-  </w:style>
-  <w:style w:type="character" w:customStyle="1" w:styleId="BulletTableCharChar">
-    <w:name w:val="Bullet Table Char Char"/>
-    <w:link w:val="BulletTable"/>
-    <w:rsid w:val="00CD67C4"/>
-    <w:rPr>
-      <w:color w:val="000000"/>
-      <w:sz w:val="24"/>
-      <w:szCs w:val="24"/>
-    </w:rPr>
-  </w:style>
-  <w:style w:type="paragraph" w:customStyle="1" w:styleId="Index2B0">
-    <w:name w:val="Index 2 B"/>
-    <w:basedOn w:val="Index2"/>
-    <w:next w:val="Normal"/>
-    <w:autoRedefine/>
-    <w:rsid w:val="006459E9"/>
-    <w:rPr>
-      <w:color w:val="auto"/>
-      <w:lang w:val="vi-VN"/>
-    </w:rPr>
-  </w:style>
-  <w:style w:type="paragraph" w:customStyle="1" w:styleId="Index11">
-    <w:name w:val="Index 11"/>
-    <w:basedOn w:val="Index1"/>
-    <w:link w:val="index1CharChar"/>
-    <w:rsid w:val="006459E9"/>
-    <w:pPr>
-      <w:numPr>
-        <w:numId w:val="9"/>
-      </w:numPr>
-      <w:tabs>
-        <w:tab w:val="left" w:pos="5342"/>
-        <w:tab w:val="right" w:pos="7400"/>
-      </w:tabs>
-    </w:pPr>
-    <w:rPr>
-      <w:color w:val="000000"/>
-      <w:lang w:val="vi-VN"/>
-    </w:rPr>
-  </w:style>
-  <w:style w:type="paragraph" w:customStyle="1" w:styleId="StyleJustified">
-    <w:name w:val="Style Justified"/>
-    <w:basedOn w:val="Normal"/>
-    <w:rsid w:val="000E74C3"/>
-    <w:pPr>
-      <w:numPr>
-        <w:numId w:val="10"/>
-      </w:numPr>
-      <w:jc w:val="both"/>
-    </w:pPr>
-  </w:style>
-  <w:style w:type="paragraph" w:customStyle="1" w:styleId="Default">
-    <w:name w:val="Default"/>
-    <w:rsid w:val="00685513"/>
-    <w:pPr>
-      <w:autoSpaceDE w:val="0"/>
-      <w:autoSpaceDN w:val="0"/>
-      <w:adjustRightInd w:val="0"/>
-    </w:pPr>
-    <w:rPr>
-      <w:rFonts w:ascii="Arial" w:hAnsi="Arial" w:cs="Arial"/>
-      <w:color w:val="000000"/>
-      <w:sz w:val="24"/>
-      <w:szCs w:val="24"/>
-    </w:rPr>
-  </w:style>
-  <w:style w:type="character" w:customStyle="1" w:styleId="small">
-    <w:name w:val="small"/>
-    <w:basedOn w:val="DefaultParagraphFont"/>
-    <w:rsid w:val="002A4D20"/>
-  </w:style>
-  <w:style w:type="paragraph" w:customStyle="1" w:styleId="Char1CharCharChar1">
-    <w:name w:val="Char1 Char Char Char1"/>
-    <w:basedOn w:val="Normal"/>
-    <w:rsid w:val="00726856"/>
-    <w:pPr>
-      <w:pageBreakBefore/>
-      <w:spacing w:before="100" w:beforeAutospacing="1" w:after="100" w:afterAutospacing="1"/>
-    </w:pPr>
-    <w:rPr>
-      <w:rFonts w:ascii="Tahoma" w:hAnsi="Tahoma"/>
-    </w:rPr>
-  </w:style>
-  <w:style w:type="character" w:styleId="Strong">
-    <w:name w:val="Strong"/>
-    <w:uiPriority w:val="22"/>
-    <w:qFormat/>
-    <w:rsid w:val="00C83F4F"/>
-    <w:rPr>
-      <w:b/>
-      <w:bCs/>
-    </w:rPr>
-  </w:style>
-  <w:style w:type="character" w:customStyle="1" w:styleId="Heading5Char">
-    <w:name w:val="Heading 5 Char"/>
-    <w:link w:val="Heading5"/>
-    <w:rsid w:val="007967A5"/>
-    <w:rPr>
-      <w:rFonts w:ascii="Arial" w:hAnsi="Arial"/>
-      <w:b/>
-      <w:bCs/>
-      <w:iCs/>
-      <w:color w:val="0000FF"/>
-      <w:sz w:val="22"/>
-      <w:szCs w:val="26"/>
-    </w:rPr>
-  </w:style>
-  <w:style w:type="paragraph" w:customStyle="1" w:styleId="Hinhve">
-    <w:name w:val="Hinh ve"/>
-    <w:basedOn w:val="Normal"/>
-    <w:link w:val="HinhveCharChar"/>
-    <w:rsid w:val="00B6067C"/>
-    <w:pPr>
-      <w:numPr>
-        <w:numId w:val="11"/>
-      </w:numPr>
-      <w:jc w:val="center"/>
-    </w:pPr>
-    <w:rPr>
-      <w:i/>
-      <w:lang w:val="vi-VN"/>
-    </w:rPr>
-  </w:style>
-  <w:style w:type="character" w:customStyle="1" w:styleId="HinhveCharChar">
-    <w:name w:val="Hinh ve Char Char"/>
-    <w:link w:val="Hinhve"/>
-    <w:rsid w:val="00B6067C"/>
-    <w:rPr>
-      <w:i/>
-      <w:sz w:val="24"/>
-      <w:szCs w:val="24"/>
-      <w:lang w:val="vi-VN"/>
-    </w:rPr>
-  </w:style>
-  <w:style w:type="paragraph" w:customStyle="1" w:styleId="DefaultText">
-    <w:name w:val="Default Text"/>
-    <w:basedOn w:val="Normal"/>
-    <w:rsid w:val="00B6067C"/>
-    <w:rPr>
-      <w:rFonts w:ascii="TimesNewRomanPS" w:hAnsi="TimesNewRomanPS"/>
-      <w:noProof/>
-      <w:lang w:val="en-GB"/>
-    </w:rPr>
-  </w:style>
-  <w:style w:type="paragraph" w:customStyle="1" w:styleId="bullet1Char">
-    <w:name w:val="bullet1 Char"/>
-    <w:basedOn w:val="Normal"/>
-    <w:semiHidden/>
-    <w:rsid w:val="00B6067C"/>
-    <w:pPr>
-      <w:keepNext/>
-      <w:numPr>
-        <w:numId w:val="12"/>
-      </w:numPr>
-      <w:tabs>
-        <w:tab w:val="left" w:pos="1152"/>
-      </w:tabs>
-      <w:spacing w:before="60" w:after="60" w:line="320" w:lineRule="atLeast"/>
-      <w:jc w:val="both"/>
-    </w:pPr>
-  </w:style>
-  <w:style w:type="character" w:customStyle="1" w:styleId="index1CharChar">
-    <w:name w:val="index 1 Char Char"/>
-    <w:link w:val="Index11"/>
-    <w:rsid w:val="00B6067C"/>
-    <w:rPr>
-      <w:color w:val="000000"/>
-      <w:sz w:val="24"/>
-      <w:szCs w:val="24"/>
-      <w:lang w:val="vi-VN"/>
-    </w:rPr>
-  </w:style>
-  <w:style w:type="paragraph" w:customStyle="1" w:styleId="Norm">
-    <w:name w:val="Norm"/>
-    <w:link w:val="NormChar"/>
-    <w:rsid w:val="00843824"/>
-    <w:pPr>
-      <w:spacing w:before="120"/>
-      <w:jc w:val="both"/>
-    </w:pPr>
-    <w:rPr>
-      <w:color w:val="000000"/>
-      <w:sz w:val="22"/>
-      <w:szCs w:val="22"/>
-    </w:rPr>
-  </w:style>
-  <w:style w:type="paragraph" w:customStyle="1" w:styleId="NBullet1">
-    <w:name w:val="N Bullet 1"/>
-    <w:basedOn w:val="Norm"/>
-    <w:rsid w:val="00843824"/>
-    <w:pPr>
-      <w:tabs>
-        <w:tab w:val="left" w:pos="576"/>
-      </w:tabs>
-      <w:ind w:left="576" w:hanging="288"/>
-      <w:jc w:val="left"/>
-    </w:pPr>
-    <w:rPr>
-      <w:szCs w:val="20"/>
-    </w:rPr>
-  </w:style>
-  <w:style w:type="character" w:customStyle="1" w:styleId="NormChar">
-    <w:name w:val="Norm Char"/>
-    <w:link w:val="Norm"/>
-    <w:rsid w:val="00843824"/>
-    <w:rPr>
-      <w:color w:val="000000"/>
-      <w:sz w:val="22"/>
-      <w:szCs w:val="22"/>
-      <w:lang w:val="en-US" w:eastAsia="en-US" w:bidi="ar-SA"/>
-    </w:rPr>
-  </w:style>
-  <w:style w:type="character" w:customStyle="1" w:styleId="Heading1Char">
-    <w:name w:val="Heading 1 Char"/>
-    <w:link w:val="Heading1"/>
-    <w:rsid w:val="002A4F04"/>
-    <w:rPr>
-      <w:rFonts w:ascii="Arial" w:hAnsi="Arial"/>
-      <w:b/>
-      <w:bCs/>
-      <w:caps/>
-      <w:color w:val="0000FF"/>
-      <w:sz w:val="26"/>
-      <w:szCs w:val="26"/>
-    </w:rPr>
-  </w:style>
-  <w:style w:type="character" w:customStyle="1" w:styleId="Heading2Char">
-    <w:name w:val="Heading 2 Char"/>
-    <w:link w:val="Heading2"/>
-    <w:rsid w:val="007967A5"/>
-    <w:rPr>
-      <w:rFonts w:ascii="Arial" w:hAnsi="Arial" w:cs="Arial"/>
-      <w:b/>
-      <w:caps/>
-      <w:color w:val="0000FF"/>
-      <w:sz w:val="22"/>
-      <w:szCs w:val="24"/>
-    </w:rPr>
-  </w:style>
-  <w:style w:type="paragraph" w:customStyle="1" w:styleId="BodyText0">
-    <w:name w:val="BodyText"/>
-    <w:basedOn w:val="Normal"/>
-    <w:link w:val="BodyTextChar0"/>
-    <w:rsid w:val="00887754"/>
-    <w:pPr>
-      <w:spacing w:line="360" w:lineRule="auto"/>
-      <w:jc w:val="both"/>
-    </w:pPr>
-    <w:rPr>
-      <w:sz w:val="22"/>
-    </w:rPr>
-  </w:style>
-  <w:style w:type="character" w:customStyle="1" w:styleId="BodyTextChar0">
-    <w:name w:val="BodyText Char"/>
-    <w:link w:val="BodyText0"/>
-    <w:rsid w:val="00887754"/>
-    <w:rPr>
-      <w:rFonts w:ascii="Arial" w:hAnsi="Arial"/>
-      <w:sz w:val="22"/>
-      <w:szCs w:val="24"/>
-      <w:lang w:val="en-US" w:eastAsia="en-US" w:bidi="ar-SA"/>
-    </w:rPr>
-  </w:style>
-  <w:style w:type="character" w:customStyle="1" w:styleId="Chimuccap1CharCharCharCharCharCharCharCharCharCharCharChar">
-    <w:name w:val="Chi muc cap 1 Char Char Char Char Char Char Char Char Char Char Char Char"/>
-    <w:aliases w:val="Chi muc cap 1 Char Char Char Char Char Char Char Char Char Char Char1,Chi muc cap 1 Char Char Char Char,Chi muc cap 1 Char Char Char1,Chi muc cap 1 Char"/>
-    <w:rsid w:val="00887754"/>
-    <w:rPr>
-      <w:rFonts w:ascii="Arial" w:hAnsi="Arial" w:cs="Arial"/>
-      <w:bCs/>
-      <w:lang w:val="fr-FR"/>
-    </w:rPr>
-  </w:style>
-  <w:style w:type="paragraph" w:styleId="DocumentMap">
-    <w:name w:val="Document Map"/>
-    <w:basedOn w:val="Normal"/>
-    <w:semiHidden/>
-    <w:rsid w:val="00F723C4"/>
-    <w:pPr>
-      <w:shd w:val="clear" w:color="auto" w:fill="000080"/>
-    </w:pPr>
-    <w:rPr>
-      <w:rFonts w:ascii="Tahoma" w:hAnsi="Tahoma" w:cs="Tahoma"/>
-    </w:rPr>
-  </w:style>
-  <w:style w:type="paragraph" w:customStyle="1" w:styleId="CharCharCharChar0">
-    <w:name w:val="Char Char Char Char"/>
-    <w:basedOn w:val="Normal"/>
-    <w:rsid w:val="00EC2499"/>
-    <w:pPr>
-      <w:spacing w:after="160" w:line="240" w:lineRule="exact"/>
-    </w:pPr>
-    <w:rPr>
-      <w:rFonts w:ascii="Verdana" w:hAnsi="Verdana"/>
-    </w:rPr>
-  </w:style>
-  <w:style w:type="character" w:customStyle="1" w:styleId="detail">
-    <w:name w:val="detail"/>
-    <w:basedOn w:val="DefaultParagraphFont"/>
-    <w:rsid w:val="00082A19"/>
-  </w:style>
-  <w:style w:type="paragraph" w:customStyle="1" w:styleId="doctext">
-    <w:name w:val="doctext"/>
-    <w:basedOn w:val="Normal"/>
-    <w:rsid w:val="00F439E7"/>
-    <w:pPr>
-      <w:spacing w:before="100" w:beforeAutospacing="1" w:after="100" w:afterAutospacing="1"/>
-    </w:pPr>
-  </w:style>
-  <w:style w:type="character" w:customStyle="1" w:styleId="docemphstrong">
-    <w:name w:val="docemphstrong"/>
-    <w:basedOn w:val="DefaultParagraphFont"/>
-    <w:rsid w:val="00F439E7"/>
-  </w:style>
-  <w:style w:type="paragraph" w:customStyle="1" w:styleId="doclist">
-    <w:name w:val="doclist"/>
-    <w:basedOn w:val="Normal"/>
-    <w:rsid w:val="002E1FE3"/>
-    <w:pPr>
-      <w:spacing w:before="100" w:beforeAutospacing="1" w:after="100" w:afterAutospacing="1"/>
-    </w:pPr>
-  </w:style>
-  <w:style w:type="character" w:styleId="Emphasis">
-    <w:name w:val="Emphasis"/>
-    <w:rsid w:val="000C4623"/>
-    <w:rPr>
-      <w:i/>
-      <w:iCs/>
-    </w:rPr>
-  </w:style>
-  <w:style w:type="character" w:customStyle="1" w:styleId="topiclinefirst">
-    <w:name w:val="topiclinefirst"/>
-    <w:basedOn w:val="DefaultParagraphFont"/>
-    <w:rsid w:val="00FC4F25"/>
-  </w:style>
-  <w:style w:type="character" w:customStyle="1" w:styleId="topicline">
-    <w:name w:val="topicline"/>
-    <w:basedOn w:val="DefaultParagraphFont"/>
-    <w:rsid w:val="000460CF"/>
-  </w:style>
-  <w:style w:type="character" w:customStyle="1" w:styleId="outlinenumber">
-    <w:name w:val="outlinenumber"/>
-    <w:basedOn w:val="DefaultParagraphFont"/>
-    <w:rsid w:val="0000158B"/>
-  </w:style>
-  <w:style w:type="paragraph" w:styleId="ListParagraph">
-    <w:name w:val="List Paragraph"/>
-    <w:aliases w:val="lp1,List Paragraph2,Bullet_1,List Paragraph 1,List Paragraph-rfp content,bullet,List Paragraph level1,Normal_ List Paragraph - 1,List Paragraph11,Nga 3,Đoạn của Danh sách,liet ke,lp11,Bullet L1,Colorful List - Accent 11,CONTENT,b1"/>
-    <w:basedOn w:val="Normal"/>
-    <w:rsid w:val="00EC0818"/>
-    <w:pPr>
-      <w:spacing w:after="200"/>
-      <w:ind w:left="720"/>
-      <w:contextualSpacing/>
-    </w:pPr>
-    <w:rPr>
-      <w:szCs w:val="22"/>
-    </w:rPr>
-  </w:style>
-  <w:style w:type="character" w:customStyle="1" w:styleId="Bullets">
-    <w:name w:val="Bullets"/>
-    <w:rsid w:val="00E6405F"/>
-    <w:rPr>
-      <w:rFonts w:ascii="OpenSymbol" w:eastAsia="OpenSymbol" w:hAnsi="OpenSymbol" w:cs="OpenSymbol"/>
-    </w:rPr>
-  </w:style>
-  <w:style w:type="paragraph" w:styleId="EndnoteText">
-    <w:name w:val="endnote text"/>
-    <w:basedOn w:val="Normal"/>
-    <w:link w:val="EndnoteTextChar"/>
-    <w:rsid w:val="009A5AD3"/>
-  </w:style>
-  <w:style w:type="character" w:customStyle="1" w:styleId="EndnoteTextChar">
-    <w:name w:val="Endnote Text Char"/>
-    <w:link w:val="EndnoteText"/>
-    <w:rsid w:val="009A5AD3"/>
-    <w:rPr>
-      <w:rFonts w:ascii="Arial" w:hAnsi="Arial" w:cs="Helvetica"/>
-    </w:rPr>
-  </w:style>
-  <w:style w:type="character" w:styleId="EndnoteReference">
-    <w:name w:val="endnote reference"/>
-    <w:rsid w:val="009A5AD3"/>
-    <w:rPr>
-      <w:vertAlign w:val="superscript"/>
-    </w:rPr>
-  </w:style>
-  <w:style w:type="character" w:customStyle="1" w:styleId="apple-converted-space">
-    <w:name w:val="apple-converted-space"/>
-    <w:rsid w:val="00653D73"/>
-  </w:style>
-  <w:style w:type="paragraph" w:customStyle="1" w:styleId="Content">
-    <w:name w:val="Content"/>
-    <w:basedOn w:val="Normal"/>
-    <w:link w:val="ContentChar"/>
-    <w:rsid w:val="00541B7A"/>
-    <w:pPr>
-      <w:spacing w:after="160" w:line="259" w:lineRule="auto"/>
-      <w:jc w:val="both"/>
-    </w:pPr>
-    <w:rPr>
-      <w:rFonts w:ascii="Calibri" w:eastAsia="Calibri" w:hAnsi="Calibri"/>
-      <w:szCs w:val="20"/>
-    </w:rPr>
-  </w:style>
-  <w:style w:type="character" w:customStyle="1" w:styleId="ContentChar">
-    <w:name w:val="Content Char"/>
-    <w:link w:val="Content"/>
-    <w:rsid w:val="00541B7A"/>
-    <w:rPr>
-      <w:rFonts w:ascii="Calibri" w:eastAsia="Calibri" w:hAnsi="Calibri"/>
-    </w:rPr>
-  </w:style>
-  <w:style w:type="character" w:customStyle="1" w:styleId="FooterChar">
-    <w:name w:val="Footer Char"/>
-    <w:link w:val="Footer"/>
-    <w:uiPriority w:val="99"/>
-    <w:rsid w:val="007E7919"/>
-    <w:rPr>
-      <w:sz w:val="24"/>
-      <w:szCs w:val="24"/>
-    </w:rPr>
-  </w:style>
-  <w:style w:type="paragraph" w:styleId="HTMLPreformatted">
-    <w:name w:val="HTML Preformatted"/>
-    <w:basedOn w:val="Normal"/>
-    <w:link w:val="HTMLPreformattedChar"/>
-    <w:uiPriority w:val="99"/>
-    <w:unhideWhenUsed/>
-    <w:rsid w:val="00DE7427"/>
-    <w:pPr>
-      <w:tabs>
-        <w:tab w:val="left" w:pos="916"/>
-        <w:tab w:val="left" w:pos="1832"/>
-        <w:tab w:val="left" w:pos="2748"/>
-        <w:tab w:val="left" w:pos="3664"/>
-        <w:tab w:val="left" w:pos="4580"/>
-        <w:tab w:val="left" w:pos="5496"/>
-        <w:tab w:val="left" w:pos="6412"/>
-        <w:tab w:val="left" w:pos="7328"/>
-        <w:tab w:val="left" w:pos="8244"/>
-        <w:tab w:val="left" w:pos="9160"/>
-        <w:tab w:val="left" w:pos="10076"/>
-        <w:tab w:val="left" w:pos="10992"/>
-        <w:tab w:val="left" w:pos="11908"/>
-        <w:tab w:val="left" w:pos="12824"/>
-        <w:tab w:val="left" w:pos="13740"/>
-        <w:tab w:val="left" w:pos="14656"/>
-      </w:tabs>
-    </w:pPr>
-    <w:rPr>
-      <w:rFonts w:ascii="Courier New" w:hAnsi="Courier New" w:cs="Courier New"/>
-      <w:szCs w:val="20"/>
-    </w:rPr>
-  </w:style>
-  <w:style w:type="character" w:customStyle="1" w:styleId="HTMLPreformattedChar">
-    <w:name w:val="HTML Preformatted Char"/>
-    <w:link w:val="HTMLPreformatted"/>
-    <w:uiPriority w:val="99"/>
-    <w:rsid w:val="00DE7427"/>
-    <w:rPr>
-      <w:rFonts w:ascii="Courier New" w:hAnsi="Courier New" w:cs="Courier New"/>
-    </w:rPr>
-  </w:style>
-  <w:style w:type="character" w:customStyle="1" w:styleId="start-tag">
-    <w:name w:val="start-tag"/>
-    <w:rsid w:val="00DE7427"/>
-  </w:style>
-  <w:style w:type="character" w:customStyle="1" w:styleId="attribute-name">
-    <w:name w:val="attribute-name"/>
-    <w:rsid w:val="00DE7427"/>
-  </w:style>
-  <w:style w:type="character" w:customStyle="1" w:styleId="error">
-    <w:name w:val="error"/>
-    <w:rsid w:val="00DE7427"/>
-  </w:style>
-  <w:style w:type="character" w:customStyle="1" w:styleId="end-tag">
-    <w:name w:val="end-tag"/>
-    <w:rsid w:val="00DE7427"/>
-  </w:style>
-  <w:style w:type="paragraph" w:customStyle="1" w:styleId="tableheadercell">
-    <w:name w:val="tableheadercell"/>
-    <w:uiPriority w:val="99"/>
-    <w:rsid w:val="0038132D"/>
-    <w:pPr>
-      <w:widowControl w:val="0"/>
-      <w:autoSpaceDE w:val="0"/>
-      <w:autoSpaceDN w:val="0"/>
-      <w:adjustRightInd w:val="0"/>
-    </w:pPr>
-    <w:rPr>
-      <w:rFonts w:ascii="Arial" w:hAnsi="Arial" w:cs="Arial"/>
-      <w:color w:val="000000"/>
-      <w:sz w:val="18"/>
-      <w:szCs w:val="18"/>
-    </w:rPr>
-  </w:style>
-  <w:style w:type="character" w:customStyle="1" w:styleId="Heading3Char">
-    <w:name w:val="Heading 3 Char"/>
-    <w:link w:val="Heading3"/>
-    <w:rsid w:val="007967A5"/>
-    <w:rPr>
-      <w:rFonts w:ascii="Arial" w:hAnsi="Arial" w:cs="Arial"/>
-      <w:b/>
-      <w:bCs/>
-      <w:caps/>
-      <w:color w:val="0000FF"/>
-      <w:sz w:val="22"/>
-      <w:szCs w:val="22"/>
-    </w:rPr>
-  </w:style>
-  <w:style w:type="paragraph" w:customStyle="1" w:styleId="Request-Payload">
-    <w:name w:val="Request-Payload"/>
-    <w:basedOn w:val="Normal"/>
-    <w:link w:val="Request-PayloadChar"/>
-    <w:qFormat/>
-    <w:rsid w:val="00524BB6"/>
-    <w:pPr>
-      <w:jc w:val="both"/>
-    </w:pPr>
-    <w:rPr>
-      <w:rFonts w:ascii="Tahoma" w:hAnsi="Tahoma" w:cs="Tahoma"/>
-      <w:szCs w:val="20"/>
-    </w:rPr>
-  </w:style>
-  <w:style w:type="character" w:customStyle="1" w:styleId="Request-PayloadChar">
-    <w:name w:val="Request-Payload Char"/>
-    <w:basedOn w:val="DefaultParagraphFont"/>
-    <w:link w:val="Request-Payload"/>
-    <w:rsid w:val="00524BB6"/>
-    <w:rPr>
-      <w:rFonts w:ascii="Tahoma" w:hAnsi="Tahoma" w:cs="Tahoma"/>
-    </w:rPr>
-  </w:style>
-  <w:style w:type="paragraph" w:customStyle="1" w:styleId="HTTPREQUEST">
-    <w:name w:val="HTTP REQUEST"/>
-    <w:basedOn w:val="Normal"/>
-    <w:link w:val="HTTPREQUESTChar"/>
-    <w:rsid w:val="00363892"/>
-    <w:rPr>
-      <w:rFonts w:ascii="Tahoma" w:hAnsi="Tahoma" w:cs="Tahoma"/>
-      <w:sz w:val="16"/>
-      <w:szCs w:val="16"/>
-    </w:rPr>
-  </w:style>
-  <w:style w:type="character" w:customStyle="1" w:styleId="HTTPREQUESTChar">
-    <w:name w:val="HTTP REQUEST Char"/>
-    <w:basedOn w:val="DefaultParagraphFont"/>
-    <w:link w:val="HTTPREQUEST"/>
-    <w:rsid w:val="00363892"/>
-    <w:rPr>
-      <w:rFonts w:ascii="Tahoma" w:hAnsi="Tahoma" w:cs="Tahoma"/>
-      <w:sz w:val="16"/>
-      <w:szCs w:val="16"/>
-    </w:rPr>
-  </w:style>
-  <w:style w:type="character" w:customStyle="1" w:styleId="InternetLink">
-    <w:name w:val="Internet Link"/>
-    <w:uiPriority w:val="99"/>
-    <w:rsid w:val="002C7A9E"/>
-    <w:rPr>
-      <w:color w:val="0000FF"/>
-      <w:u w:val="single"/>
-    </w:rPr>
-  </w:style>
-  <w:style w:type="paragraph" w:styleId="FootnoteText">
-    <w:name w:val="footnote text"/>
-    <w:basedOn w:val="Normal"/>
-    <w:link w:val="FootnoteTextChar"/>
-    <w:unhideWhenUsed/>
-    <w:rsid w:val="009F7B9F"/>
-  </w:style>
-  <w:style w:type="character" w:customStyle="1" w:styleId="FootnoteTextChar">
-    <w:name w:val="Footnote Text Char"/>
-    <w:basedOn w:val="DefaultParagraphFont"/>
-    <w:link w:val="FootnoteText"/>
-    <w:rsid w:val="009F7B9F"/>
-    <w:rPr>
-      <w:sz w:val="24"/>
-      <w:szCs w:val="24"/>
-    </w:rPr>
-  </w:style>
-  <w:style w:type="character" w:styleId="FootnoteReference">
-    <w:name w:val="footnote reference"/>
-    <w:basedOn w:val="DefaultParagraphFont"/>
-    <w:unhideWhenUsed/>
-    <w:rsid w:val="009F7B9F"/>
-    <w:rPr>
-      <w:vertAlign w:val="superscript"/>
-    </w:rPr>
-  </w:style>
-  <w:style w:type="character" w:customStyle="1" w:styleId="HeaderChar">
-    <w:name w:val="Header Char"/>
-    <w:basedOn w:val="DefaultParagraphFont"/>
-    <w:link w:val="Header"/>
-    <w:uiPriority w:val="99"/>
-    <w:rsid w:val="00EF4231"/>
-    <w:rPr>
-      <w:sz w:val="24"/>
-      <w:szCs w:val="24"/>
-    </w:rPr>
-  </w:style>
-  <w:style w:type="paragraph" w:styleId="TableofFigures">
-    <w:name w:val="table of figures"/>
-    <w:basedOn w:val="Normal"/>
-    <w:next w:val="Normal"/>
-    <w:uiPriority w:val="99"/>
-    <w:unhideWhenUsed/>
-    <w:rsid w:val="00CA4FBC"/>
-    <w:pPr>
-      <w:numPr>
-        <w:numId w:val="15"/>
-      </w:numPr>
-    </w:pPr>
-  </w:style>
-  <w:style w:type="paragraph" w:styleId="Revision">
-    <w:name w:val="Revision"/>
-    <w:hidden/>
-    <w:uiPriority w:val="99"/>
-    <w:semiHidden/>
-    <w:rsid w:val="009B5A22"/>
-    <w:rPr>
-      <w:sz w:val="24"/>
-      <w:szCs w:val="24"/>
-    </w:rPr>
-  </w:style>
-  <w:style w:type="table" w:customStyle="1" w:styleId="GridTable1LightAccent2">
-    <w:name w:val="Grid Table 1 Light Accent 2"/>
-    <w:basedOn w:val="TableNormal"/>
-    <w:uiPriority w:val="46"/>
-    <w:rsid w:val="005128D6"/>
-    <w:tblPr>
-      <w:tblStyleRowBandSize w:val="1"/>
-      <w:tblStyleColBandSize w:val="1"/>
-      <w:tblBorders>
-        <w:top w:val="single" w:sz="4" w:space="0" w:color="E5B8B7" w:themeColor="accent2" w:themeTint="66"/>
-        <w:left w:val="single" w:sz="4" w:space="0" w:color="E5B8B7" w:themeColor="accent2" w:themeTint="66"/>
-        <w:bottom w:val="single" w:sz="4" w:space="0" w:color="E5B8B7" w:themeColor="accent2" w:themeTint="66"/>
-        <w:right w:val="single" w:sz="4" w:space="0" w:color="E5B8B7" w:themeColor="accent2" w:themeTint="66"/>
-        <w:insideH w:val="single" w:sz="4" w:space="0" w:color="E5B8B7" w:themeColor="accent2" w:themeTint="66"/>
-        <w:insideV w:val="single" w:sz="4" w:space="0" w:color="E5B8B7" w:themeColor="accent2" w:themeTint="66"/>
-      </w:tblBorders>
-    </w:tblPr>
-    <w:tblStylePr w:type="firstRow">
-      <w:rPr>
-        <w:b/>
-        <w:bCs/>
-      </w:rPr>
-      <w:tblPr/>
-      <w:tcPr>
-        <w:tcBorders>
-          <w:bottom w:val="single" w:sz="12" w:space="0" w:color="D99594" w:themeColor="accent2" w:themeTint="99"/>
-        </w:tcBorders>
-      </w:tcPr>
-    </w:tblStylePr>
-    <w:tblStylePr w:type="lastRow">
-      <w:rPr>
-        <w:b/>
-        <w:bCs/>
-      </w:rPr>
-      <w:tblPr/>
-      <w:tcPr>
-        <w:tcBorders>
-          <w:top w:val="double" w:sz="2" w:space="0" w:color="D99594" w:themeColor="accent2" w:themeTint="99"/>
-        </w:tcBorders>
-      </w:tcPr>
-    </w:tblStylePr>
-    <w:tblStylePr w:type="firstCol">
-      <w:rPr>
-        <w:b/>
-        <w:bCs/>
-      </w:rPr>
-    </w:tblStylePr>
-    <w:tblStylePr w:type="lastCol">
-      <w:rPr>
-        <w:b/>
-        <w:bCs/>
-      </w:rPr>
-    </w:tblStylePr>
-  </w:style>
-  <w:style w:type="table" w:customStyle="1" w:styleId="GridTable4Accent1">
-    <w:name w:val="Grid Table 4 Accent 1"/>
-    <w:basedOn w:val="TableNormal"/>
-    <w:uiPriority w:val="49"/>
-    <w:rsid w:val="005128D6"/>
-    <w:tblPr>
-      <w:tblStyleRowBandSize w:val="1"/>
-      <w:tblStyleColBandSize w:val="1"/>
-      <w:tblBorders>
-        <w:top w:val="single" w:sz="4" w:space="0" w:color="95B3D7" w:themeColor="accent1" w:themeTint="99"/>
-        <w:left w:val="single" w:sz="4" w:space="0" w:color="95B3D7" w:themeColor="accent1" w:themeTint="99"/>
-        <w:bottom w:val="single" w:sz="4" w:space="0" w:color="95B3D7" w:themeColor="accent1" w:themeTint="99"/>
-        <w:right w:val="single" w:sz="4" w:space="0" w:color="95B3D7" w:themeColor="accent1" w:themeTint="99"/>
-        <w:insideH w:val="single" w:sz="4" w:space="0" w:color="95B3D7" w:themeColor="accent1" w:themeTint="99"/>
-        <w:insideV w:val="single" w:sz="4" w:space="0" w:color="95B3D7" w:themeColor="accent1" w:themeTint="99"/>
-      </w:tblBorders>
-    </w:tblPr>
-    <w:tblStylePr w:type="firstRow">
-      <w:rPr>
-        <w:b/>
-        <w:bCs/>
-        <w:color w:val="FFFFFF" w:themeColor="background1"/>
-      </w:rPr>
-      <w:tblPr/>
-      <w:tcPr>
-        <w:tcBorders>
-          <w:top w:val="single" w:sz="4" w:space="0" w:color="4F81BD" w:themeColor="accent1"/>
-          <w:left w:val="single" w:sz="4" w:space="0" w:color="4F81BD" w:themeColor="accent1"/>
-          <w:bottom w:val="single" w:sz="4" w:space="0" w:color="4F81BD" w:themeColor="accent1"/>
-          <w:right w:val="single" w:sz="4" w:space="0" w:color="4F81BD" w:themeColor="accent1"/>
-          <w:insideH w:val="nil"/>
-          <w:insideV w:val="nil"/>
-        </w:tcBorders>
-        <w:shd w:val="clear" w:color="auto" w:fill="4F81BD" w:themeFill="accent1"/>
-      </w:tcPr>
-    </w:tblStylePr>
-    <w:tblStylePr w:type="lastRow">
-      <w:rPr>
-        <w:b/>
-        <w:bCs/>
-      </w:rPr>
-      <w:tblPr/>
-      <w:tcPr>
-        <w:tcBorders>
-          <w:top w:val="double" w:sz="4" w:space="0" w:color="4F81BD" w:themeColor="accent1"/>
-        </w:tcBorders>
-      </w:tcPr>
-    </w:tblStylePr>
-    <w:tblStylePr w:type="firstCol">
-      <w:rPr>
-        <w:b/>
-        <w:bCs/>
-      </w:rPr>
-    </w:tblStylePr>
-    <w:tblStylePr w:type="lastCol">
-      <w:rPr>
-        <w:b/>
-        <w:bCs/>
-      </w:rPr>
-    </w:tblStylePr>
-    <w:tblStylePr w:type="band1Vert">
-      <w:tblPr/>
-      <w:tcPr>
-        <w:shd w:val="clear" w:color="auto" w:fill="DBE5F1" w:themeFill="accent1" w:themeFillTint="33"/>
-      </w:tcPr>
-    </w:tblStylePr>
-    <w:tblStylePr w:type="band1Horz">
-      <w:tblPr/>
-      <w:tcPr>
-        <w:shd w:val="clear" w:color="auto" w:fill="DBE5F1" w:themeFill="accent1" w:themeFillTint="33"/>
-      </w:tcPr>
-    </w:tblStylePr>
-  </w:style>
-  <w:style w:type="table" w:customStyle="1" w:styleId="GridTable4-Accent11">
-    <w:name w:val="Grid Table 4 - Accent 11"/>
-    <w:basedOn w:val="TableNormal"/>
-    <w:uiPriority w:val="49"/>
-    <w:rsid w:val="00714CC7"/>
-    <w:tblPr>
-      <w:tblStyleRowBandSize w:val="1"/>
-      <w:tblStyleColBandSize w:val="1"/>
-      <w:tblBorders>
-        <w:top w:val="single" w:sz="4" w:space="0" w:color="95B3D7" w:themeColor="accent1" w:themeTint="99"/>
-        <w:left w:val="single" w:sz="4" w:space="0" w:color="95B3D7" w:themeColor="accent1" w:themeTint="99"/>
-        <w:bottom w:val="single" w:sz="4" w:space="0" w:color="95B3D7" w:themeColor="accent1" w:themeTint="99"/>
-        <w:right w:val="single" w:sz="4" w:space="0" w:color="95B3D7" w:themeColor="accent1" w:themeTint="99"/>
-        <w:insideH w:val="single" w:sz="4" w:space="0" w:color="95B3D7" w:themeColor="accent1" w:themeTint="99"/>
-        <w:insideV w:val="single" w:sz="4" w:space="0" w:color="95B3D7" w:themeColor="accent1" w:themeTint="99"/>
-      </w:tblBorders>
-    </w:tblPr>
-    <w:tblStylePr w:type="firstRow">
-      <w:rPr>
-        <w:b/>
-        <w:bCs/>
-        <w:color w:val="FFFFFF" w:themeColor="background1"/>
-      </w:rPr>
-      <w:tblPr/>
-      <w:tcPr>
-        <w:tcBorders>
-          <w:top w:val="single" w:sz="4" w:space="0" w:color="4F81BD" w:themeColor="accent1"/>
-          <w:left w:val="single" w:sz="4" w:space="0" w:color="4F81BD" w:themeColor="accent1"/>
-          <w:bottom w:val="single" w:sz="4" w:space="0" w:color="4F81BD" w:themeColor="accent1"/>
-          <w:right w:val="single" w:sz="4" w:space="0" w:color="4F81BD" w:themeColor="accent1"/>
-          <w:insideH w:val="nil"/>
-          <w:insideV w:val="nil"/>
-        </w:tcBorders>
-        <w:shd w:val="clear" w:color="auto" w:fill="4F81BD" w:themeFill="accent1"/>
-      </w:tcPr>
-    </w:tblStylePr>
-    <w:tblStylePr w:type="lastRow">
-      <w:rPr>
-        <w:b/>
-        <w:bCs/>
-      </w:rPr>
-      <w:tblPr/>
-      <w:tcPr>
-        <w:tcBorders>
-          <w:top w:val="double" w:sz="4" w:space="0" w:color="4F81BD" w:themeColor="accent1"/>
-        </w:tcBorders>
-      </w:tcPr>
-    </w:tblStylePr>
-    <w:tblStylePr w:type="firstCol">
-      <w:rPr>
-        <w:b/>
-        <w:bCs/>
-      </w:rPr>
-    </w:tblStylePr>
-    <w:tblStylePr w:type="lastCol">
-      <w:rPr>
-        <w:b/>
-        <w:bCs/>
-      </w:rPr>
-    </w:tblStylePr>
-    <w:tblStylePr w:type="band1Vert">
-      <w:tblPr/>
-      <w:tcPr>
-        <w:shd w:val="clear" w:color="auto" w:fill="DBE5F1" w:themeFill="accent1" w:themeFillTint="33"/>
-      </w:tcPr>
-    </w:tblStylePr>
-    <w:tblStylePr w:type="band1Horz">
-      <w:tblPr/>
-      <w:tcPr>
-        <w:shd w:val="clear" w:color="auto" w:fill="DBE5F1" w:themeFill="accent1" w:themeFillTint="33"/>
-      </w:tcPr>
-    </w:tblStylePr>
-  </w:style>
-  <w:style w:type="character" w:customStyle="1" w:styleId="UnresolvedMention">
-    <w:name w:val="Unresolved Mention"/>
-    <w:basedOn w:val="DefaultParagraphFont"/>
-    <w:rsid w:val="00557A05"/>
-    <w:rPr>
-      <w:color w:val="605E5C"/>
-      <w:shd w:val="clear" w:color="auto" w:fill="E1DFDD"/>
-    </w:rPr>
-  </w:style>
-  <w:style w:type="character" w:styleId="PlaceholderText">
-    <w:name w:val="Placeholder Text"/>
-    <w:basedOn w:val="DefaultParagraphFont"/>
-    <w:uiPriority w:val="99"/>
-    <w:semiHidden/>
-    <w:rsid w:val="001E5943"/>
-    <w:rPr>
-      <w:color w:val="808080"/>
-    </w:rPr>
-  </w:style>
-  <w:style w:type="table" w:styleId="MediumShading1-Accent1">
-    <w:name w:val="Medium Shading 1 Accent 1"/>
-    <w:basedOn w:val="TableNormal"/>
-    <w:uiPriority w:val="63"/>
-    <w:rsid w:val="001E5943"/>
-    <w:rPr>
-      <w:rFonts w:asciiTheme="minorHAnsi" w:eastAsiaTheme="minorHAnsi" w:hAnsiTheme="minorHAnsi" w:cstheme="minorBidi"/>
-      <w:sz w:val="22"/>
-      <w:szCs w:val="22"/>
-    </w:rPr>
-    <w:tblPr>
-      <w:tblStyleRowBandSize w:val="1"/>
-      <w:tblStyleColBandSize w:val="1"/>
-      <w:tblBorders>
-        <w:top w:val="single" w:sz="8" w:space="0" w:color="7BA0CD" w:themeColor="accent1" w:themeTint="BF"/>
-        <w:left w:val="single" w:sz="8" w:space="0" w:color="7BA0CD" w:themeColor="accent1" w:themeTint="BF"/>
-        <w:bottom w:val="single" w:sz="8" w:space="0" w:color="7BA0CD" w:themeColor="accent1" w:themeTint="BF"/>
-        <w:right w:val="single" w:sz="8" w:space="0" w:color="7BA0CD" w:themeColor="accent1" w:themeTint="BF"/>
-        <w:insideH w:val="single" w:sz="8" w:space="0" w:color="7BA0CD" w:themeColor="accent1" w:themeTint="BF"/>
-      </w:tblBorders>
-    </w:tblPr>
-    <w:tblStylePr w:type="firstRow">
-      <w:pPr>
-        <w:spacing w:before="0" w:after="0" w:line="240" w:lineRule="auto"/>
-      </w:pPr>
-      <w:rPr>
-        <w:b/>
-        <w:bCs/>
-        <w:color w:val="FFFFFF" w:themeColor="background1"/>
-      </w:rPr>
-      <w:tblPr/>
-      <w:tcPr>
-        <w:tcBorders>
-          <w:top w:val="single" w:sz="8" w:space="0" w:color="7BA0CD" w:themeColor="accent1" w:themeTint="BF"/>
-          <w:left w:val="single" w:sz="8" w:space="0" w:color="7BA0CD" w:themeColor="accent1" w:themeTint="BF"/>
-          <w:bottom w:val="single" w:sz="8" w:space="0" w:color="7BA0CD" w:themeColor="accent1" w:themeTint="BF"/>
-          <w:right w:val="single" w:sz="8" w:space="0" w:color="7BA0CD" w:themeColor="accent1" w:themeTint="BF"/>
-          <w:insideH w:val="nil"/>
-          <w:insideV w:val="nil"/>
-        </w:tcBorders>
-        <w:shd w:val="clear" w:color="auto" w:fill="4F81BD" w:themeFill="accent1"/>
-      </w:tcPr>
-    </w:tblStylePr>
-    <w:tblStylePr w:type="lastRow">
-      <w:pPr>
-        <w:spacing w:before="0" w:after="0" w:line="240" w:lineRule="auto"/>
-      </w:pPr>
-      <w:rPr>
-        <w:b/>
-        <w:bCs/>
-      </w:rPr>
-      <w:tblPr/>
-      <w:tcPr>
-        <w:tcBorders>
-          <w:top w:val="double" w:sz="6" w:space="0" w:color="7BA0CD" w:themeColor="accent1" w:themeTint="BF"/>
-          <w:left w:val="single" w:sz="8" w:space="0" w:color="7BA0CD" w:themeColor="accent1" w:themeTint="BF"/>
-          <w:bottom w:val="single" w:sz="8" w:space="0" w:color="7BA0CD" w:themeColor="accent1" w:themeTint="BF"/>
-          <w:right w:val="single" w:sz="8" w:space="0" w:color="7BA0CD" w:themeColor="accent1" w:themeTint="BF"/>
-          <w:insideH w:val="nil"/>
-          <w:insideV w:val="nil"/>
-        </w:tcBorders>
-      </w:tcPr>
-    </w:tblStylePr>
-    <w:tblStylePr w:type="firstCol">
-      <w:rPr>
-        <w:b/>
-        <w:bCs/>
-      </w:rPr>
-    </w:tblStylePr>
-    <w:tblStylePr w:type="lastCol">
-      <w:rPr>
-        <w:b/>
-        <w:bCs/>
-      </w:rPr>
-    </w:tblStylePr>
-    <w:tblStylePr w:type="band1Vert">
-      <w:tblPr/>
-      <w:tcPr>
-        <w:shd w:val="clear" w:color="auto" w:fill="D3DFEE" w:themeFill="accent1" w:themeFillTint="3F"/>
-      </w:tcPr>
-    </w:tblStylePr>
-    <w:tblStylePr w:type="band1Horz">
-      <w:tblPr/>
-      <w:tcPr>
-        <w:tcBorders>
-          <w:insideH w:val="nil"/>
-          <w:insideV w:val="nil"/>
-        </w:tcBorders>
-        <w:shd w:val="clear" w:color="auto" w:fill="D3DFEE" w:themeFill="accent1" w:themeFillTint="3F"/>
-      </w:tcPr>
-    </w:tblStylePr>
-    <w:tblStylePr w:type="band2Horz">
-      <w:tblPr/>
-      <w:tcPr>
-        <w:tcBorders>
-          <w:insideH w:val="nil"/>
-          <w:insideV w:val="nil"/>
-        </w:tcBorders>
-      </w:tcPr>
-    </w:tblStylePr>
-  </w:style>
-  <w:style w:type="table" w:customStyle="1" w:styleId="TableGridLight1">
-    <w:name w:val="Table Grid Light1"/>
-    <w:basedOn w:val="TableNormal"/>
-    <w:uiPriority w:val="40"/>
-    <w:rsid w:val="006D295D"/>
-    <w:rPr>
-      <w:rFonts w:asciiTheme="minorHAnsi" w:eastAsiaTheme="minorHAnsi" w:hAnsiTheme="minorHAnsi" w:cstheme="minorBidi"/>
-      <w:sz w:val="22"/>
-      <w:szCs w:val="22"/>
-    </w:rPr>
-    <w:tblPr>
-      <w:tblBorders>
-        <w:top w:val="single" w:sz="4" w:space="0" w:color="BFBFBF" w:themeColor="background1" w:themeShade="BF"/>
-        <w:left w:val="single" w:sz="4" w:space="0" w:color="BFBFBF" w:themeColor="background1" w:themeShade="BF"/>
-        <w:bottom w:val="single" w:sz="4" w:space="0" w:color="BFBFBF" w:themeColor="background1" w:themeShade="BF"/>
-        <w:right w:val="single" w:sz="4" w:space="0" w:color="BFBFBF" w:themeColor="background1" w:themeShade="BF"/>
-        <w:insideH w:val="single" w:sz="4" w:space="0" w:color="BFBFBF" w:themeColor="background1" w:themeShade="BF"/>
-        <w:insideV w:val="single" w:sz="4" w:space="0" w:color="BFBFBF" w:themeColor="background1" w:themeShade="BF"/>
-      </w:tblBorders>
-    </w:tblPr>
-  </w:style>
-  <w:style w:type="table" w:customStyle="1" w:styleId="GridTable4-Accent1100">
-    <w:name w:val="Grid Table 4 - Accent 1100"/>
-    <w:basedOn w:val="TableNormal"/>
-    <w:uiPriority w:val="49"/>
-    <w:rsid w:val="005629E3"/>
-    <w:tblPr>
-      <w:tblStyleRowBandSize w:val="1"/>
-      <w:tblStyleColBandSize w:val="1"/>
-      <w:tblBorders>
-        <w:top w:val="single" w:sz="4" w:space="0" w:color="95B3D7" w:themeColor="accent1" w:themeTint="99"/>
-        <w:left w:val="single" w:sz="4" w:space="0" w:color="95B3D7" w:themeColor="accent1" w:themeTint="99"/>
-        <w:bottom w:val="single" w:sz="4" w:space="0" w:color="95B3D7" w:themeColor="accent1" w:themeTint="99"/>
-        <w:right w:val="single" w:sz="4" w:space="0" w:color="95B3D7" w:themeColor="accent1" w:themeTint="99"/>
-        <w:insideH w:val="single" w:sz="4" w:space="0" w:color="95B3D7" w:themeColor="accent1" w:themeTint="99"/>
-        <w:insideV w:val="single" w:sz="4" w:space="0" w:color="95B3D7" w:themeColor="accent1" w:themeTint="99"/>
-      </w:tblBorders>
-    </w:tblPr>
-    <w:tblStylePr w:type="firstRow">
-      <w:rPr>
-        <w:b/>
-        <w:bCs/>
-        <w:color w:val="FFFFFF" w:themeColor="background1"/>
-      </w:rPr>
-      <w:tblPr/>
-      <w:tcPr>
-        <w:tcBorders>
-          <w:top w:val="single" w:sz="4" w:space="0" w:color="4F81BD" w:themeColor="accent1"/>
-          <w:left w:val="single" w:sz="4" w:space="0" w:color="4F81BD" w:themeColor="accent1"/>
-          <w:bottom w:val="single" w:sz="4" w:space="0" w:color="4F81BD" w:themeColor="accent1"/>
-          <w:right w:val="single" w:sz="4" w:space="0" w:color="4F81BD" w:themeColor="accent1"/>
-          <w:insideH w:val="nil"/>
-          <w:insideV w:val="nil"/>
-        </w:tcBorders>
-        <w:shd w:val="clear" w:color="auto" w:fill="4F81BD" w:themeFill="accent1"/>
-      </w:tcPr>
-    </w:tblStylePr>
-    <w:tblStylePr w:type="lastRow">
-      <w:rPr>
-        <w:b/>
-        <w:bCs/>
-      </w:rPr>
-      <w:tblPr/>
-      <w:tcPr>
-        <w:tcBorders>
-          <w:top w:val="double" w:sz="4" w:space="0" w:color="4F81BD" w:themeColor="accent1"/>
-        </w:tcBorders>
-      </w:tcPr>
-    </w:tblStylePr>
-    <w:tblStylePr w:type="firstCol">
-      <w:rPr>
-        <w:b/>
-        <w:bCs/>
-      </w:rPr>
-    </w:tblStylePr>
-    <w:tblStylePr w:type="lastCol">
-      <w:rPr>
-        <w:b/>
-        <w:bCs/>
-      </w:rPr>
-    </w:tblStylePr>
-    <w:tblStylePr w:type="band1Vert">
-      <w:tblPr/>
-      <w:tcPr>
-        <w:shd w:val="clear" w:color="auto" w:fill="DBE5F1" w:themeFill="accent1" w:themeFillTint="33"/>
-      </w:tcPr>
-    </w:tblStylePr>
-    <w:tblStylePr w:type="band1Horz">
-      <w:tblPr/>
-      <w:tcPr>
-        <w:shd w:val="clear" w:color="auto" w:fill="DBE5F1" w:themeFill="accent1" w:themeFillTint="33"/>
-      </w:tcPr>
-    </w:tblStylePr>
-  </w:style>
-</w:styles>
-</file>
-
 <file path=word/charts/chart1.xml><?xml version="1.0" encoding="utf-8"?>
-<c:chartSpace xmlns:c="http://schemas.openxmlformats.org/drawingml/2006/chart" xmlns:a="http://schemas.openxmlformats.org/drawingml/2006/main" xmlns:r="http://schemas.openxmlformats.org/officeDocument/2006/relationships">
+<c:chartSpace xmlns:c="http://schemas.openxmlformats.org/drawingml/2006/chart" xmlns:a="http://schemas.openxmlformats.org/drawingml/2006/main" xmlns:r="http://schemas.openxmlformats.org/officeDocument/2006/relationships" xmlns:c16r2="http://schemas.microsoft.com/office/drawing/2015/06/chart">
   <c:date1904 val="0"/>
   <c:lang val="en-US"/>
   <c:roundedCorners val="0"/>
@@ -23215,7 +21392,7 @@
                 <a:effectLst/>
               </c:spPr>
             </c:leaderLines>
-            <c:extLst xmlns:c16r2="http://schemas.microsoft.com/office/drawing/2015/06/chart">
+            <c:extLst>
               <c:ext xmlns:c15="http://schemas.microsoft.com/office/drawing/2012/chart" uri="{CE6537A1-D6FC-4f65-9D91-7224C49458BB}"/>
             </c:extLst>
           </c:dLbls>
@@ -23242,7 +21419,7 @@
               </c:numCache>
             </c:numRef>
           </c:val>
-          <c:extLst xmlns:c16r2="http://schemas.microsoft.com/office/drawing/2015/06/chart">
+          <c:extLst>
             <c:ext xmlns:c16="http://schemas.microsoft.com/office/drawing/2014/chart" uri="{C3380CC4-5D6E-409C-BE32-E72D297353CC}">
               <c16:uniqueId val="{00000000-8459-494B-AD3E-271B6A16D9EB}"/>
             </c:ext>

</xml_diff>